<commit_message>
API overview and Screenshot added to report
</commit_message>
<xml_diff>
--- a/Report.docx
+++ b/Report.docx
@@ -1,6 +1,6 @@
 
 <file path=word/document.xml><?xml version="1.0" encoding="utf-8"?>
-<w:document xmlns:wpc="http://schemas.microsoft.com/office/word/2010/wordprocessingCanvas" xmlns:cx="http://schemas.microsoft.com/office/drawing/2014/chartex" xmlns:cx1="http://schemas.microsoft.com/office/drawing/2015/9/8/chartex" xmlns:mc="http://schemas.openxmlformats.org/markup-compatibility/2006" xmlns:o="urn:schemas-microsoft-com:office:office" xmlns:r="http://schemas.openxmlformats.org/officeDocument/2006/relationships" xmlns:m="http://schemas.openxmlformats.org/officeDocument/2006/math" xmlns:v="urn:schemas-microsoft-com:vml" xmlns:wp14="http://schemas.microsoft.com/office/word/2010/wordprocessingDrawing" xmlns:wp="http://schemas.openxmlformats.org/drawingml/2006/wordprocessingDrawing" xmlns:w10="urn:schemas-microsoft-com:office:word" xmlns:w="http://schemas.openxmlformats.org/wordprocessingml/2006/main" xmlns:w14="http://schemas.microsoft.com/office/word/2010/wordml" xmlns:w15="http://schemas.microsoft.com/office/word/2012/wordml" xmlns:w16se="http://schemas.microsoft.com/office/word/2015/wordml/symex" xmlns:wpg="http://schemas.microsoft.com/office/word/2010/wordprocessingGroup" xmlns:wpi="http://schemas.microsoft.com/office/word/2010/wordprocessingInk" xmlns:wne="http://schemas.microsoft.com/office/word/2006/wordml" xmlns:wps="http://schemas.microsoft.com/office/word/2010/wordprocessingShape" mc:Ignorable="w14 w15 w16se wp14">
+<w:document xmlns:wpc="http://schemas.microsoft.com/office/word/2010/wordprocessingCanvas" xmlns:cx="http://schemas.microsoft.com/office/drawing/2014/chartex" xmlns:cx1="http://schemas.microsoft.com/office/drawing/2015/9/8/chartex" xmlns:cx2="http://schemas.microsoft.com/office/drawing/2015/10/21/chartex" xmlns:cx3="http://schemas.microsoft.com/office/drawing/2016/5/9/chartex" xmlns:cx4="http://schemas.microsoft.com/office/drawing/2016/5/10/chartex" xmlns:cx5="http://schemas.microsoft.com/office/drawing/2016/5/11/chartex" xmlns:cx6="http://schemas.microsoft.com/office/drawing/2016/5/12/chartex" xmlns:cx7="http://schemas.microsoft.com/office/drawing/2016/5/13/chartex" xmlns:cx8="http://schemas.microsoft.com/office/drawing/2016/5/14/chartex" xmlns:mc="http://schemas.openxmlformats.org/markup-compatibility/2006" xmlns:aink="http://schemas.microsoft.com/office/drawing/2016/ink" xmlns:am3d="http://schemas.microsoft.com/office/drawing/2017/model3d" xmlns:o="urn:schemas-microsoft-com:office:office" xmlns:oel="http://schemas.microsoft.com/office/2019/extlst" xmlns:r="http://schemas.openxmlformats.org/officeDocument/2006/relationships" xmlns:m="http://schemas.openxmlformats.org/officeDocument/2006/math" xmlns:v="urn:schemas-microsoft-com:vml" xmlns:wp14="http://schemas.microsoft.com/office/word/2010/wordprocessingDrawing" xmlns:wp="http://schemas.openxmlformats.org/drawingml/2006/wordprocessingDrawing" xmlns:w10="urn:schemas-microsoft-com:office:word" xmlns:w="http://schemas.openxmlformats.org/wordprocessingml/2006/main" xmlns:w14="http://schemas.microsoft.com/office/word/2010/wordml" xmlns:w15="http://schemas.microsoft.com/office/word/2012/wordml" xmlns:w16cex="http://schemas.microsoft.com/office/word/2018/wordml/cex" xmlns:w16cid="http://schemas.microsoft.com/office/word/2016/wordml/cid" xmlns:w16="http://schemas.microsoft.com/office/word/2018/wordml" xmlns:w16du="http://schemas.microsoft.com/office/word/2023/wordml/word16du" xmlns:w16sdtdh="http://schemas.microsoft.com/office/word/2020/wordml/sdtdatahash" xmlns:w16sdtfl="http://schemas.microsoft.com/office/word/2024/wordml/sdtformatlock" xmlns:w16se="http://schemas.microsoft.com/office/word/2015/wordml/symex" xmlns:wpg="http://schemas.microsoft.com/office/word/2010/wordprocessingGroup" xmlns:wpi="http://schemas.microsoft.com/office/word/2010/wordprocessingInk" xmlns:wne="http://schemas.microsoft.com/office/word/2006/wordml" xmlns:wps="http://schemas.microsoft.com/office/word/2010/wordprocessingShape" mc:Ignorable="w14 w15 w16se w16cid w16 w16cex w16sdtdh w16sdtfl w16du wp14">
   <w:body>
     <w:p>
       <w:pPr>
@@ -18,7 +18,7 @@
         <mc:AlternateContent>
           <mc:Choice Requires="wps">
             <w:drawing>
-              <wp:anchor distT="0" distB="0" distL="114300" distR="114300" simplePos="0" relativeHeight="251660288" behindDoc="0" locked="0" layoutInCell="1" allowOverlap="1">
+              <wp:anchor distT="0" distB="0" distL="114300" distR="114300" simplePos="0" relativeHeight="251660288" behindDoc="0" locked="0" layoutInCell="1" allowOverlap="1" wp14:anchorId="51FD3BA9" wp14:editId="7AE699D5">
                 <wp:simplePos x="0" y="0"/>
                 <wp:positionH relativeFrom="column">
                   <wp:posOffset>-438150</wp:posOffset>
@@ -125,7 +125,7 @@
                                 <w:noProof/>
                               </w:rPr>
                               <w:drawing>
-                                <wp:inline distT="0" distB="0" distL="0" distR="0">
+                                <wp:inline distT="0" distB="0" distL="0" distR="0" wp14:anchorId="09B04856" wp14:editId="4AD3BDF8">
                                   <wp:extent cx="3809365" cy="676275"/>
                                   <wp:effectExtent l="19050" t="19050" r="19685" b="28575"/>
                                   <wp:docPr id="3" name="Shape 3"/>
@@ -523,7 +523,7 @@
           </mc:Choice>
           <mc:Fallback>
             <w:pict>
-              <v:shape id="Freeform 1" o:spid="_x0000_s1026" style="position:absolute;margin-left:-34.5pt;margin-top:-32.5pt;width:498pt;height:595.4pt;z-index:251660288;visibility:visible;mso-wrap-style:square;mso-wrap-distance-left:9pt;mso-wrap-distance-top:0;mso-wrap-distance-right:9pt;mso-wrap-distance-bottom:0;mso-position-horizontal:absolute;mso-position-horizontal-relative:text;mso-position-vertical:absolute;mso-position-vertical-relative:text;v-text-anchor:top" coordsize="6225540,9203055" o:spt="100" o:gfxdata="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" adj="-11796480,,5400" path="m,l,9203055r6225540,l6225540,,,xe" strokeweight="1.75pt">
+              <v:shape w14:anchorId="51FD3BA9" id="Freeform 1" o:spid="_x0000_s1026" style="position:absolute;margin-left:-34.5pt;margin-top:-32.5pt;width:498pt;height:595.4pt;z-index:251660288;visibility:visible;mso-wrap-style:square;mso-wrap-distance-left:9pt;mso-wrap-distance-top:0;mso-wrap-distance-right:9pt;mso-wrap-distance-bottom:0;mso-position-horizontal:absolute;mso-position-horizontal-relative:text;mso-position-vertical:absolute;mso-position-vertical-relative:text;v-text-anchor:top" coordsize="6225540,9203055" o:spt="100" o:gfxdata="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" adj="-11796480,,5400" path="m,l,9203055r6225540,l6225540,,,xe" strokeweight="1.75pt">
                 <v:stroke startarrowwidth="narrow" startarrowlength="short" endarrowwidth="narrow" endarrowlength="short" miterlimit="5243f" joinstyle="miter"/>
                 <v:formulas/>
                 <v:path arrowok="t" o:extrusionok="f" o:connecttype="custom" textboxrect="0,0,6225540,9203055"/>
@@ -575,7 +575,7 @@
                           <w:noProof/>
                         </w:rPr>
                         <w:drawing>
-                          <wp:inline distT="0" distB="0" distL="0" distR="0">
+                          <wp:inline distT="0" distB="0" distL="0" distR="0" wp14:anchorId="09B04856" wp14:editId="4AD3BDF8">
                             <wp:extent cx="3809365" cy="676275"/>
                             <wp:effectExtent l="19050" t="19050" r="19685" b="28575"/>
                             <wp:docPr id="3" name="Shape 3"/>
@@ -992,7 +992,7 @@
         <mc:AlternateContent>
           <mc:Choice Requires="wps">
             <w:drawing>
-              <wp:anchor distT="0" distB="0" distL="114300" distR="114300" simplePos="0" relativeHeight="251659264" behindDoc="0" locked="0" layoutInCell="1" allowOverlap="1">
+              <wp:anchor distT="0" distB="0" distL="114300" distR="114300" simplePos="0" relativeHeight="251659264" behindDoc="0" locked="0" layoutInCell="1" allowOverlap="1" wp14:anchorId="7BA87F9B" wp14:editId="0A3447A3">
                 <wp:simplePos x="0" y="0"/>
                 <wp:positionH relativeFrom="column">
                   <wp:posOffset>2349500</wp:posOffset>
@@ -1055,7 +1055,7 @@
           </mc:Choice>
           <mc:Fallback>
             <w:pict>
-              <v:shape w14:anchorId="659BE490" id="Freeform 7" o:spid="_x0000_s1026" style="position:absolute;margin-left:185pt;margin-top:2pt;width:0;height:1pt;z-index:251659264;visibility:visible;mso-wrap-style:square;mso-wrap-distance-left:9pt;mso-wrap-distance-top:0;mso-wrap-distance-right:9pt;mso-wrap-distance-bottom:0;mso-position-horizontal:absolute;mso-position-horizontal-relative:text;mso-position-vertical:absolute;mso-position-vertical-relative:text;v-text-anchor:middle" coordsize="1781175,1" o:gfxdata="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" path="m,l1781175,e" strokeweight="1pt">
+              <v:shape w14:anchorId="214B4168" id="Freeform 7" o:spid="_x0000_s1026" style="position:absolute;margin-left:185pt;margin-top:2pt;width:0;height:1pt;z-index:251659264;visibility:visible;mso-wrap-style:square;mso-wrap-distance-left:9pt;mso-wrap-distance-top:0;mso-wrap-distance-right:9pt;mso-wrap-distance-bottom:0;mso-position-horizontal:absolute;mso-position-horizontal-relative:text;mso-position-vertical:absolute;mso-position-vertical-relative:text;v-text-anchor:middle" coordsize="1781175,1" o:gfxdata="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" path="m,l1781175,e" strokeweight="1pt">
                 <v:stroke startarrowwidth="narrow" startarrowlength="short" endarrowwidth="narrow" endarrowlength="short"/>
                 <v:path arrowok="t" o:extrusionok="f"/>
               </v:shape>
@@ -1673,6 +1673,7 @@
                 <w:szCs w:val="26"/>
               </w:rPr>
             </w:pPr>
+            <w:proofErr w:type="spellStart"/>
             <w:r>
               <w:rPr>
                 <w:rFonts w:ascii="Times New Roman" w:eastAsia="Times New Roman" w:hAnsi="Times New Roman" w:cs="Times New Roman"/>
@@ -1681,7 +1682,17 @@
                 <w:szCs w:val="26"/>
               </w:rPr>
               <w:lastRenderedPageBreak/>
-              <w:t>Trần Quỳnh Anh</w:t>
+              <w:t>Trần</w:t>
+            </w:r>
+            <w:proofErr w:type="spellEnd"/>
+            <w:r>
+              <w:rPr>
+                <w:rFonts w:ascii="Times New Roman" w:eastAsia="Times New Roman" w:hAnsi="Times New Roman" w:cs="Times New Roman"/>
+                <w:bCs/>
+                <w:sz w:val="26"/>
+                <w:szCs w:val="26"/>
+              </w:rPr>
+              <w:t xml:space="preserve"> Quỳnh Anh</w:t>
             </w:r>
           </w:p>
         </w:tc>
@@ -2174,7 +2185,25 @@
                 <w:sz w:val="26"/>
                 <w:szCs w:val="26"/>
               </w:rPr>
-              <w:t>Spring Boot project with configured Maven/Gradle, base folder structure, Git repo</w:t>
+              <w:t xml:space="preserve">Spring Boot project with configured Maven/Gradle, base folder structure, </w:t>
+            </w:r>
+            <w:proofErr w:type="spellStart"/>
+            <w:r>
+              <w:rPr>
+                <w:rFonts w:ascii="Times New Roman" w:eastAsia="Times New Roman" w:hAnsi="Times New Roman" w:cs="Times New Roman"/>
+                <w:sz w:val="26"/>
+                <w:szCs w:val="26"/>
+              </w:rPr>
+              <w:t>Git</w:t>
+            </w:r>
+            <w:proofErr w:type="spellEnd"/>
+            <w:r>
+              <w:rPr>
+                <w:rFonts w:ascii="Times New Roman" w:eastAsia="Times New Roman" w:hAnsi="Times New Roman" w:cs="Times New Roman"/>
+                <w:sz w:val="26"/>
+                <w:szCs w:val="26"/>
+              </w:rPr>
+              <w:t xml:space="preserve"> repo</w:t>
             </w:r>
           </w:p>
         </w:tc>
@@ -2290,13 +2319,23 @@
                 <w:szCs w:val="26"/>
               </w:rPr>
             </w:pPr>
-            <w:r>
-              <w:rPr>
-                <w:rFonts w:ascii="Times New Roman" w:eastAsia="Times New Roman" w:hAnsi="Times New Roman" w:cs="Times New Roman"/>
-                <w:sz w:val="26"/>
-                <w:szCs w:val="26"/>
-              </w:rPr>
-              <w:t>Trần Duy Anh</w:t>
+            <w:proofErr w:type="spellStart"/>
+            <w:r>
+              <w:rPr>
+                <w:rFonts w:ascii="Times New Roman" w:eastAsia="Times New Roman" w:hAnsi="Times New Roman" w:cs="Times New Roman"/>
+                <w:sz w:val="26"/>
+                <w:szCs w:val="26"/>
+              </w:rPr>
+              <w:t>Trần</w:t>
+            </w:r>
+            <w:proofErr w:type="spellEnd"/>
+            <w:r>
+              <w:rPr>
+                <w:rFonts w:ascii="Times New Roman" w:eastAsia="Times New Roman" w:hAnsi="Times New Roman" w:cs="Times New Roman"/>
+                <w:sz w:val="26"/>
+                <w:szCs w:val="26"/>
+              </w:rPr>
+              <w:t xml:space="preserve"> Duy Anh</w:t>
             </w:r>
           </w:p>
         </w:tc>
@@ -2433,13 +2472,23 @@
                 <w:szCs w:val="26"/>
               </w:rPr>
             </w:pPr>
-            <w:r>
-              <w:rPr>
-                <w:rFonts w:ascii="Times New Roman" w:eastAsia="Times New Roman" w:hAnsi="Times New Roman" w:cs="Times New Roman"/>
-                <w:sz w:val="26"/>
-                <w:szCs w:val="26"/>
-              </w:rPr>
-              <w:t>Trần Quỳnh Anh</w:t>
+            <w:proofErr w:type="spellStart"/>
+            <w:r>
+              <w:rPr>
+                <w:rFonts w:ascii="Times New Roman" w:eastAsia="Times New Roman" w:hAnsi="Times New Roman" w:cs="Times New Roman"/>
+                <w:sz w:val="26"/>
+                <w:szCs w:val="26"/>
+              </w:rPr>
+              <w:t>Trần</w:t>
+            </w:r>
+            <w:proofErr w:type="spellEnd"/>
+            <w:r>
+              <w:rPr>
+                <w:rFonts w:ascii="Times New Roman" w:eastAsia="Times New Roman" w:hAnsi="Times New Roman" w:cs="Times New Roman"/>
+                <w:sz w:val="26"/>
+                <w:szCs w:val="26"/>
+              </w:rPr>
+              <w:t xml:space="preserve"> Quỳnh Anh</w:t>
             </w:r>
           </w:p>
         </w:tc>
@@ -2566,13 +2615,23 @@
                 <w:szCs w:val="26"/>
               </w:rPr>
             </w:pPr>
-            <w:r>
-              <w:rPr>
-                <w:rFonts w:ascii="Times New Roman" w:eastAsia="Times New Roman" w:hAnsi="Times New Roman" w:cs="Times New Roman"/>
-                <w:sz w:val="26"/>
-                <w:szCs w:val="26"/>
-              </w:rPr>
-              <w:t>Trần Quỳnh Anh</w:t>
+            <w:proofErr w:type="spellStart"/>
+            <w:r>
+              <w:rPr>
+                <w:rFonts w:ascii="Times New Roman" w:eastAsia="Times New Roman" w:hAnsi="Times New Roman" w:cs="Times New Roman"/>
+                <w:sz w:val="26"/>
+                <w:szCs w:val="26"/>
+              </w:rPr>
+              <w:t>Trần</w:t>
+            </w:r>
+            <w:proofErr w:type="spellEnd"/>
+            <w:r>
+              <w:rPr>
+                <w:rFonts w:ascii="Times New Roman" w:eastAsia="Times New Roman" w:hAnsi="Times New Roman" w:cs="Times New Roman"/>
+                <w:sz w:val="26"/>
+                <w:szCs w:val="26"/>
+              </w:rPr>
+              <w:t xml:space="preserve"> Quỳnh Anh</w:t>
             </w:r>
           </w:p>
         </w:tc>
@@ -3131,6 +3190,7 @@
                 <w:szCs w:val="26"/>
               </w:rPr>
             </w:pPr>
+            <w:proofErr w:type="spellStart"/>
             <w:r>
               <w:rPr>
                 <w:rFonts w:ascii="Times New Roman" w:eastAsia="Times New Roman" w:hAnsi="Times New Roman" w:cs="Times New Roman"/>
@@ -3138,7 +3198,17 @@
                 <w:sz w:val="26"/>
                 <w:szCs w:val="26"/>
               </w:rPr>
-              <w:t>Trần Phúc Công</w:t>
+              <w:t>Trần</w:t>
+            </w:r>
+            <w:proofErr w:type="spellEnd"/>
+            <w:r>
+              <w:rPr>
+                <w:rFonts w:ascii="Times New Roman" w:eastAsia="Times New Roman" w:hAnsi="Times New Roman" w:cs="Times New Roman"/>
+                <w:bCs/>
+                <w:sz w:val="26"/>
+                <w:szCs w:val="26"/>
+              </w:rPr>
+              <w:t xml:space="preserve"> Phúc Công</w:t>
             </w:r>
           </w:p>
         </w:tc>
@@ -3294,6 +3364,7 @@
                 <w:szCs w:val="26"/>
               </w:rPr>
             </w:pPr>
+            <w:proofErr w:type="spellStart"/>
             <w:r>
               <w:rPr>
                 <w:rFonts w:ascii="Times New Roman" w:eastAsia="Times New Roman" w:hAnsi="Times New Roman" w:cs="Times New Roman"/>
@@ -3301,7 +3372,17 @@
                 <w:sz w:val="26"/>
                 <w:szCs w:val="26"/>
               </w:rPr>
-              <w:t>Trần Phúc Công</w:t>
+              <w:t>Trần</w:t>
+            </w:r>
+            <w:proofErr w:type="spellEnd"/>
+            <w:r>
+              <w:rPr>
+                <w:rFonts w:ascii="Times New Roman" w:eastAsia="Times New Roman" w:hAnsi="Times New Roman" w:cs="Times New Roman"/>
+                <w:bCs/>
+                <w:sz w:val="26"/>
+                <w:szCs w:val="26"/>
+              </w:rPr>
+              <w:t xml:space="preserve"> Phúc Công</w:t>
             </w:r>
           </w:p>
         </w:tc>
@@ -3439,6 +3520,7 @@
                 <w:szCs w:val="26"/>
               </w:rPr>
             </w:pPr>
+            <w:proofErr w:type="spellStart"/>
             <w:r>
               <w:rPr>
                 <w:rFonts w:ascii="Times New Roman" w:eastAsia="Times New Roman" w:hAnsi="Times New Roman" w:cs="Times New Roman"/>
@@ -3446,7 +3528,17 @@
                 <w:sz w:val="26"/>
                 <w:szCs w:val="26"/>
               </w:rPr>
-              <w:t>Trần Quỳnh Anh</w:t>
+              <w:t>Trần</w:t>
+            </w:r>
+            <w:proofErr w:type="spellEnd"/>
+            <w:r>
+              <w:rPr>
+                <w:rFonts w:ascii="Times New Roman" w:eastAsia="Times New Roman" w:hAnsi="Times New Roman" w:cs="Times New Roman"/>
+                <w:bCs/>
+                <w:sz w:val="26"/>
+                <w:szCs w:val="26"/>
+              </w:rPr>
+              <w:t xml:space="preserve"> Quỳnh Anh</w:t>
             </w:r>
           </w:p>
         </w:tc>
@@ -3574,6 +3666,7 @@
                 <w:szCs w:val="26"/>
               </w:rPr>
             </w:pPr>
+            <w:proofErr w:type="spellStart"/>
             <w:r>
               <w:rPr>
                 <w:rFonts w:ascii="Times New Roman" w:eastAsia="Times New Roman" w:hAnsi="Times New Roman" w:cs="Times New Roman"/>
@@ -3581,7 +3674,17 @@
                 <w:sz w:val="26"/>
                 <w:szCs w:val="26"/>
               </w:rPr>
-              <w:t>Trần Duy Anh</w:t>
+              <w:t>Trần</w:t>
+            </w:r>
+            <w:proofErr w:type="spellEnd"/>
+            <w:r>
+              <w:rPr>
+                <w:rFonts w:ascii="Times New Roman" w:eastAsia="Times New Roman" w:hAnsi="Times New Roman" w:cs="Times New Roman"/>
+                <w:bCs/>
+                <w:sz w:val="26"/>
+                <w:szCs w:val="26"/>
+              </w:rPr>
+              <w:t xml:space="preserve"> Duy Anh</w:t>
             </w:r>
           </w:p>
         </w:tc>
@@ -3716,6 +3819,7 @@
                 <w:szCs w:val="26"/>
               </w:rPr>
             </w:pPr>
+            <w:proofErr w:type="spellStart"/>
             <w:r>
               <w:rPr>
                 <w:rFonts w:ascii="Times New Roman" w:eastAsia="Times New Roman" w:hAnsi="Times New Roman" w:cs="Times New Roman"/>
@@ -3723,7 +3827,17 @@
                 <w:sz w:val="26"/>
                 <w:szCs w:val="26"/>
               </w:rPr>
-              <w:t>Trần Quỳnh Anh</w:t>
+              <w:t>Trần</w:t>
+            </w:r>
+            <w:proofErr w:type="spellEnd"/>
+            <w:r>
+              <w:rPr>
+                <w:rFonts w:ascii="Times New Roman" w:eastAsia="Times New Roman" w:hAnsi="Times New Roman" w:cs="Times New Roman"/>
+                <w:bCs/>
+                <w:sz w:val="26"/>
+                <w:szCs w:val="26"/>
+              </w:rPr>
+              <w:t xml:space="preserve"> Quỳnh Anh</w:t>
             </w:r>
           </w:p>
         </w:tc>
@@ -3984,13 +4098,23 @@
                 <w:szCs w:val="26"/>
               </w:rPr>
             </w:pPr>
-            <w:r>
-              <w:rPr>
-                <w:rFonts w:ascii="Times New Roman" w:eastAsia="Times New Roman" w:hAnsi="Times New Roman" w:cs="Times New Roman"/>
-                <w:sz w:val="26"/>
-                <w:szCs w:val="26"/>
-              </w:rPr>
-              <w:t>Trần Quỳnh Anh</w:t>
+            <w:proofErr w:type="spellStart"/>
+            <w:r>
+              <w:rPr>
+                <w:rFonts w:ascii="Times New Roman" w:eastAsia="Times New Roman" w:hAnsi="Times New Roman" w:cs="Times New Roman"/>
+                <w:sz w:val="26"/>
+                <w:szCs w:val="26"/>
+              </w:rPr>
+              <w:t>Trần</w:t>
+            </w:r>
+            <w:proofErr w:type="spellEnd"/>
+            <w:r>
+              <w:rPr>
+                <w:rFonts w:ascii="Times New Roman" w:eastAsia="Times New Roman" w:hAnsi="Times New Roman" w:cs="Times New Roman"/>
+                <w:sz w:val="26"/>
+                <w:szCs w:val="26"/>
+              </w:rPr>
+              <w:t xml:space="preserve"> Quỳnh Anh</w:t>
             </w:r>
           </w:p>
         </w:tc>
@@ -4029,8 +4153,18 @@
                 <w:sz w:val="26"/>
                 <w:szCs w:val="26"/>
               </w:rPr>
-              <w:t>Charts using Chart.js/ApexCharts</w:t>
-            </w:r>
+              <w:t>Charts using Chart.js/</w:t>
+            </w:r>
+            <w:proofErr w:type="spellStart"/>
+            <w:r>
+              <w:rPr>
+                <w:rFonts w:ascii="Times New Roman" w:eastAsia="Times New Roman" w:hAnsi="Times New Roman" w:cs="Times New Roman"/>
+                <w:sz w:val="26"/>
+                <w:szCs w:val="26"/>
+              </w:rPr>
+              <w:t>ApexCharts</w:t>
+            </w:r>
+            <w:proofErr w:type="spellEnd"/>
           </w:p>
         </w:tc>
       </w:tr>
@@ -4145,13 +4279,23 @@
                 <w:szCs w:val="26"/>
               </w:rPr>
             </w:pPr>
-            <w:r>
-              <w:rPr>
-                <w:rFonts w:ascii="Times New Roman" w:eastAsia="Times New Roman" w:hAnsi="Times New Roman" w:cs="Times New Roman"/>
-                <w:sz w:val="26"/>
-                <w:szCs w:val="26"/>
-              </w:rPr>
-              <w:t>Trần Duy Anh</w:t>
+            <w:proofErr w:type="spellStart"/>
+            <w:r>
+              <w:rPr>
+                <w:rFonts w:ascii="Times New Roman" w:eastAsia="Times New Roman" w:hAnsi="Times New Roman" w:cs="Times New Roman"/>
+                <w:sz w:val="26"/>
+                <w:szCs w:val="26"/>
+              </w:rPr>
+              <w:t>Trần</w:t>
+            </w:r>
+            <w:proofErr w:type="spellEnd"/>
+            <w:r>
+              <w:rPr>
+                <w:rFonts w:ascii="Times New Roman" w:eastAsia="Times New Roman" w:hAnsi="Times New Roman" w:cs="Times New Roman"/>
+                <w:sz w:val="26"/>
+                <w:szCs w:val="26"/>
+              </w:rPr>
+              <w:t xml:space="preserve"> Duy Anh</w:t>
             </w:r>
           </w:p>
         </w:tc>
@@ -4287,13 +4431,23 @@
                 <w:szCs w:val="26"/>
               </w:rPr>
             </w:pPr>
-            <w:r>
-              <w:rPr>
-                <w:rFonts w:ascii="Times New Roman" w:eastAsia="Times New Roman" w:hAnsi="Times New Roman" w:cs="Times New Roman"/>
-                <w:sz w:val="26"/>
-                <w:szCs w:val="26"/>
-              </w:rPr>
-              <w:t>Trần Quỳnh Anh</w:t>
+            <w:proofErr w:type="spellStart"/>
+            <w:r>
+              <w:rPr>
+                <w:rFonts w:ascii="Times New Roman" w:eastAsia="Times New Roman" w:hAnsi="Times New Roman" w:cs="Times New Roman"/>
+                <w:sz w:val="26"/>
+                <w:szCs w:val="26"/>
+              </w:rPr>
+              <w:t>Trần</w:t>
+            </w:r>
+            <w:proofErr w:type="spellEnd"/>
+            <w:r>
+              <w:rPr>
+                <w:rFonts w:ascii="Times New Roman" w:eastAsia="Times New Roman" w:hAnsi="Times New Roman" w:cs="Times New Roman"/>
+                <w:sz w:val="26"/>
+                <w:szCs w:val="26"/>
+              </w:rPr>
+              <w:t xml:space="preserve"> Quỳnh Anh</w:t>
             </w:r>
           </w:p>
         </w:tc>
@@ -5518,23 +5672,7 @@
           <w:sz w:val="26"/>
           <w:szCs w:val="26"/>
         </w:rPr>
-        <w:t>Performance:</w:t>
-      </w:r>
-      <w:r>
-        <w:rPr>
-          <w:bCs/>
-          <w:sz w:val="26"/>
-          <w:szCs w:val="26"/>
-        </w:rPr>
-        <w:t xml:space="preserve"> </w:t>
-      </w:r>
-      <w:r>
-        <w:rPr>
-          <w:bCs/>
-          <w:sz w:val="26"/>
-          <w:szCs w:val="26"/>
-        </w:rPr>
-        <w:t>The application should respond quick</w:t>
+        <w:t>Performance: The application should respond quick</w:t>
       </w:r>
       <w:r>
         <w:rPr>
@@ -5662,7 +5800,25 @@
           <w:sz w:val="26"/>
           <w:szCs w:val="26"/>
         </w:rPr>
-        <w:t>The system should work correctly and be available at all times. If there is a problem, it should recover qu</w:t>
+        <w:t xml:space="preserve">The system should work correctly and </w:t>
+      </w:r>
+      <w:proofErr w:type="gramStart"/>
+      <w:r>
+        <w:rPr>
+          <w:bCs/>
+          <w:sz w:val="26"/>
+          <w:szCs w:val="26"/>
+        </w:rPr>
+        <w:t>be available at all times</w:t>
+      </w:r>
+      <w:proofErr w:type="gramEnd"/>
+      <w:r>
+        <w:rPr>
+          <w:bCs/>
+          <w:sz w:val="26"/>
+          <w:szCs w:val="26"/>
+        </w:rPr>
+        <w:t>. If there is a problem, it should recover qu</w:t>
       </w:r>
       <w:r>
         <w:rPr>
@@ -6602,7 +6758,7 @@
         <w:ind w:left="709"/>
       </w:pPr>
       <w:r>
-        <w:pict>
+        <w:pict w14:anchorId="12ACE21A">
           <v:shapetype id="_x0000_t75" coordsize="21600,21600" o:spt="75" o:preferrelative="t" path="m@4@5l@4@11@9@11@9@5xe" filled="f" stroked="f">
             <v:stroke joinstyle="miter"/>
             <v:formulas>
@@ -6622,7 +6778,7 @@
             <v:path o:extrusionok="f" gradientshapeok="t" o:connecttype="rect"/>
             <o:lock v:ext="edit" aspectratio="t"/>
           </v:shapetype>
-          <v:shape id="_x0000_i1025" type="#_x0000_t75" style="width:328.8pt;height:533.4pt">
+          <v:shape id="_x0000_i1025" type="#_x0000_t75" style="width:329pt;height:533.5pt">
             <v:imagedata r:id="rId10" o:title="ucdrawio"/>
           </v:shape>
         </w:pict>
@@ -7150,7 +7306,7 @@
         </w:rPr>
         <w:lastRenderedPageBreak/>
         <w:drawing>
-          <wp:inline distT="0" distB="0" distL="0" distR="0" wp14:anchorId="7D40A308" wp14:editId="33BB5415">
+          <wp:inline distT="0" distB="0" distL="0" distR="0" wp14:anchorId="0D6AC788" wp14:editId="547555D7">
             <wp:extent cx="4133886" cy="3574473"/>
             <wp:effectExtent l="0" t="0" r="0" b="6985"/>
             <wp:docPr id="175379339" name="Picture 1" descr="A diagram of a computer&#10;&#10;AI-generated content may be incorrect."/>
@@ -7227,7 +7383,7 @@
           <w:szCs w:val="26"/>
         </w:rPr>
         <w:drawing>
-          <wp:inline distT="0" distB="0" distL="0" distR="0" wp14:anchorId="34956BF1" wp14:editId="635ACCDF">
+          <wp:inline distT="0" distB="0" distL="0" distR="0" wp14:anchorId="346B041B" wp14:editId="088941F9">
             <wp:extent cx="4447309" cy="3691813"/>
             <wp:effectExtent l="0" t="0" r="0" b="4445"/>
             <wp:docPr id="352084649" name="Picture 1" descr="A screenshot of a computer&#10;&#10;AI-generated content may be incorrect."/>
@@ -7265,12 +7421,2313 @@
     </w:p>
     <w:p>
       <w:pPr>
+        <w:spacing w:line="312" w:lineRule="auto"/>
+        <w:ind w:firstLine="426"/>
+        <w:rPr>
+          <w:rStyle w:val="Strong"/>
+          <w:rFonts w:ascii="Times New Roman" w:hAnsi="Times New Roman" w:cs="Times New Roman"/>
+          <w:sz w:val="26"/>
+          <w:szCs w:val="26"/>
+        </w:rPr>
+      </w:pPr>
+    </w:p>
+    <w:p>
+      <w:pPr>
         <w:pStyle w:val="Style25"/>
         <w:ind w:left="709" w:hanging="283"/>
       </w:pPr>
       <w:r>
+        <w:lastRenderedPageBreak/>
         <w:t>API Design</w:t>
       </w:r>
+    </w:p>
+    <w:tbl>
+      <w:tblPr>
+        <w:tblStyle w:val="TableGrid"/>
+        <w:tblW w:w="0" w:type="auto"/>
+        <w:tblLook w:val="04A0" w:firstRow="1" w:lastRow="0" w:firstColumn="1" w:lastColumn="0" w:noHBand="0" w:noVBand="1"/>
+      </w:tblPr>
+      <w:tblGrid>
+        <w:gridCol w:w="599"/>
+        <w:gridCol w:w="4477"/>
+        <w:gridCol w:w="2138"/>
+        <w:gridCol w:w="1308"/>
+      </w:tblGrid>
+      <w:tr>
+        <w:tc>
+          <w:tcPr>
+            <w:tcW w:w="0" w:type="auto"/>
+          </w:tcPr>
+          <w:p>
+            <w:pPr>
+              <w:spacing w:after="0" w:line="312" w:lineRule="auto"/>
+              <w:jc w:val="center"/>
+              <w:rPr>
+                <w:rFonts w:ascii="Times New Roman" w:eastAsia="Times New Roman" w:hAnsi="Times New Roman" w:cs="Times New Roman"/>
+                <w:b/>
+                <w:bCs/>
+                <w:sz w:val="26"/>
+                <w:szCs w:val="26"/>
+              </w:rPr>
+            </w:pPr>
+            <w:r>
+              <w:rPr>
+                <w:rFonts w:ascii="Times New Roman" w:eastAsia="Times New Roman" w:hAnsi="Times New Roman" w:cs="Times New Roman"/>
+                <w:b/>
+                <w:bCs/>
+                <w:sz w:val="26"/>
+                <w:szCs w:val="26"/>
+              </w:rPr>
+              <w:t>No.</w:t>
+            </w:r>
+          </w:p>
+        </w:tc>
+        <w:tc>
+          <w:tcPr>
+            <w:tcW w:w="0" w:type="auto"/>
+          </w:tcPr>
+          <w:p>
+            <w:pPr>
+              <w:spacing w:after="0" w:line="312" w:lineRule="auto"/>
+              <w:jc w:val="center"/>
+              <w:rPr>
+                <w:rFonts w:ascii="Times New Roman" w:eastAsia="Times New Roman" w:hAnsi="Times New Roman" w:cs="Times New Roman"/>
+                <w:b/>
+                <w:bCs/>
+                <w:sz w:val="26"/>
+                <w:szCs w:val="26"/>
+              </w:rPr>
+            </w:pPr>
+            <w:r>
+              <w:rPr>
+                <w:rFonts w:ascii="Times New Roman" w:eastAsia="Times New Roman" w:hAnsi="Times New Roman" w:cs="Times New Roman"/>
+                <w:b/>
+                <w:bCs/>
+                <w:sz w:val="26"/>
+                <w:szCs w:val="26"/>
+              </w:rPr>
+              <w:t>API Endpoint</w:t>
+            </w:r>
+          </w:p>
+        </w:tc>
+        <w:tc>
+          <w:tcPr>
+            <w:tcW w:w="0" w:type="auto"/>
+          </w:tcPr>
+          <w:p>
+            <w:pPr>
+              <w:spacing w:after="0" w:line="312" w:lineRule="auto"/>
+              <w:jc w:val="center"/>
+              <w:rPr>
+                <w:rFonts w:ascii="Times New Roman" w:eastAsia="Times New Roman" w:hAnsi="Times New Roman" w:cs="Times New Roman"/>
+                <w:b/>
+                <w:bCs/>
+                <w:sz w:val="26"/>
+                <w:szCs w:val="26"/>
+              </w:rPr>
+            </w:pPr>
+            <w:r>
+              <w:rPr>
+                <w:rFonts w:ascii="Times New Roman" w:eastAsia="Times New Roman" w:hAnsi="Times New Roman" w:cs="Times New Roman"/>
+                <w:b/>
+                <w:bCs/>
+                <w:sz w:val="26"/>
+                <w:szCs w:val="26"/>
+              </w:rPr>
+              <w:t>Function Description</w:t>
+            </w:r>
+          </w:p>
+        </w:tc>
+        <w:tc>
+          <w:tcPr>
+            <w:tcW w:w="0" w:type="auto"/>
+          </w:tcPr>
+          <w:p>
+            <w:pPr>
+              <w:spacing w:after="0" w:line="312" w:lineRule="auto"/>
+              <w:jc w:val="center"/>
+              <w:rPr>
+                <w:rFonts w:ascii="Times New Roman" w:eastAsia="Times New Roman" w:hAnsi="Times New Roman" w:cs="Times New Roman"/>
+                <w:b/>
+                <w:bCs/>
+                <w:sz w:val="26"/>
+                <w:szCs w:val="26"/>
+              </w:rPr>
+            </w:pPr>
+            <w:r>
+              <w:rPr>
+                <w:rFonts w:ascii="Times New Roman" w:eastAsia="Times New Roman" w:hAnsi="Times New Roman" w:cs="Times New Roman"/>
+                <w:b/>
+                <w:bCs/>
+                <w:sz w:val="26"/>
+                <w:szCs w:val="26"/>
+              </w:rPr>
+              <w:t>HTTP Method</w:t>
+            </w:r>
+          </w:p>
+        </w:tc>
+      </w:tr>
+      <w:tr>
+        <w:tc>
+          <w:tcPr>
+            <w:tcW w:w="0" w:type="auto"/>
+          </w:tcPr>
+          <w:p>
+            <w:pPr>
+              <w:spacing w:after="0" w:line="312" w:lineRule="auto"/>
+              <w:rPr>
+                <w:rFonts w:ascii="Times New Roman" w:eastAsia="Times New Roman" w:hAnsi="Times New Roman" w:cs="Times New Roman"/>
+                <w:sz w:val="26"/>
+                <w:szCs w:val="26"/>
+              </w:rPr>
+            </w:pPr>
+            <w:r>
+              <w:rPr>
+                <w:rFonts w:ascii="Times New Roman" w:eastAsia="Times New Roman" w:hAnsi="Times New Roman" w:cs="Times New Roman"/>
+                <w:sz w:val="26"/>
+                <w:szCs w:val="26"/>
+              </w:rPr>
+              <w:t>1</w:t>
+            </w:r>
+          </w:p>
+        </w:tc>
+        <w:tc>
+          <w:tcPr>
+            <w:tcW w:w="0" w:type="auto"/>
+          </w:tcPr>
+          <w:p>
+            <w:pPr>
+              <w:spacing w:after="0" w:line="312" w:lineRule="auto"/>
+              <w:rPr>
+                <w:rFonts w:ascii="Times New Roman" w:eastAsia="Times New Roman" w:hAnsi="Times New Roman" w:cs="Times New Roman"/>
+                <w:sz w:val="26"/>
+                <w:szCs w:val="26"/>
+              </w:rPr>
+            </w:pPr>
+            <w:r>
+              <w:rPr>
+                <w:rFonts w:ascii="Times New Roman" w:eastAsia="Times New Roman" w:hAnsi="Times New Roman" w:cs="Times New Roman"/>
+                <w:sz w:val="26"/>
+                <w:szCs w:val="26"/>
+              </w:rPr>
+              <w:t>/</w:t>
+            </w:r>
+            <w:proofErr w:type="spellStart"/>
+            <w:r>
+              <w:rPr>
+                <w:rFonts w:ascii="Times New Roman" w:eastAsia="Times New Roman" w:hAnsi="Times New Roman" w:cs="Times New Roman"/>
+                <w:sz w:val="26"/>
+                <w:szCs w:val="26"/>
+              </w:rPr>
+              <w:t>api</w:t>
+            </w:r>
+            <w:proofErr w:type="spellEnd"/>
+            <w:r>
+              <w:rPr>
+                <w:rFonts w:ascii="Times New Roman" w:eastAsia="Times New Roman" w:hAnsi="Times New Roman" w:cs="Times New Roman"/>
+                <w:sz w:val="26"/>
+                <w:szCs w:val="26"/>
+              </w:rPr>
+              <w:t>/budget/</w:t>
+            </w:r>
+            <w:proofErr w:type="spellStart"/>
+            <w:r>
+              <w:rPr>
+                <w:rFonts w:ascii="Times New Roman" w:eastAsia="Times New Roman" w:hAnsi="Times New Roman" w:cs="Times New Roman"/>
+                <w:sz w:val="26"/>
+                <w:szCs w:val="26"/>
+              </w:rPr>
+              <w:t>showByMonth</w:t>
+            </w:r>
+            <w:proofErr w:type="spellEnd"/>
+          </w:p>
+        </w:tc>
+        <w:tc>
+          <w:tcPr>
+            <w:tcW w:w="0" w:type="auto"/>
+          </w:tcPr>
+          <w:p>
+            <w:pPr>
+              <w:spacing w:after="0" w:line="312" w:lineRule="auto"/>
+              <w:rPr>
+                <w:rFonts w:ascii="Times New Roman" w:eastAsia="Times New Roman" w:hAnsi="Times New Roman" w:cs="Times New Roman"/>
+                <w:sz w:val="26"/>
+                <w:szCs w:val="26"/>
+              </w:rPr>
+            </w:pPr>
+            <w:r>
+              <w:rPr>
+                <w:rFonts w:ascii="Times New Roman" w:eastAsia="Times New Roman" w:hAnsi="Times New Roman" w:cs="Times New Roman"/>
+                <w:sz w:val="26"/>
+                <w:szCs w:val="26"/>
+              </w:rPr>
+              <w:t>Get budget list by user, month, year</w:t>
+            </w:r>
+          </w:p>
+        </w:tc>
+        <w:tc>
+          <w:tcPr>
+            <w:tcW w:w="0" w:type="auto"/>
+          </w:tcPr>
+          <w:p>
+            <w:pPr>
+              <w:spacing w:after="0" w:line="312" w:lineRule="auto"/>
+              <w:rPr>
+                <w:rFonts w:ascii="Times New Roman" w:eastAsia="Times New Roman" w:hAnsi="Times New Roman" w:cs="Times New Roman"/>
+                <w:sz w:val="26"/>
+                <w:szCs w:val="26"/>
+              </w:rPr>
+            </w:pPr>
+            <w:r>
+              <w:rPr>
+                <w:rFonts w:ascii="Times New Roman" w:eastAsia="Times New Roman" w:hAnsi="Times New Roman" w:cs="Times New Roman"/>
+                <w:sz w:val="26"/>
+                <w:szCs w:val="26"/>
+              </w:rPr>
+              <w:t>GET</w:t>
+            </w:r>
+          </w:p>
+        </w:tc>
+      </w:tr>
+      <w:tr>
+        <w:tc>
+          <w:tcPr>
+            <w:tcW w:w="0" w:type="auto"/>
+          </w:tcPr>
+          <w:p>
+            <w:pPr>
+              <w:spacing w:after="0" w:line="312" w:lineRule="auto"/>
+              <w:rPr>
+                <w:rFonts w:ascii="Times New Roman" w:eastAsia="Times New Roman" w:hAnsi="Times New Roman" w:cs="Times New Roman"/>
+                <w:sz w:val="26"/>
+                <w:szCs w:val="26"/>
+              </w:rPr>
+            </w:pPr>
+            <w:r>
+              <w:rPr>
+                <w:rFonts w:ascii="Times New Roman" w:eastAsia="Times New Roman" w:hAnsi="Times New Roman" w:cs="Times New Roman"/>
+                <w:sz w:val="26"/>
+                <w:szCs w:val="26"/>
+              </w:rPr>
+              <w:t>2</w:t>
+            </w:r>
+          </w:p>
+        </w:tc>
+        <w:tc>
+          <w:tcPr>
+            <w:tcW w:w="0" w:type="auto"/>
+          </w:tcPr>
+          <w:p>
+            <w:pPr>
+              <w:spacing w:after="0" w:line="312" w:lineRule="auto"/>
+              <w:rPr>
+                <w:rFonts w:ascii="Times New Roman" w:eastAsia="Times New Roman" w:hAnsi="Times New Roman" w:cs="Times New Roman"/>
+                <w:sz w:val="26"/>
+                <w:szCs w:val="26"/>
+              </w:rPr>
+            </w:pPr>
+            <w:r>
+              <w:rPr>
+                <w:rFonts w:ascii="Times New Roman" w:eastAsia="Times New Roman" w:hAnsi="Times New Roman" w:cs="Times New Roman"/>
+                <w:sz w:val="26"/>
+                <w:szCs w:val="26"/>
+              </w:rPr>
+              <w:t>/</w:t>
+            </w:r>
+            <w:proofErr w:type="spellStart"/>
+            <w:r>
+              <w:rPr>
+                <w:rFonts w:ascii="Times New Roman" w:eastAsia="Times New Roman" w:hAnsi="Times New Roman" w:cs="Times New Roman"/>
+                <w:sz w:val="26"/>
+                <w:szCs w:val="26"/>
+              </w:rPr>
+              <w:t>api</w:t>
+            </w:r>
+            <w:proofErr w:type="spellEnd"/>
+            <w:r>
+              <w:rPr>
+                <w:rFonts w:ascii="Times New Roman" w:eastAsia="Times New Roman" w:hAnsi="Times New Roman" w:cs="Times New Roman"/>
+                <w:sz w:val="26"/>
+                <w:szCs w:val="26"/>
+              </w:rPr>
+              <w:t>/budget/update</w:t>
+            </w:r>
+          </w:p>
+        </w:tc>
+        <w:tc>
+          <w:tcPr>
+            <w:tcW w:w="0" w:type="auto"/>
+          </w:tcPr>
+          <w:p>
+            <w:pPr>
+              <w:spacing w:after="0" w:line="312" w:lineRule="auto"/>
+              <w:rPr>
+                <w:rFonts w:ascii="Times New Roman" w:eastAsia="Times New Roman" w:hAnsi="Times New Roman" w:cs="Times New Roman"/>
+                <w:sz w:val="26"/>
+                <w:szCs w:val="26"/>
+              </w:rPr>
+            </w:pPr>
+            <w:r>
+              <w:rPr>
+                <w:rFonts w:ascii="Times New Roman" w:eastAsia="Times New Roman" w:hAnsi="Times New Roman" w:cs="Times New Roman"/>
+                <w:sz w:val="26"/>
+                <w:szCs w:val="26"/>
+              </w:rPr>
+              <w:t>Update existing budget amount</w:t>
+            </w:r>
+          </w:p>
+        </w:tc>
+        <w:tc>
+          <w:tcPr>
+            <w:tcW w:w="0" w:type="auto"/>
+          </w:tcPr>
+          <w:p>
+            <w:pPr>
+              <w:spacing w:after="0" w:line="312" w:lineRule="auto"/>
+              <w:rPr>
+                <w:rFonts w:ascii="Times New Roman" w:eastAsia="Times New Roman" w:hAnsi="Times New Roman" w:cs="Times New Roman"/>
+                <w:sz w:val="26"/>
+                <w:szCs w:val="26"/>
+              </w:rPr>
+            </w:pPr>
+            <w:r>
+              <w:rPr>
+                <w:rFonts w:ascii="Times New Roman" w:eastAsia="Times New Roman" w:hAnsi="Times New Roman" w:cs="Times New Roman"/>
+                <w:sz w:val="26"/>
+                <w:szCs w:val="26"/>
+              </w:rPr>
+              <w:t>PUT</w:t>
+            </w:r>
+          </w:p>
+        </w:tc>
+      </w:tr>
+      <w:tr>
+        <w:tc>
+          <w:tcPr>
+            <w:tcW w:w="0" w:type="auto"/>
+          </w:tcPr>
+          <w:p>
+            <w:pPr>
+              <w:spacing w:after="0" w:line="312" w:lineRule="auto"/>
+              <w:rPr>
+                <w:rFonts w:ascii="Times New Roman" w:eastAsia="Times New Roman" w:hAnsi="Times New Roman" w:cs="Times New Roman"/>
+                <w:sz w:val="26"/>
+                <w:szCs w:val="26"/>
+              </w:rPr>
+            </w:pPr>
+            <w:r>
+              <w:rPr>
+                <w:rFonts w:ascii="Times New Roman" w:eastAsia="Times New Roman" w:hAnsi="Times New Roman" w:cs="Times New Roman"/>
+                <w:sz w:val="26"/>
+                <w:szCs w:val="26"/>
+              </w:rPr>
+              <w:t>3</w:t>
+            </w:r>
+          </w:p>
+        </w:tc>
+        <w:tc>
+          <w:tcPr>
+            <w:tcW w:w="0" w:type="auto"/>
+          </w:tcPr>
+          <w:p>
+            <w:pPr>
+              <w:spacing w:after="0" w:line="312" w:lineRule="auto"/>
+              <w:rPr>
+                <w:rFonts w:ascii="Times New Roman" w:eastAsia="Times New Roman" w:hAnsi="Times New Roman" w:cs="Times New Roman"/>
+                <w:sz w:val="26"/>
+                <w:szCs w:val="26"/>
+              </w:rPr>
+            </w:pPr>
+            <w:r>
+              <w:rPr>
+                <w:rFonts w:ascii="Times New Roman" w:eastAsia="Times New Roman" w:hAnsi="Times New Roman" w:cs="Times New Roman"/>
+                <w:sz w:val="26"/>
+                <w:szCs w:val="26"/>
+              </w:rPr>
+              <w:t>/</w:t>
+            </w:r>
+            <w:proofErr w:type="spellStart"/>
+            <w:r>
+              <w:rPr>
+                <w:rFonts w:ascii="Times New Roman" w:eastAsia="Times New Roman" w:hAnsi="Times New Roman" w:cs="Times New Roman"/>
+                <w:sz w:val="26"/>
+                <w:szCs w:val="26"/>
+              </w:rPr>
+              <w:t>api</w:t>
+            </w:r>
+            <w:proofErr w:type="spellEnd"/>
+            <w:r>
+              <w:rPr>
+                <w:rFonts w:ascii="Times New Roman" w:eastAsia="Times New Roman" w:hAnsi="Times New Roman" w:cs="Times New Roman"/>
+                <w:sz w:val="26"/>
+                <w:szCs w:val="26"/>
+              </w:rPr>
+              <w:t>/budget/delete</w:t>
+            </w:r>
+          </w:p>
+        </w:tc>
+        <w:tc>
+          <w:tcPr>
+            <w:tcW w:w="0" w:type="auto"/>
+          </w:tcPr>
+          <w:p>
+            <w:pPr>
+              <w:spacing w:after="0" w:line="312" w:lineRule="auto"/>
+              <w:rPr>
+                <w:rFonts w:ascii="Times New Roman" w:eastAsia="Times New Roman" w:hAnsi="Times New Roman" w:cs="Times New Roman"/>
+                <w:sz w:val="26"/>
+                <w:szCs w:val="26"/>
+              </w:rPr>
+            </w:pPr>
+            <w:r>
+              <w:rPr>
+                <w:rFonts w:ascii="Times New Roman" w:eastAsia="Times New Roman" w:hAnsi="Times New Roman" w:cs="Times New Roman"/>
+                <w:sz w:val="26"/>
+                <w:szCs w:val="26"/>
+              </w:rPr>
+              <w:t>Delete a budget item</w:t>
+            </w:r>
+          </w:p>
+        </w:tc>
+        <w:tc>
+          <w:tcPr>
+            <w:tcW w:w="0" w:type="auto"/>
+          </w:tcPr>
+          <w:p>
+            <w:pPr>
+              <w:spacing w:after="0" w:line="312" w:lineRule="auto"/>
+              <w:rPr>
+                <w:rFonts w:ascii="Times New Roman" w:eastAsia="Times New Roman" w:hAnsi="Times New Roman" w:cs="Times New Roman"/>
+                <w:sz w:val="26"/>
+                <w:szCs w:val="26"/>
+              </w:rPr>
+            </w:pPr>
+            <w:r>
+              <w:rPr>
+                <w:rFonts w:ascii="Times New Roman" w:eastAsia="Times New Roman" w:hAnsi="Times New Roman" w:cs="Times New Roman"/>
+                <w:sz w:val="26"/>
+                <w:szCs w:val="26"/>
+              </w:rPr>
+              <w:t>DELETE</w:t>
+            </w:r>
+          </w:p>
+        </w:tc>
+      </w:tr>
+      <w:tr>
+        <w:tc>
+          <w:tcPr>
+            <w:tcW w:w="0" w:type="auto"/>
+          </w:tcPr>
+          <w:p>
+            <w:pPr>
+              <w:spacing w:after="0" w:line="312" w:lineRule="auto"/>
+              <w:rPr>
+                <w:rFonts w:ascii="Times New Roman" w:eastAsia="Times New Roman" w:hAnsi="Times New Roman" w:cs="Times New Roman"/>
+                <w:sz w:val="26"/>
+                <w:szCs w:val="26"/>
+              </w:rPr>
+            </w:pPr>
+            <w:r>
+              <w:rPr>
+                <w:rFonts w:ascii="Times New Roman" w:eastAsia="Times New Roman" w:hAnsi="Times New Roman" w:cs="Times New Roman"/>
+                <w:sz w:val="26"/>
+                <w:szCs w:val="26"/>
+              </w:rPr>
+              <w:t>4</w:t>
+            </w:r>
+          </w:p>
+        </w:tc>
+        <w:tc>
+          <w:tcPr>
+            <w:tcW w:w="0" w:type="auto"/>
+          </w:tcPr>
+          <w:p>
+            <w:pPr>
+              <w:spacing w:after="0" w:line="312" w:lineRule="auto"/>
+              <w:rPr>
+                <w:rFonts w:ascii="Times New Roman" w:eastAsia="Times New Roman" w:hAnsi="Times New Roman" w:cs="Times New Roman"/>
+                <w:sz w:val="26"/>
+                <w:szCs w:val="26"/>
+              </w:rPr>
+            </w:pPr>
+            <w:r>
+              <w:rPr>
+                <w:rFonts w:ascii="Times New Roman" w:eastAsia="Times New Roman" w:hAnsi="Times New Roman" w:cs="Times New Roman"/>
+                <w:sz w:val="26"/>
+                <w:szCs w:val="26"/>
+              </w:rPr>
+              <w:t>/</w:t>
+            </w:r>
+            <w:proofErr w:type="spellStart"/>
+            <w:r>
+              <w:rPr>
+                <w:rFonts w:ascii="Times New Roman" w:eastAsia="Times New Roman" w:hAnsi="Times New Roman" w:cs="Times New Roman"/>
+                <w:sz w:val="26"/>
+                <w:szCs w:val="26"/>
+              </w:rPr>
+              <w:t>api</w:t>
+            </w:r>
+            <w:proofErr w:type="spellEnd"/>
+            <w:r>
+              <w:rPr>
+                <w:rFonts w:ascii="Times New Roman" w:eastAsia="Times New Roman" w:hAnsi="Times New Roman" w:cs="Times New Roman"/>
+                <w:sz w:val="26"/>
+                <w:szCs w:val="26"/>
+              </w:rPr>
+              <w:t>/categories/</w:t>
+            </w:r>
+            <w:proofErr w:type="spellStart"/>
+            <w:r>
+              <w:rPr>
+                <w:rFonts w:ascii="Times New Roman" w:eastAsia="Times New Roman" w:hAnsi="Times New Roman" w:cs="Times New Roman"/>
+                <w:sz w:val="26"/>
+                <w:szCs w:val="26"/>
+              </w:rPr>
+              <w:t>simpleCategoryExpense</w:t>
+            </w:r>
+            <w:proofErr w:type="spellEnd"/>
+          </w:p>
+        </w:tc>
+        <w:tc>
+          <w:tcPr>
+            <w:tcW w:w="0" w:type="auto"/>
+          </w:tcPr>
+          <w:p>
+            <w:pPr>
+              <w:spacing w:after="0" w:line="312" w:lineRule="auto"/>
+              <w:rPr>
+                <w:rFonts w:ascii="Times New Roman" w:eastAsia="Times New Roman" w:hAnsi="Times New Roman" w:cs="Times New Roman"/>
+                <w:sz w:val="26"/>
+                <w:szCs w:val="26"/>
+              </w:rPr>
+            </w:pPr>
+            <w:r>
+              <w:rPr>
+                <w:rFonts w:ascii="Times New Roman" w:eastAsia="Times New Roman" w:hAnsi="Times New Roman" w:cs="Times New Roman"/>
+                <w:sz w:val="26"/>
+                <w:szCs w:val="26"/>
+              </w:rPr>
+              <w:t>Get available categories for expense (for budget)</w:t>
+            </w:r>
+          </w:p>
+        </w:tc>
+        <w:tc>
+          <w:tcPr>
+            <w:tcW w:w="0" w:type="auto"/>
+          </w:tcPr>
+          <w:p>
+            <w:pPr>
+              <w:spacing w:after="0" w:line="312" w:lineRule="auto"/>
+              <w:rPr>
+                <w:rFonts w:ascii="Times New Roman" w:eastAsia="Times New Roman" w:hAnsi="Times New Roman" w:cs="Times New Roman"/>
+                <w:sz w:val="26"/>
+                <w:szCs w:val="26"/>
+              </w:rPr>
+            </w:pPr>
+            <w:r>
+              <w:rPr>
+                <w:rFonts w:ascii="Times New Roman" w:eastAsia="Times New Roman" w:hAnsi="Times New Roman" w:cs="Times New Roman"/>
+                <w:sz w:val="26"/>
+                <w:szCs w:val="26"/>
+              </w:rPr>
+              <w:t>GET</w:t>
+            </w:r>
+          </w:p>
+        </w:tc>
+      </w:tr>
+      <w:tr>
+        <w:tc>
+          <w:tcPr>
+            <w:tcW w:w="0" w:type="auto"/>
+          </w:tcPr>
+          <w:p>
+            <w:pPr>
+              <w:spacing w:after="0" w:line="312" w:lineRule="auto"/>
+              <w:rPr>
+                <w:rFonts w:ascii="Times New Roman" w:eastAsia="Times New Roman" w:hAnsi="Times New Roman" w:cs="Times New Roman"/>
+                <w:sz w:val="26"/>
+                <w:szCs w:val="26"/>
+              </w:rPr>
+            </w:pPr>
+            <w:r>
+              <w:rPr>
+                <w:rFonts w:ascii="Times New Roman" w:eastAsia="Times New Roman" w:hAnsi="Times New Roman" w:cs="Times New Roman"/>
+                <w:sz w:val="26"/>
+                <w:szCs w:val="26"/>
+              </w:rPr>
+              <w:t>5</w:t>
+            </w:r>
+          </w:p>
+        </w:tc>
+        <w:tc>
+          <w:tcPr>
+            <w:tcW w:w="0" w:type="auto"/>
+          </w:tcPr>
+          <w:p>
+            <w:pPr>
+              <w:spacing w:after="0" w:line="312" w:lineRule="auto"/>
+              <w:rPr>
+                <w:rFonts w:ascii="Times New Roman" w:eastAsia="Times New Roman" w:hAnsi="Times New Roman" w:cs="Times New Roman"/>
+                <w:sz w:val="26"/>
+                <w:szCs w:val="26"/>
+              </w:rPr>
+            </w:pPr>
+            <w:r>
+              <w:rPr>
+                <w:rFonts w:ascii="Times New Roman" w:eastAsia="Times New Roman" w:hAnsi="Times New Roman" w:cs="Times New Roman"/>
+                <w:sz w:val="26"/>
+                <w:szCs w:val="26"/>
+              </w:rPr>
+              <w:t>/</w:t>
+            </w:r>
+            <w:proofErr w:type="spellStart"/>
+            <w:r>
+              <w:rPr>
+                <w:rFonts w:ascii="Times New Roman" w:eastAsia="Times New Roman" w:hAnsi="Times New Roman" w:cs="Times New Roman"/>
+                <w:sz w:val="26"/>
+                <w:szCs w:val="26"/>
+              </w:rPr>
+              <w:t>api</w:t>
+            </w:r>
+            <w:proofErr w:type="spellEnd"/>
+            <w:r>
+              <w:rPr>
+                <w:rFonts w:ascii="Times New Roman" w:eastAsia="Times New Roman" w:hAnsi="Times New Roman" w:cs="Times New Roman"/>
+                <w:sz w:val="26"/>
+                <w:szCs w:val="26"/>
+              </w:rPr>
+              <w:t>/budget/insert</w:t>
+            </w:r>
+          </w:p>
+        </w:tc>
+        <w:tc>
+          <w:tcPr>
+            <w:tcW w:w="0" w:type="auto"/>
+          </w:tcPr>
+          <w:p>
+            <w:pPr>
+              <w:spacing w:after="0" w:line="312" w:lineRule="auto"/>
+              <w:rPr>
+                <w:rFonts w:ascii="Times New Roman" w:eastAsia="Times New Roman" w:hAnsi="Times New Roman" w:cs="Times New Roman"/>
+                <w:sz w:val="26"/>
+                <w:szCs w:val="26"/>
+              </w:rPr>
+            </w:pPr>
+            <w:r>
+              <w:rPr>
+                <w:rFonts w:ascii="Times New Roman" w:eastAsia="Times New Roman" w:hAnsi="Times New Roman" w:cs="Times New Roman"/>
+                <w:sz w:val="26"/>
+                <w:szCs w:val="26"/>
+              </w:rPr>
+              <w:t>Add new budget</w:t>
+            </w:r>
+          </w:p>
+        </w:tc>
+        <w:tc>
+          <w:tcPr>
+            <w:tcW w:w="0" w:type="auto"/>
+          </w:tcPr>
+          <w:p>
+            <w:pPr>
+              <w:spacing w:after="0" w:line="312" w:lineRule="auto"/>
+              <w:rPr>
+                <w:rFonts w:ascii="Times New Roman" w:eastAsia="Times New Roman" w:hAnsi="Times New Roman" w:cs="Times New Roman"/>
+                <w:sz w:val="26"/>
+                <w:szCs w:val="26"/>
+              </w:rPr>
+            </w:pPr>
+            <w:r>
+              <w:rPr>
+                <w:rFonts w:ascii="Times New Roman" w:eastAsia="Times New Roman" w:hAnsi="Times New Roman" w:cs="Times New Roman"/>
+                <w:sz w:val="26"/>
+                <w:szCs w:val="26"/>
+              </w:rPr>
+              <w:t>POST</w:t>
+            </w:r>
+          </w:p>
+        </w:tc>
+      </w:tr>
+      <w:tr>
+        <w:tc>
+          <w:tcPr>
+            <w:tcW w:w="0" w:type="auto"/>
+          </w:tcPr>
+          <w:p>
+            <w:pPr>
+              <w:spacing w:after="0" w:line="312" w:lineRule="auto"/>
+              <w:rPr>
+                <w:rFonts w:ascii="Times New Roman" w:eastAsia="Times New Roman" w:hAnsi="Times New Roman" w:cs="Times New Roman"/>
+                <w:sz w:val="26"/>
+                <w:szCs w:val="26"/>
+              </w:rPr>
+            </w:pPr>
+            <w:r>
+              <w:rPr>
+                <w:rFonts w:ascii="Times New Roman" w:eastAsia="Times New Roman" w:hAnsi="Times New Roman" w:cs="Times New Roman"/>
+                <w:sz w:val="26"/>
+                <w:szCs w:val="26"/>
+              </w:rPr>
+              <w:t>6</w:t>
+            </w:r>
+          </w:p>
+        </w:tc>
+        <w:tc>
+          <w:tcPr>
+            <w:tcW w:w="0" w:type="auto"/>
+          </w:tcPr>
+          <w:p>
+            <w:pPr>
+              <w:spacing w:after="0" w:line="312" w:lineRule="auto"/>
+              <w:rPr>
+                <w:rFonts w:ascii="Times New Roman" w:eastAsia="Times New Roman" w:hAnsi="Times New Roman" w:cs="Times New Roman"/>
+                <w:sz w:val="26"/>
+                <w:szCs w:val="26"/>
+              </w:rPr>
+            </w:pPr>
+            <w:r>
+              <w:rPr>
+                <w:rFonts w:ascii="Times New Roman" w:eastAsia="Times New Roman" w:hAnsi="Times New Roman" w:cs="Times New Roman"/>
+                <w:sz w:val="26"/>
+                <w:szCs w:val="26"/>
+              </w:rPr>
+              <w:t>/</w:t>
+            </w:r>
+            <w:proofErr w:type="spellStart"/>
+            <w:r>
+              <w:rPr>
+                <w:rFonts w:ascii="Times New Roman" w:eastAsia="Times New Roman" w:hAnsi="Times New Roman" w:cs="Times New Roman"/>
+                <w:sz w:val="26"/>
+                <w:szCs w:val="26"/>
+              </w:rPr>
+              <w:t>api</w:t>
+            </w:r>
+            <w:proofErr w:type="spellEnd"/>
+            <w:r>
+              <w:rPr>
+                <w:rFonts w:ascii="Times New Roman" w:eastAsia="Times New Roman" w:hAnsi="Times New Roman" w:cs="Times New Roman"/>
+                <w:sz w:val="26"/>
+                <w:szCs w:val="26"/>
+              </w:rPr>
+              <w:t>/categories/</w:t>
+            </w:r>
+            <w:proofErr w:type="spellStart"/>
+            <w:r>
+              <w:rPr>
+                <w:rFonts w:ascii="Times New Roman" w:eastAsia="Times New Roman" w:hAnsi="Times New Roman" w:cs="Times New Roman"/>
+                <w:sz w:val="26"/>
+                <w:szCs w:val="26"/>
+              </w:rPr>
+              <w:t>simpleCategoryForPrefix</w:t>
+            </w:r>
+            <w:proofErr w:type="spellEnd"/>
+          </w:p>
+        </w:tc>
+        <w:tc>
+          <w:tcPr>
+            <w:tcW w:w="0" w:type="auto"/>
+          </w:tcPr>
+          <w:p>
+            <w:pPr>
+              <w:spacing w:after="0" w:line="312" w:lineRule="auto"/>
+              <w:rPr>
+                <w:rFonts w:ascii="Times New Roman" w:eastAsia="Times New Roman" w:hAnsi="Times New Roman" w:cs="Times New Roman"/>
+                <w:sz w:val="26"/>
+                <w:szCs w:val="26"/>
+              </w:rPr>
+            </w:pPr>
+            <w:r>
+              <w:rPr>
+                <w:rFonts w:ascii="Times New Roman" w:eastAsia="Times New Roman" w:hAnsi="Times New Roman" w:cs="Times New Roman"/>
+                <w:sz w:val="26"/>
+                <w:szCs w:val="26"/>
+              </w:rPr>
+              <w:t>Get available categories for prefix planning</w:t>
+            </w:r>
+          </w:p>
+        </w:tc>
+        <w:tc>
+          <w:tcPr>
+            <w:tcW w:w="0" w:type="auto"/>
+          </w:tcPr>
+          <w:p>
+            <w:pPr>
+              <w:spacing w:after="0" w:line="312" w:lineRule="auto"/>
+              <w:rPr>
+                <w:rFonts w:ascii="Times New Roman" w:eastAsia="Times New Roman" w:hAnsi="Times New Roman" w:cs="Times New Roman"/>
+                <w:sz w:val="26"/>
+                <w:szCs w:val="26"/>
+              </w:rPr>
+            </w:pPr>
+            <w:r>
+              <w:rPr>
+                <w:rFonts w:ascii="Times New Roman" w:eastAsia="Times New Roman" w:hAnsi="Times New Roman" w:cs="Times New Roman"/>
+                <w:sz w:val="26"/>
+                <w:szCs w:val="26"/>
+              </w:rPr>
+              <w:t>GET</w:t>
+            </w:r>
+          </w:p>
+        </w:tc>
+      </w:tr>
+      <w:tr>
+        <w:tc>
+          <w:tcPr>
+            <w:tcW w:w="0" w:type="auto"/>
+          </w:tcPr>
+          <w:p>
+            <w:pPr>
+              <w:spacing w:after="0" w:line="312" w:lineRule="auto"/>
+              <w:rPr>
+                <w:rFonts w:ascii="Times New Roman" w:eastAsia="Times New Roman" w:hAnsi="Times New Roman" w:cs="Times New Roman"/>
+                <w:sz w:val="26"/>
+                <w:szCs w:val="26"/>
+              </w:rPr>
+            </w:pPr>
+            <w:r>
+              <w:rPr>
+                <w:rFonts w:ascii="Times New Roman" w:eastAsia="Times New Roman" w:hAnsi="Times New Roman" w:cs="Times New Roman"/>
+                <w:sz w:val="26"/>
+                <w:szCs w:val="26"/>
+              </w:rPr>
+              <w:t>7</w:t>
+            </w:r>
+          </w:p>
+        </w:tc>
+        <w:tc>
+          <w:tcPr>
+            <w:tcW w:w="0" w:type="auto"/>
+          </w:tcPr>
+          <w:p>
+            <w:pPr>
+              <w:spacing w:after="0" w:line="312" w:lineRule="auto"/>
+              <w:rPr>
+                <w:rFonts w:ascii="Times New Roman" w:eastAsia="Times New Roman" w:hAnsi="Times New Roman" w:cs="Times New Roman"/>
+                <w:sz w:val="26"/>
+                <w:szCs w:val="26"/>
+              </w:rPr>
+            </w:pPr>
+            <w:r>
+              <w:rPr>
+                <w:rFonts w:ascii="Times New Roman" w:eastAsia="Times New Roman" w:hAnsi="Times New Roman" w:cs="Times New Roman"/>
+                <w:sz w:val="26"/>
+                <w:szCs w:val="26"/>
+              </w:rPr>
+              <w:t>/</w:t>
+            </w:r>
+            <w:proofErr w:type="spellStart"/>
+            <w:r>
+              <w:rPr>
+                <w:rFonts w:ascii="Times New Roman" w:eastAsia="Times New Roman" w:hAnsi="Times New Roman" w:cs="Times New Roman"/>
+                <w:sz w:val="26"/>
+                <w:szCs w:val="26"/>
+              </w:rPr>
+              <w:t>api</w:t>
+            </w:r>
+            <w:proofErr w:type="spellEnd"/>
+            <w:r>
+              <w:rPr>
+                <w:rFonts w:ascii="Times New Roman" w:eastAsia="Times New Roman" w:hAnsi="Times New Roman" w:cs="Times New Roman"/>
+                <w:sz w:val="26"/>
+                <w:szCs w:val="26"/>
+              </w:rPr>
+              <w:t>/prefix/insert</w:t>
+            </w:r>
+          </w:p>
+        </w:tc>
+        <w:tc>
+          <w:tcPr>
+            <w:tcW w:w="0" w:type="auto"/>
+          </w:tcPr>
+          <w:p>
+            <w:pPr>
+              <w:spacing w:after="0" w:line="312" w:lineRule="auto"/>
+              <w:rPr>
+                <w:rFonts w:ascii="Times New Roman" w:eastAsia="Times New Roman" w:hAnsi="Times New Roman" w:cs="Times New Roman"/>
+                <w:sz w:val="26"/>
+                <w:szCs w:val="26"/>
+              </w:rPr>
+            </w:pPr>
+            <w:r>
+              <w:rPr>
+                <w:rFonts w:ascii="Times New Roman" w:eastAsia="Times New Roman" w:hAnsi="Times New Roman" w:cs="Times New Roman"/>
+                <w:sz w:val="26"/>
+                <w:szCs w:val="26"/>
+              </w:rPr>
+              <w:t>Add new prefix plan</w:t>
+            </w:r>
+          </w:p>
+        </w:tc>
+        <w:tc>
+          <w:tcPr>
+            <w:tcW w:w="0" w:type="auto"/>
+          </w:tcPr>
+          <w:p>
+            <w:pPr>
+              <w:spacing w:after="0" w:line="312" w:lineRule="auto"/>
+              <w:rPr>
+                <w:rFonts w:ascii="Times New Roman" w:eastAsia="Times New Roman" w:hAnsi="Times New Roman" w:cs="Times New Roman"/>
+                <w:sz w:val="26"/>
+                <w:szCs w:val="26"/>
+              </w:rPr>
+            </w:pPr>
+            <w:r>
+              <w:rPr>
+                <w:rFonts w:ascii="Times New Roman" w:eastAsia="Times New Roman" w:hAnsi="Times New Roman" w:cs="Times New Roman"/>
+                <w:sz w:val="26"/>
+                <w:szCs w:val="26"/>
+              </w:rPr>
+              <w:t>POST</w:t>
+            </w:r>
+          </w:p>
+        </w:tc>
+      </w:tr>
+      <w:tr>
+        <w:tc>
+          <w:tcPr>
+            <w:tcW w:w="0" w:type="auto"/>
+          </w:tcPr>
+          <w:p>
+            <w:pPr>
+              <w:spacing w:after="0" w:line="312" w:lineRule="auto"/>
+              <w:rPr>
+                <w:rFonts w:ascii="Times New Roman" w:eastAsia="Times New Roman" w:hAnsi="Times New Roman" w:cs="Times New Roman"/>
+                <w:sz w:val="26"/>
+                <w:szCs w:val="26"/>
+              </w:rPr>
+            </w:pPr>
+            <w:r>
+              <w:rPr>
+                <w:rFonts w:ascii="Times New Roman" w:eastAsia="Times New Roman" w:hAnsi="Times New Roman" w:cs="Times New Roman"/>
+                <w:sz w:val="26"/>
+                <w:szCs w:val="26"/>
+              </w:rPr>
+              <w:t>8</w:t>
+            </w:r>
+          </w:p>
+        </w:tc>
+        <w:tc>
+          <w:tcPr>
+            <w:tcW w:w="0" w:type="auto"/>
+          </w:tcPr>
+          <w:p>
+            <w:pPr>
+              <w:spacing w:after="0" w:line="312" w:lineRule="auto"/>
+              <w:rPr>
+                <w:rFonts w:ascii="Times New Roman" w:eastAsia="Times New Roman" w:hAnsi="Times New Roman" w:cs="Times New Roman"/>
+                <w:sz w:val="26"/>
+                <w:szCs w:val="26"/>
+              </w:rPr>
+            </w:pPr>
+            <w:r>
+              <w:rPr>
+                <w:rFonts w:ascii="Times New Roman" w:eastAsia="Times New Roman" w:hAnsi="Times New Roman" w:cs="Times New Roman"/>
+                <w:sz w:val="26"/>
+                <w:szCs w:val="26"/>
+              </w:rPr>
+              <w:t>/</w:t>
+            </w:r>
+            <w:proofErr w:type="spellStart"/>
+            <w:r>
+              <w:rPr>
+                <w:rFonts w:ascii="Times New Roman" w:eastAsia="Times New Roman" w:hAnsi="Times New Roman" w:cs="Times New Roman"/>
+                <w:sz w:val="26"/>
+                <w:szCs w:val="26"/>
+              </w:rPr>
+              <w:t>api</w:t>
+            </w:r>
+            <w:proofErr w:type="spellEnd"/>
+            <w:r>
+              <w:rPr>
+                <w:rFonts w:ascii="Times New Roman" w:eastAsia="Times New Roman" w:hAnsi="Times New Roman" w:cs="Times New Roman"/>
+                <w:sz w:val="26"/>
+                <w:szCs w:val="26"/>
+              </w:rPr>
+              <w:t>/prefix/show</w:t>
+            </w:r>
+          </w:p>
+        </w:tc>
+        <w:tc>
+          <w:tcPr>
+            <w:tcW w:w="0" w:type="auto"/>
+          </w:tcPr>
+          <w:p>
+            <w:pPr>
+              <w:spacing w:after="0" w:line="312" w:lineRule="auto"/>
+              <w:rPr>
+                <w:rFonts w:ascii="Times New Roman" w:eastAsia="Times New Roman" w:hAnsi="Times New Roman" w:cs="Times New Roman"/>
+                <w:sz w:val="26"/>
+                <w:szCs w:val="26"/>
+              </w:rPr>
+            </w:pPr>
+            <w:r>
+              <w:rPr>
+                <w:rFonts w:ascii="Times New Roman" w:eastAsia="Times New Roman" w:hAnsi="Times New Roman" w:cs="Times New Roman"/>
+                <w:sz w:val="26"/>
+                <w:szCs w:val="26"/>
+              </w:rPr>
+              <w:t>Get all prefix plans of user</w:t>
+            </w:r>
+          </w:p>
+        </w:tc>
+        <w:tc>
+          <w:tcPr>
+            <w:tcW w:w="0" w:type="auto"/>
+          </w:tcPr>
+          <w:p>
+            <w:pPr>
+              <w:spacing w:after="0" w:line="312" w:lineRule="auto"/>
+              <w:rPr>
+                <w:rFonts w:ascii="Times New Roman" w:eastAsia="Times New Roman" w:hAnsi="Times New Roman" w:cs="Times New Roman"/>
+                <w:sz w:val="26"/>
+                <w:szCs w:val="26"/>
+              </w:rPr>
+            </w:pPr>
+            <w:r>
+              <w:rPr>
+                <w:rFonts w:ascii="Times New Roman" w:eastAsia="Times New Roman" w:hAnsi="Times New Roman" w:cs="Times New Roman"/>
+                <w:sz w:val="26"/>
+                <w:szCs w:val="26"/>
+              </w:rPr>
+              <w:t>GET</w:t>
+            </w:r>
+          </w:p>
+        </w:tc>
+      </w:tr>
+      <w:tr>
+        <w:tc>
+          <w:tcPr>
+            <w:tcW w:w="0" w:type="auto"/>
+          </w:tcPr>
+          <w:p>
+            <w:pPr>
+              <w:spacing w:after="0" w:line="312" w:lineRule="auto"/>
+              <w:rPr>
+                <w:rFonts w:ascii="Times New Roman" w:eastAsia="Times New Roman" w:hAnsi="Times New Roman" w:cs="Times New Roman"/>
+                <w:sz w:val="26"/>
+                <w:szCs w:val="26"/>
+              </w:rPr>
+            </w:pPr>
+            <w:r>
+              <w:rPr>
+                <w:rFonts w:ascii="Times New Roman" w:eastAsia="Times New Roman" w:hAnsi="Times New Roman" w:cs="Times New Roman"/>
+                <w:sz w:val="26"/>
+                <w:szCs w:val="26"/>
+              </w:rPr>
+              <w:t>9</w:t>
+            </w:r>
+          </w:p>
+        </w:tc>
+        <w:tc>
+          <w:tcPr>
+            <w:tcW w:w="0" w:type="auto"/>
+          </w:tcPr>
+          <w:p>
+            <w:pPr>
+              <w:spacing w:after="0" w:line="312" w:lineRule="auto"/>
+              <w:rPr>
+                <w:rFonts w:ascii="Times New Roman" w:eastAsia="Times New Roman" w:hAnsi="Times New Roman" w:cs="Times New Roman"/>
+                <w:sz w:val="26"/>
+                <w:szCs w:val="26"/>
+              </w:rPr>
+            </w:pPr>
+            <w:r>
+              <w:rPr>
+                <w:rFonts w:ascii="Times New Roman" w:eastAsia="Times New Roman" w:hAnsi="Times New Roman" w:cs="Times New Roman"/>
+                <w:sz w:val="26"/>
+                <w:szCs w:val="26"/>
+              </w:rPr>
+              <w:t>/</w:t>
+            </w:r>
+            <w:proofErr w:type="spellStart"/>
+            <w:r>
+              <w:rPr>
+                <w:rFonts w:ascii="Times New Roman" w:eastAsia="Times New Roman" w:hAnsi="Times New Roman" w:cs="Times New Roman"/>
+                <w:sz w:val="26"/>
+                <w:szCs w:val="26"/>
+              </w:rPr>
+              <w:t>api</w:t>
+            </w:r>
+            <w:proofErr w:type="spellEnd"/>
+            <w:r>
+              <w:rPr>
+                <w:rFonts w:ascii="Times New Roman" w:eastAsia="Times New Roman" w:hAnsi="Times New Roman" w:cs="Times New Roman"/>
+                <w:sz w:val="26"/>
+                <w:szCs w:val="26"/>
+              </w:rPr>
+              <w:t>/prefix/delete</w:t>
+            </w:r>
+          </w:p>
+        </w:tc>
+        <w:tc>
+          <w:tcPr>
+            <w:tcW w:w="0" w:type="auto"/>
+          </w:tcPr>
+          <w:p>
+            <w:pPr>
+              <w:spacing w:after="0" w:line="312" w:lineRule="auto"/>
+              <w:rPr>
+                <w:rFonts w:ascii="Times New Roman" w:eastAsia="Times New Roman" w:hAnsi="Times New Roman" w:cs="Times New Roman"/>
+                <w:sz w:val="26"/>
+                <w:szCs w:val="26"/>
+              </w:rPr>
+            </w:pPr>
+            <w:r>
+              <w:rPr>
+                <w:rFonts w:ascii="Times New Roman" w:eastAsia="Times New Roman" w:hAnsi="Times New Roman" w:cs="Times New Roman"/>
+                <w:sz w:val="26"/>
+                <w:szCs w:val="26"/>
+              </w:rPr>
+              <w:t>Delete a prefix plan</w:t>
+            </w:r>
+          </w:p>
+        </w:tc>
+        <w:tc>
+          <w:tcPr>
+            <w:tcW w:w="0" w:type="auto"/>
+          </w:tcPr>
+          <w:p>
+            <w:pPr>
+              <w:spacing w:after="0" w:line="312" w:lineRule="auto"/>
+              <w:rPr>
+                <w:rFonts w:ascii="Times New Roman" w:eastAsia="Times New Roman" w:hAnsi="Times New Roman" w:cs="Times New Roman"/>
+                <w:sz w:val="26"/>
+                <w:szCs w:val="26"/>
+              </w:rPr>
+            </w:pPr>
+            <w:r>
+              <w:rPr>
+                <w:rFonts w:ascii="Times New Roman" w:eastAsia="Times New Roman" w:hAnsi="Times New Roman" w:cs="Times New Roman"/>
+                <w:sz w:val="26"/>
+                <w:szCs w:val="26"/>
+              </w:rPr>
+              <w:t>DELETE</w:t>
+            </w:r>
+          </w:p>
+        </w:tc>
+      </w:tr>
+      <w:tr>
+        <w:tc>
+          <w:tcPr>
+            <w:tcW w:w="0" w:type="auto"/>
+          </w:tcPr>
+          <w:p>
+            <w:pPr>
+              <w:spacing w:after="0" w:line="312" w:lineRule="auto"/>
+              <w:rPr>
+                <w:rFonts w:ascii="Times New Roman" w:eastAsia="Times New Roman" w:hAnsi="Times New Roman" w:cs="Times New Roman"/>
+                <w:sz w:val="26"/>
+                <w:szCs w:val="26"/>
+              </w:rPr>
+            </w:pPr>
+            <w:r>
+              <w:rPr>
+                <w:rFonts w:ascii="Times New Roman" w:eastAsia="Times New Roman" w:hAnsi="Times New Roman" w:cs="Times New Roman"/>
+                <w:sz w:val="26"/>
+                <w:szCs w:val="26"/>
+              </w:rPr>
+              <w:t>10</w:t>
+            </w:r>
+          </w:p>
+        </w:tc>
+        <w:tc>
+          <w:tcPr>
+            <w:tcW w:w="0" w:type="auto"/>
+          </w:tcPr>
+          <w:p>
+            <w:pPr>
+              <w:spacing w:after="0" w:line="312" w:lineRule="auto"/>
+              <w:rPr>
+                <w:rFonts w:ascii="Times New Roman" w:eastAsia="Times New Roman" w:hAnsi="Times New Roman" w:cs="Times New Roman"/>
+                <w:sz w:val="26"/>
+                <w:szCs w:val="26"/>
+              </w:rPr>
+            </w:pPr>
+            <w:r>
+              <w:rPr>
+                <w:rFonts w:ascii="Times New Roman" w:eastAsia="Times New Roman" w:hAnsi="Times New Roman" w:cs="Times New Roman"/>
+                <w:sz w:val="26"/>
+                <w:szCs w:val="26"/>
+              </w:rPr>
+              <w:t>/</w:t>
+            </w:r>
+            <w:proofErr w:type="spellStart"/>
+            <w:r>
+              <w:rPr>
+                <w:rFonts w:ascii="Times New Roman" w:eastAsia="Times New Roman" w:hAnsi="Times New Roman" w:cs="Times New Roman"/>
+                <w:sz w:val="26"/>
+                <w:szCs w:val="26"/>
+              </w:rPr>
+              <w:t>api</w:t>
+            </w:r>
+            <w:proofErr w:type="spellEnd"/>
+            <w:r>
+              <w:rPr>
+                <w:rFonts w:ascii="Times New Roman" w:eastAsia="Times New Roman" w:hAnsi="Times New Roman" w:cs="Times New Roman"/>
+                <w:sz w:val="26"/>
+                <w:szCs w:val="26"/>
+              </w:rPr>
+              <w:t>/prefix/</w:t>
+            </w:r>
+            <w:proofErr w:type="spellStart"/>
+            <w:r>
+              <w:rPr>
+                <w:rFonts w:ascii="Times New Roman" w:eastAsia="Times New Roman" w:hAnsi="Times New Roman" w:cs="Times New Roman"/>
+                <w:sz w:val="26"/>
+                <w:szCs w:val="26"/>
+              </w:rPr>
+              <w:t>applyPrefix</w:t>
+            </w:r>
+            <w:proofErr w:type="spellEnd"/>
+          </w:p>
+        </w:tc>
+        <w:tc>
+          <w:tcPr>
+            <w:tcW w:w="0" w:type="auto"/>
+          </w:tcPr>
+          <w:p>
+            <w:pPr>
+              <w:spacing w:after="0" w:line="312" w:lineRule="auto"/>
+              <w:rPr>
+                <w:rFonts w:ascii="Times New Roman" w:eastAsia="Times New Roman" w:hAnsi="Times New Roman" w:cs="Times New Roman"/>
+                <w:sz w:val="26"/>
+                <w:szCs w:val="26"/>
+              </w:rPr>
+            </w:pPr>
+            <w:r>
+              <w:rPr>
+                <w:rFonts w:ascii="Times New Roman" w:eastAsia="Times New Roman" w:hAnsi="Times New Roman" w:cs="Times New Roman"/>
+                <w:sz w:val="26"/>
+                <w:szCs w:val="26"/>
+              </w:rPr>
+              <w:t>Apply prefix to a new month</w:t>
+            </w:r>
+          </w:p>
+        </w:tc>
+        <w:tc>
+          <w:tcPr>
+            <w:tcW w:w="0" w:type="auto"/>
+          </w:tcPr>
+          <w:p>
+            <w:pPr>
+              <w:spacing w:after="0" w:line="312" w:lineRule="auto"/>
+              <w:rPr>
+                <w:rFonts w:ascii="Times New Roman" w:eastAsia="Times New Roman" w:hAnsi="Times New Roman" w:cs="Times New Roman"/>
+                <w:sz w:val="26"/>
+                <w:szCs w:val="26"/>
+              </w:rPr>
+            </w:pPr>
+            <w:r>
+              <w:rPr>
+                <w:rFonts w:ascii="Times New Roman" w:eastAsia="Times New Roman" w:hAnsi="Times New Roman" w:cs="Times New Roman"/>
+                <w:sz w:val="26"/>
+                <w:szCs w:val="26"/>
+              </w:rPr>
+              <w:t>POST</w:t>
+            </w:r>
+          </w:p>
+        </w:tc>
+      </w:tr>
+      <w:tr>
+        <w:tc>
+          <w:tcPr>
+            <w:tcW w:w="0" w:type="auto"/>
+          </w:tcPr>
+          <w:p>
+            <w:pPr>
+              <w:spacing w:after="0" w:line="312" w:lineRule="auto"/>
+              <w:rPr>
+                <w:rFonts w:ascii="Times New Roman" w:eastAsia="Times New Roman" w:hAnsi="Times New Roman" w:cs="Times New Roman"/>
+                <w:sz w:val="26"/>
+                <w:szCs w:val="26"/>
+              </w:rPr>
+            </w:pPr>
+            <w:r>
+              <w:rPr>
+                <w:rFonts w:ascii="Times New Roman" w:eastAsia="Times New Roman" w:hAnsi="Times New Roman" w:cs="Times New Roman"/>
+                <w:sz w:val="26"/>
+                <w:szCs w:val="26"/>
+              </w:rPr>
+              <w:t>11</w:t>
+            </w:r>
+          </w:p>
+        </w:tc>
+        <w:tc>
+          <w:tcPr>
+            <w:tcW w:w="0" w:type="auto"/>
+          </w:tcPr>
+          <w:p>
+            <w:pPr>
+              <w:spacing w:after="0" w:line="312" w:lineRule="auto"/>
+              <w:rPr>
+                <w:rFonts w:ascii="Times New Roman" w:eastAsia="Times New Roman" w:hAnsi="Times New Roman" w:cs="Times New Roman"/>
+                <w:sz w:val="26"/>
+                <w:szCs w:val="26"/>
+              </w:rPr>
+            </w:pPr>
+            <w:r>
+              <w:rPr>
+                <w:rFonts w:ascii="Times New Roman" w:eastAsia="Times New Roman" w:hAnsi="Times New Roman" w:cs="Times New Roman"/>
+                <w:sz w:val="26"/>
+                <w:szCs w:val="26"/>
+              </w:rPr>
+              <w:t>/</w:t>
+            </w:r>
+            <w:proofErr w:type="spellStart"/>
+            <w:r>
+              <w:rPr>
+                <w:rFonts w:ascii="Times New Roman" w:eastAsia="Times New Roman" w:hAnsi="Times New Roman" w:cs="Times New Roman"/>
+                <w:sz w:val="26"/>
+                <w:szCs w:val="26"/>
+              </w:rPr>
+              <w:t>api</w:t>
+            </w:r>
+            <w:proofErr w:type="spellEnd"/>
+            <w:r>
+              <w:rPr>
+                <w:rFonts w:ascii="Times New Roman" w:eastAsia="Times New Roman" w:hAnsi="Times New Roman" w:cs="Times New Roman"/>
+                <w:sz w:val="26"/>
+                <w:szCs w:val="26"/>
+              </w:rPr>
+              <w:t>/categories/income</w:t>
+            </w:r>
+          </w:p>
+        </w:tc>
+        <w:tc>
+          <w:tcPr>
+            <w:tcW w:w="0" w:type="auto"/>
+          </w:tcPr>
+          <w:p>
+            <w:pPr>
+              <w:spacing w:after="0" w:line="312" w:lineRule="auto"/>
+              <w:rPr>
+                <w:rFonts w:ascii="Times New Roman" w:eastAsia="Times New Roman" w:hAnsi="Times New Roman" w:cs="Times New Roman"/>
+                <w:sz w:val="26"/>
+                <w:szCs w:val="26"/>
+              </w:rPr>
+            </w:pPr>
+            <w:r>
+              <w:rPr>
+                <w:rFonts w:ascii="Times New Roman" w:eastAsia="Times New Roman" w:hAnsi="Times New Roman" w:cs="Times New Roman"/>
+                <w:sz w:val="26"/>
+                <w:szCs w:val="26"/>
+              </w:rPr>
+              <w:t>Get user’s income categories</w:t>
+            </w:r>
+          </w:p>
+        </w:tc>
+        <w:tc>
+          <w:tcPr>
+            <w:tcW w:w="0" w:type="auto"/>
+          </w:tcPr>
+          <w:p>
+            <w:pPr>
+              <w:spacing w:after="0" w:line="312" w:lineRule="auto"/>
+              <w:rPr>
+                <w:rFonts w:ascii="Times New Roman" w:eastAsia="Times New Roman" w:hAnsi="Times New Roman" w:cs="Times New Roman"/>
+                <w:sz w:val="26"/>
+                <w:szCs w:val="26"/>
+              </w:rPr>
+            </w:pPr>
+            <w:r>
+              <w:rPr>
+                <w:rFonts w:ascii="Times New Roman" w:eastAsia="Times New Roman" w:hAnsi="Times New Roman" w:cs="Times New Roman"/>
+                <w:sz w:val="26"/>
+                <w:szCs w:val="26"/>
+              </w:rPr>
+              <w:t>GET</w:t>
+            </w:r>
+          </w:p>
+        </w:tc>
+      </w:tr>
+      <w:tr>
+        <w:tc>
+          <w:tcPr>
+            <w:tcW w:w="0" w:type="auto"/>
+          </w:tcPr>
+          <w:p>
+            <w:pPr>
+              <w:spacing w:after="0" w:line="312" w:lineRule="auto"/>
+              <w:rPr>
+                <w:rFonts w:ascii="Times New Roman" w:eastAsia="Times New Roman" w:hAnsi="Times New Roman" w:cs="Times New Roman"/>
+                <w:sz w:val="26"/>
+                <w:szCs w:val="26"/>
+              </w:rPr>
+            </w:pPr>
+            <w:r>
+              <w:rPr>
+                <w:rFonts w:ascii="Times New Roman" w:eastAsia="Times New Roman" w:hAnsi="Times New Roman" w:cs="Times New Roman"/>
+                <w:sz w:val="26"/>
+                <w:szCs w:val="26"/>
+              </w:rPr>
+              <w:t>12</w:t>
+            </w:r>
+          </w:p>
+        </w:tc>
+        <w:tc>
+          <w:tcPr>
+            <w:tcW w:w="0" w:type="auto"/>
+          </w:tcPr>
+          <w:p>
+            <w:pPr>
+              <w:spacing w:after="0" w:line="312" w:lineRule="auto"/>
+              <w:rPr>
+                <w:rFonts w:ascii="Times New Roman" w:eastAsia="Times New Roman" w:hAnsi="Times New Roman" w:cs="Times New Roman"/>
+                <w:sz w:val="26"/>
+                <w:szCs w:val="26"/>
+              </w:rPr>
+            </w:pPr>
+            <w:r>
+              <w:rPr>
+                <w:rFonts w:ascii="Times New Roman" w:eastAsia="Times New Roman" w:hAnsi="Times New Roman" w:cs="Times New Roman"/>
+                <w:sz w:val="26"/>
+                <w:szCs w:val="26"/>
+              </w:rPr>
+              <w:t>/</w:t>
+            </w:r>
+            <w:proofErr w:type="spellStart"/>
+            <w:r>
+              <w:rPr>
+                <w:rFonts w:ascii="Times New Roman" w:eastAsia="Times New Roman" w:hAnsi="Times New Roman" w:cs="Times New Roman"/>
+                <w:sz w:val="26"/>
+                <w:szCs w:val="26"/>
+              </w:rPr>
+              <w:t>api</w:t>
+            </w:r>
+            <w:proofErr w:type="spellEnd"/>
+            <w:r>
+              <w:rPr>
+                <w:rFonts w:ascii="Times New Roman" w:eastAsia="Times New Roman" w:hAnsi="Times New Roman" w:cs="Times New Roman"/>
+                <w:sz w:val="26"/>
+                <w:szCs w:val="26"/>
+              </w:rPr>
+              <w:t>/categories/expense</w:t>
+            </w:r>
+          </w:p>
+        </w:tc>
+        <w:tc>
+          <w:tcPr>
+            <w:tcW w:w="0" w:type="auto"/>
+          </w:tcPr>
+          <w:p>
+            <w:pPr>
+              <w:spacing w:after="0" w:line="312" w:lineRule="auto"/>
+              <w:rPr>
+                <w:rFonts w:ascii="Times New Roman" w:eastAsia="Times New Roman" w:hAnsi="Times New Roman" w:cs="Times New Roman"/>
+                <w:sz w:val="26"/>
+                <w:szCs w:val="26"/>
+              </w:rPr>
+            </w:pPr>
+            <w:r>
+              <w:rPr>
+                <w:rFonts w:ascii="Times New Roman" w:eastAsia="Times New Roman" w:hAnsi="Times New Roman" w:cs="Times New Roman"/>
+                <w:sz w:val="26"/>
+                <w:szCs w:val="26"/>
+              </w:rPr>
+              <w:t>Get user’s expense categories</w:t>
+            </w:r>
+          </w:p>
+        </w:tc>
+        <w:tc>
+          <w:tcPr>
+            <w:tcW w:w="0" w:type="auto"/>
+          </w:tcPr>
+          <w:p>
+            <w:pPr>
+              <w:spacing w:after="0" w:line="312" w:lineRule="auto"/>
+              <w:rPr>
+                <w:rFonts w:ascii="Times New Roman" w:eastAsia="Times New Roman" w:hAnsi="Times New Roman" w:cs="Times New Roman"/>
+                <w:sz w:val="26"/>
+                <w:szCs w:val="26"/>
+              </w:rPr>
+            </w:pPr>
+            <w:r>
+              <w:rPr>
+                <w:rFonts w:ascii="Times New Roman" w:eastAsia="Times New Roman" w:hAnsi="Times New Roman" w:cs="Times New Roman"/>
+                <w:sz w:val="26"/>
+                <w:szCs w:val="26"/>
+              </w:rPr>
+              <w:t>GET</w:t>
+            </w:r>
+          </w:p>
+        </w:tc>
+      </w:tr>
+      <w:tr>
+        <w:tc>
+          <w:tcPr>
+            <w:tcW w:w="0" w:type="auto"/>
+          </w:tcPr>
+          <w:p>
+            <w:pPr>
+              <w:spacing w:after="0" w:line="312" w:lineRule="auto"/>
+              <w:rPr>
+                <w:rFonts w:ascii="Times New Roman" w:eastAsia="Times New Roman" w:hAnsi="Times New Roman" w:cs="Times New Roman"/>
+                <w:sz w:val="26"/>
+                <w:szCs w:val="26"/>
+              </w:rPr>
+            </w:pPr>
+            <w:r>
+              <w:rPr>
+                <w:rFonts w:ascii="Times New Roman" w:eastAsia="Times New Roman" w:hAnsi="Times New Roman" w:cs="Times New Roman"/>
+                <w:sz w:val="26"/>
+                <w:szCs w:val="26"/>
+              </w:rPr>
+              <w:t>13</w:t>
+            </w:r>
+          </w:p>
+        </w:tc>
+        <w:tc>
+          <w:tcPr>
+            <w:tcW w:w="0" w:type="auto"/>
+          </w:tcPr>
+          <w:p>
+            <w:pPr>
+              <w:spacing w:after="0" w:line="312" w:lineRule="auto"/>
+              <w:rPr>
+                <w:rFonts w:ascii="Times New Roman" w:eastAsia="Times New Roman" w:hAnsi="Times New Roman" w:cs="Times New Roman"/>
+                <w:sz w:val="26"/>
+                <w:szCs w:val="26"/>
+              </w:rPr>
+            </w:pPr>
+            <w:r>
+              <w:rPr>
+                <w:rFonts w:ascii="Times New Roman" w:eastAsia="Times New Roman" w:hAnsi="Times New Roman" w:cs="Times New Roman"/>
+                <w:sz w:val="26"/>
+                <w:szCs w:val="26"/>
+              </w:rPr>
+              <w:t>/</w:t>
+            </w:r>
+            <w:proofErr w:type="spellStart"/>
+            <w:r>
+              <w:rPr>
+                <w:rFonts w:ascii="Times New Roman" w:eastAsia="Times New Roman" w:hAnsi="Times New Roman" w:cs="Times New Roman"/>
+                <w:sz w:val="26"/>
+                <w:szCs w:val="26"/>
+              </w:rPr>
+              <w:t>api</w:t>
+            </w:r>
+            <w:proofErr w:type="spellEnd"/>
+            <w:r>
+              <w:rPr>
+                <w:rFonts w:ascii="Times New Roman" w:eastAsia="Times New Roman" w:hAnsi="Times New Roman" w:cs="Times New Roman"/>
+                <w:sz w:val="26"/>
+                <w:szCs w:val="26"/>
+              </w:rPr>
+              <w:t>/transactions/</w:t>
+            </w:r>
+            <w:proofErr w:type="spellStart"/>
+            <w:r>
+              <w:rPr>
+                <w:rFonts w:ascii="Times New Roman" w:eastAsia="Times New Roman" w:hAnsi="Times New Roman" w:cs="Times New Roman"/>
+                <w:sz w:val="26"/>
+                <w:szCs w:val="26"/>
+              </w:rPr>
+              <w:t>transactionHistory</w:t>
+            </w:r>
+            <w:proofErr w:type="spellEnd"/>
+          </w:p>
+        </w:tc>
+        <w:tc>
+          <w:tcPr>
+            <w:tcW w:w="0" w:type="auto"/>
+          </w:tcPr>
+          <w:p>
+            <w:pPr>
+              <w:spacing w:after="0" w:line="312" w:lineRule="auto"/>
+              <w:rPr>
+                <w:rFonts w:ascii="Times New Roman" w:eastAsia="Times New Roman" w:hAnsi="Times New Roman" w:cs="Times New Roman"/>
+                <w:sz w:val="26"/>
+                <w:szCs w:val="26"/>
+              </w:rPr>
+            </w:pPr>
+            <w:r>
+              <w:rPr>
+                <w:rFonts w:ascii="Times New Roman" w:eastAsia="Times New Roman" w:hAnsi="Times New Roman" w:cs="Times New Roman"/>
+                <w:sz w:val="26"/>
+                <w:szCs w:val="26"/>
+              </w:rPr>
+              <w:t>Get user's transaction history</w:t>
+            </w:r>
+          </w:p>
+        </w:tc>
+        <w:tc>
+          <w:tcPr>
+            <w:tcW w:w="0" w:type="auto"/>
+          </w:tcPr>
+          <w:p>
+            <w:pPr>
+              <w:spacing w:after="0" w:line="312" w:lineRule="auto"/>
+              <w:rPr>
+                <w:rFonts w:ascii="Times New Roman" w:eastAsia="Times New Roman" w:hAnsi="Times New Roman" w:cs="Times New Roman"/>
+                <w:sz w:val="26"/>
+                <w:szCs w:val="26"/>
+              </w:rPr>
+            </w:pPr>
+            <w:r>
+              <w:rPr>
+                <w:rFonts w:ascii="Times New Roman" w:eastAsia="Times New Roman" w:hAnsi="Times New Roman" w:cs="Times New Roman"/>
+                <w:sz w:val="26"/>
+                <w:szCs w:val="26"/>
+              </w:rPr>
+              <w:t>GET</w:t>
+            </w:r>
+          </w:p>
+        </w:tc>
+      </w:tr>
+      <w:tr>
+        <w:tc>
+          <w:tcPr>
+            <w:tcW w:w="0" w:type="auto"/>
+          </w:tcPr>
+          <w:p>
+            <w:pPr>
+              <w:spacing w:after="0" w:line="312" w:lineRule="auto"/>
+              <w:rPr>
+                <w:rFonts w:ascii="Times New Roman" w:eastAsia="Times New Roman" w:hAnsi="Times New Roman" w:cs="Times New Roman"/>
+                <w:sz w:val="26"/>
+                <w:szCs w:val="26"/>
+              </w:rPr>
+            </w:pPr>
+            <w:r>
+              <w:rPr>
+                <w:rFonts w:ascii="Times New Roman" w:eastAsia="Times New Roman" w:hAnsi="Times New Roman" w:cs="Times New Roman"/>
+                <w:sz w:val="26"/>
+                <w:szCs w:val="26"/>
+              </w:rPr>
+              <w:t>14</w:t>
+            </w:r>
+          </w:p>
+        </w:tc>
+        <w:tc>
+          <w:tcPr>
+            <w:tcW w:w="0" w:type="auto"/>
+          </w:tcPr>
+          <w:p>
+            <w:pPr>
+              <w:spacing w:after="0" w:line="312" w:lineRule="auto"/>
+              <w:rPr>
+                <w:rFonts w:ascii="Times New Roman" w:eastAsia="Times New Roman" w:hAnsi="Times New Roman" w:cs="Times New Roman"/>
+                <w:sz w:val="26"/>
+                <w:szCs w:val="26"/>
+              </w:rPr>
+            </w:pPr>
+            <w:r>
+              <w:rPr>
+                <w:rFonts w:ascii="Times New Roman" w:eastAsia="Times New Roman" w:hAnsi="Times New Roman" w:cs="Times New Roman"/>
+                <w:sz w:val="26"/>
+                <w:szCs w:val="26"/>
+              </w:rPr>
+              <w:t>/</w:t>
+            </w:r>
+            <w:proofErr w:type="spellStart"/>
+            <w:r>
+              <w:rPr>
+                <w:rFonts w:ascii="Times New Roman" w:eastAsia="Times New Roman" w:hAnsi="Times New Roman" w:cs="Times New Roman"/>
+                <w:sz w:val="26"/>
+                <w:szCs w:val="26"/>
+              </w:rPr>
+              <w:t>api</w:t>
+            </w:r>
+            <w:proofErr w:type="spellEnd"/>
+            <w:r>
+              <w:rPr>
+                <w:rFonts w:ascii="Times New Roman" w:eastAsia="Times New Roman" w:hAnsi="Times New Roman" w:cs="Times New Roman"/>
+                <w:sz w:val="26"/>
+                <w:szCs w:val="26"/>
+              </w:rPr>
+              <w:t>/transactions</w:t>
+            </w:r>
+          </w:p>
+        </w:tc>
+        <w:tc>
+          <w:tcPr>
+            <w:tcW w:w="0" w:type="auto"/>
+          </w:tcPr>
+          <w:p>
+            <w:pPr>
+              <w:spacing w:after="0" w:line="312" w:lineRule="auto"/>
+              <w:rPr>
+                <w:rFonts w:ascii="Times New Roman" w:eastAsia="Times New Roman" w:hAnsi="Times New Roman" w:cs="Times New Roman"/>
+                <w:sz w:val="26"/>
+                <w:szCs w:val="26"/>
+              </w:rPr>
+            </w:pPr>
+            <w:r>
+              <w:rPr>
+                <w:rFonts w:ascii="Times New Roman" w:eastAsia="Times New Roman" w:hAnsi="Times New Roman" w:cs="Times New Roman"/>
+                <w:sz w:val="26"/>
+                <w:szCs w:val="26"/>
+              </w:rPr>
+              <w:t xml:space="preserve">Create a new </w:t>
+            </w:r>
+            <w:r>
+              <w:rPr>
+                <w:rFonts w:ascii="Times New Roman" w:eastAsia="Times New Roman" w:hAnsi="Times New Roman" w:cs="Times New Roman"/>
+                <w:sz w:val="26"/>
+                <w:szCs w:val="26"/>
+              </w:rPr>
+              <w:lastRenderedPageBreak/>
+              <w:t>transaction</w:t>
+            </w:r>
+          </w:p>
+        </w:tc>
+        <w:tc>
+          <w:tcPr>
+            <w:tcW w:w="0" w:type="auto"/>
+          </w:tcPr>
+          <w:p>
+            <w:pPr>
+              <w:spacing w:after="0" w:line="312" w:lineRule="auto"/>
+              <w:rPr>
+                <w:rFonts w:ascii="Times New Roman" w:eastAsia="Times New Roman" w:hAnsi="Times New Roman" w:cs="Times New Roman"/>
+                <w:sz w:val="26"/>
+                <w:szCs w:val="26"/>
+              </w:rPr>
+            </w:pPr>
+            <w:r>
+              <w:rPr>
+                <w:rFonts w:ascii="Times New Roman" w:eastAsia="Times New Roman" w:hAnsi="Times New Roman" w:cs="Times New Roman"/>
+                <w:sz w:val="26"/>
+                <w:szCs w:val="26"/>
+              </w:rPr>
+              <w:lastRenderedPageBreak/>
+              <w:t>POST</w:t>
+            </w:r>
+          </w:p>
+        </w:tc>
+      </w:tr>
+      <w:tr>
+        <w:tc>
+          <w:tcPr>
+            <w:tcW w:w="0" w:type="auto"/>
+          </w:tcPr>
+          <w:p>
+            <w:pPr>
+              <w:spacing w:after="0" w:line="312" w:lineRule="auto"/>
+              <w:rPr>
+                <w:rFonts w:ascii="Times New Roman" w:eastAsia="Times New Roman" w:hAnsi="Times New Roman" w:cs="Times New Roman"/>
+                <w:sz w:val="26"/>
+                <w:szCs w:val="26"/>
+              </w:rPr>
+            </w:pPr>
+            <w:r>
+              <w:rPr>
+                <w:rFonts w:ascii="Times New Roman" w:eastAsia="Times New Roman" w:hAnsi="Times New Roman" w:cs="Times New Roman"/>
+                <w:sz w:val="26"/>
+                <w:szCs w:val="26"/>
+              </w:rPr>
+              <w:t>15</w:t>
+            </w:r>
+          </w:p>
+        </w:tc>
+        <w:tc>
+          <w:tcPr>
+            <w:tcW w:w="0" w:type="auto"/>
+          </w:tcPr>
+          <w:p>
+            <w:pPr>
+              <w:spacing w:after="0" w:line="312" w:lineRule="auto"/>
+              <w:rPr>
+                <w:rFonts w:ascii="Times New Roman" w:eastAsia="Times New Roman" w:hAnsi="Times New Roman" w:cs="Times New Roman"/>
+                <w:sz w:val="26"/>
+                <w:szCs w:val="26"/>
+              </w:rPr>
+            </w:pPr>
+            <w:r>
+              <w:rPr>
+                <w:rFonts w:ascii="Times New Roman" w:eastAsia="Times New Roman" w:hAnsi="Times New Roman" w:cs="Times New Roman"/>
+                <w:sz w:val="26"/>
+                <w:szCs w:val="26"/>
+              </w:rPr>
+              <w:t>/</w:t>
+            </w:r>
+            <w:proofErr w:type="spellStart"/>
+            <w:r>
+              <w:rPr>
+                <w:rFonts w:ascii="Times New Roman" w:eastAsia="Times New Roman" w:hAnsi="Times New Roman" w:cs="Times New Roman"/>
+                <w:sz w:val="26"/>
+                <w:szCs w:val="26"/>
+              </w:rPr>
+              <w:t>api</w:t>
+            </w:r>
+            <w:proofErr w:type="spellEnd"/>
+            <w:r>
+              <w:rPr>
+                <w:rFonts w:ascii="Times New Roman" w:eastAsia="Times New Roman" w:hAnsi="Times New Roman" w:cs="Times New Roman"/>
+                <w:sz w:val="26"/>
+                <w:szCs w:val="26"/>
+              </w:rPr>
+              <w:t>/transactions/</w:t>
+            </w:r>
+            <w:proofErr w:type="spellStart"/>
+            <w:r>
+              <w:rPr>
+                <w:rFonts w:ascii="Times New Roman" w:eastAsia="Times New Roman" w:hAnsi="Times New Roman" w:cs="Times New Roman"/>
+                <w:sz w:val="26"/>
+                <w:szCs w:val="26"/>
+              </w:rPr>
+              <w:t>recentTransaction</w:t>
+            </w:r>
+            <w:proofErr w:type="spellEnd"/>
+          </w:p>
+        </w:tc>
+        <w:tc>
+          <w:tcPr>
+            <w:tcW w:w="0" w:type="auto"/>
+          </w:tcPr>
+          <w:p>
+            <w:pPr>
+              <w:spacing w:after="0" w:line="312" w:lineRule="auto"/>
+              <w:rPr>
+                <w:rFonts w:ascii="Times New Roman" w:eastAsia="Times New Roman" w:hAnsi="Times New Roman" w:cs="Times New Roman"/>
+                <w:sz w:val="26"/>
+                <w:szCs w:val="26"/>
+              </w:rPr>
+            </w:pPr>
+            <w:r>
+              <w:rPr>
+                <w:rFonts w:ascii="Times New Roman" w:eastAsia="Times New Roman" w:hAnsi="Times New Roman" w:cs="Times New Roman"/>
+                <w:sz w:val="26"/>
+                <w:szCs w:val="26"/>
+              </w:rPr>
+              <w:t>Get user’s recent transaction summary</w:t>
+            </w:r>
+          </w:p>
+        </w:tc>
+        <w:tc>
+          <w:tcPr>
+            <w:tcW w:w="0" w:type="auto"/>
+          </w:tcPr>
+          <w:p>
+            <w:pPr>
+              <w:spacing w:after="0" w:line="312" w:lineRule="auto"/>
+              <w:rPr>
+                <w:rFonts w:ascii="Times New Roman" w:eastAsia="Times New Roman" w:hAnsi="Times New Roman" w:cs="Times New Roman"/>
+                <w:sz w:val="26"/>
+                <w:szCs w:val="26"/>
+              </w:rPr>
+            </w:pPr>
+            <w:r>
+              <w:rPr>
+                <w:rFonts w:ascii="Times New Roman" w:eastAsia="Times New Roman" w:hAnsi="Times New Roman" w:cs="Times New Roman"/>
+                <w:sz w:val="26"/>
+                <w:szCs w:val="26"/>
+              </w:rPr>
+              <w:t>GET</w:t>
+            </w:r>
+          </w:p>
+        </w:tc>
+      </w:tr>
+      <w:tr>
+        <w:tc>
+          <w:tcPr>
+            <w:tcW w:w="0" w:type="auto"/>
+          </w:tcPr>
+          <w:p>
+            <w:pPr>
+              <w:spacing w:after="0" w:line="312" w:lineRule="auto"/>
+              <w:rPr>
+                <w:rFonts w:ascii="Times New Roman" w:eastAsia="Times New Roman" w:hAnsi="Times New Roman" w:cs="Times New Roman"/>
+                <w:sz w:val="26"/>
+                <w:szCs w:val="26"/>
+              </w:rPr>
+            </w:pPr>
+            <w:r>
+              <w:rPr>
+                <w:rFonts w:ascii="Times New Roman" w:eastAsia="Times New Roman" w:hAnsi="Times New Roman" w:cs="Times New Roman"/>
+                <w:sz w:val="26"/>
+                <w:szCs w:val="26"/>
+              </w:rPr>
+              <w:t>16</w:t>
+            </w:r>
+          </w:p>
+        </w:tc>
+        <w:tc>
+          <w:tcPr>
+            <w:tcW w:w="0" w:type="auto"/>
+          </w:tcPr>
+          <w:p>
+            <w:pPr>
+              <w:spacing w:after="0" w:line="312" w:lineRule="auto"/>
+              <w:rPr>
+                <w:rFonts w:ascii="Times New Roman" w:eastAsia="Times New Roman" w:hAnsi="Times New Roman" w:cs="Times New Roman"/>
+                <w:sz w:val="26"/>
+                <w:szCs w:val="26"/>
+              </w:rPr>
+            </w:pPr>
+            <w:r>
+              <w:rPr>
+                <w:rFonts w:ascii="Times New Roman" w:eastAsia="Times New Roman" w:hAnsi="Times New Roman" w:cs="Times New Roman"/>
+                <w:sz w:val="26"/>
+                <w:szCs w:val="26"/>
+              </w:rPr>
+              <w:t>/</w:t>
+            </w:r>
+            <w:proofErr w:type="spellStart"/>
+            <w:proofErr w:type="gramStart"/>
+            <w:r>
+              <w:rPr>
+                <w:rFonts w:ascii="Times New Roman" w:eastAsia="Times New Roman" w:hAnsi="Times New Roman" w:cs="Times New Roman"/>
+                <w:sz w:val="26"/>
+                <w:szCs w:val="26"/>
+              </w:rPr>
+              <w:t>api</w:t>
+            </w:r>
+            <w:proofErr w:type="spellEnd"/>
+            <w:proofErr w:type="gramEnd"/>
+            <w:r>
+              <w:rPr>
+                <w:rFonts w:ascii="Times New Roman" w:eastAsia="Times New Roman" w:hAnsi="Times New Roman" w:cs="Times New Roman"/>
+                <w:sz w:val="26"/>
+                <w:szCs w:val="26"/>
+              </w:rPr>
+              <w:t>/transactions/{</w:t>
+            </w:r>
+            <w:proofErr w:type="spellStart"/>
+            <w:r>
+              <w:rPr>
+                <w:rFonts w:ascii="Times New Roman" w:eastAsia="Times New Roman" w:hAnsi="Times New Roman" w:cs="Times New Roman"/>
+                <w:sz w:val="26"/>
+                <w:szCs w:val="26"/>
+              </w:rPr>
+              <w:t>transactionId</w:t>
+            </w:r>
+            <w:proofErr w:type="spellEnd"/>
+            <w:r>
+              <w:rPr>
+                <w:rFonts w:ascii="Times New Roman" w:eastAsia="Times New Roman" w:hAnsi="Times New Roman" w:cs="Times New Roman"/>
+                <w:sz w:val="26"/>
+                <w:szCs w:val="26"/>
+              </w:rPr>
+              <w:t>}</w:t>
+            </w:r>
+          </w:p>
+        </w:tc>
+        <w:tc>
+          <w:tcPr>
+            <w:tcW w:w="0" w:type="auto"/>
+          </w:tcPr>
+          <w:p>
+            <w:pPr>
+              <w:spacing w:after="0" w:line="312" w:lineRule="auto"/>
+              <w:rPr>
+                <w:rFonts w:ascii="Times New Roman" w:eastAsia="Times New Roman" w:hAnsi="Times New Roman" w:cs="Times New Roman"/>
+                <w:sz w:val="26"/>
+                <w:szCs w:val="26"/>
+              </w:rPr>
+            </w:pPr>
+            <w:r>
+              <w:rPr>
+                <w:rFonts w:ascii="Times New Roman" w:eastAsia="Times New Roman" w:hAnsi="Times New Roman" w:cs="Times New Roman"/>
+                <w:sz w:val="26"/>
+                <w:szCs w:val="26"/>
+              </w:rPr>
+              <w:t>Delete transaction by ID</w:t>
+            </w:r>
+          </w:p>
+        </w:tc>
+        <w:tc>
+          <w:tcPr>
+            <w:tcW w:w="0" w:type="auto"/>
+          </w:tcPr>
+          <w:p>
+            <w:pPr>
+              <w:spacing w:after="0" w:line="312" w:lineRule="auto"/>
+              <w:rPr>
+                <w:rFonts w:ascii="Times New Roman" w:eastAsia="Times New Roman" w:hAnsi="Times New Roman" w:cs="Times New Roman"/>
+                <w:sz w:val="26"/>
+                <w:szCs w:val="26"/>
+              </w:rPr>
+            </w:pPr>
+            <w:r>
+              <w:rPr>
+                <w:rFonts w:ascii="Times New Roman" w:eastAsia="Times New Roman" w:hAnsi="Times New Roman" w:cs="Times New Roman"/>
+                <w:sz w:val="26"/>
+                <w:szCs w:val="26"/>
+              </w:rPr>
+              <w:t>DELETE</w:t>
+            </w:r>
+          </w:p>
+        </w:tc>
+      </w:tr>
+      <w:tr>
+        <w:tc>
+          <w:tcPr>
+            <w:tcW w:w="0" w:type="auto"/>
+          </w:tcPr>
+          <w:p>
+            <w:pPr>
+              <w:spacing w:after="0" w:line="312" w:lineRule="auto"/>
+              <w:rPr>
+                <w:rFonts w:ascii="Times New Roman" w:eastAsia="Times New Roman" w:hAnsi="Times New Roman" w:cs="Times New Roman"/>
+                <w:sz w:val="26"/>
+                <w:szCs w:val="26"/>
+              </w:rPr>
+            </w:pPr>
+            <w:r>
+              <w:rPr>
+                <w:rFonts w:ascii="Times New Roman" w:eastAsia="Times New Roman" w:hAnsi="Times New Roman" w:cs="Times New Roman"/>
+                <w:sz w:val="26"/>
+                <w:szCs w:val="26"/>
+              </w:rPr>
+              <w:t>17</w:t>
+            </w:r>
+          </w:p>
+        </w:tc>
+        <w:tc>
+          <w:tcPr>
+            <w:tcW w:w="0" w:type="auto"/>
+          </w:tcPr>
+          <w:p>
+            <w:pPr>
+              <w:spacing w:after="0" w:line="312" w:lineRule="auto"/>
+              <w:rPr>
+                <w:rFonts w:ascii="Times New Roman" w:eastAsia="Times New Roman" w:hAnsi="Times New Roman" w:cs="Times New Roman"/>
+                <w:sz w:val="26"/>
+                <w:szCs w:val="26"/>
+              </w:rPr>
+            </w:pPr>
+            <w:r>
+              <w:rPr>
+                <w:rFonts w:ascii="Times New Roman" w:eastAsia="Times New Roman" w:hAnsi="Times New Roman" w:cs="Times New Roman"/>
+                <w:sz w:val="26"/>
+                <w:szCs w:val="26"/>
+              </w:rPr>
+              <w:t>/</w:t>
+            </w:r>
+            <w:proofErr w:type="spellStart"/>
+            <w:r>
+              <w:rPr>
+                <w:rFonts w:ascii="Times New Roman" w:eastAsia="Times New Roman" w:hAnsi="Times New Roman" w:cs="Times New Roman"/>
+                <w:sz w:val="26"/>
+                <w:szCs w:val="26"/>
+              </w:rPr>
+              <w:t>api</w:t>
+            </w:r>
+            <w:proofErr w:type="spellEnd"/>
+            <w:r>
+              <w:rPr>
+                <w:rFonts w:ascii="Times New Roman" w:eastAsia="Times New Roman" w:hAnsi="Times New Roman" w:cs="Times New Roman"/>
+                <w:sz w:val="26"/>
+                <w:szCs w:val="26"/>
+              </w:rPr>
+              <w:t>/</w:t>
+            </w:r>
+            <w:proofErr w:type="spellStart"/>
+            <w:r>
+              <w:rPr>
+                <w:rFonts w:ascii="Times New Roman" w:eastAsia="Times New Roman" w:hAnsi="Times New Roman" w:cs="Times New Roman"/>
+                <w:sz w:val="26"/>
+                <w:szCs w:val="26"/>
+              </w:rPr>
+              <w:t>monthlyreport</w:t>
+            </w:r>
+            <w:proofErr w:type="spellEnd"/>
+            <w:r>
+              <w:rPr>
+                <w:rFonts w:ascii="Times New Roman" w:eastAsia="Times New Roman" w:hAnsi="Times New Roman" w:cs="Times New Roman"/>
+                <w:sz w:val="26"/>
+                <w:szCs w:val="26"/>
+              </w:rPr>
+              <w:t>/top3MonthlyExpense</w:t>
+            </w:r>
+          </w:p>
+        </w:tc>
+        <w:tc>
+          <w:tcPr>
+            <w:tcW w:w="0" w:type="auto"/>
+          </w:tcPr>
+          <w:p>
+            <w:pPr>
+              <w:spacing w:after="0" w:line="312" w:lineRule="auto"/>
+              <w:rPr>
+                <w:rFonts w:ascii="Times New Roman" w:eastAsia="Times New Roman" w:hAnsi="Times New Roman" w:cs="Times New Roman"/>
+                <w:sz w:val="26"/>
+                <w:szCs w:val="26"/>
+              </w:rPr>
+            </w:pPr>
+            <w:r>
+              <w:rPr>
+                <w:rFonts w:ascii="Times New Roman" w:eastAsia="Times New Roman" w:hAnsi="Times New Roman" w:cs="Times New Roman"/>
+                <w:sz w:val="26"/>
+                <w:szCs w:val="26"/>
+              </w:rPr>
+              <w:t>Get top 3 monthly expenses</w:t>
+            </w:r>
+          </w:p>
+        </w:tc>
+        <w:tc>
+          <w:tcPr>
+            <w:tcW w:w="0" w:type="auto"/>
+          </w:tcPr>
+          <w:p>
+            <w:pPr>
+              <w:spacing w:after="0" w:line="312" w:lineRule="auto"/>
+              <w:rPr>
+                <w:rFonts w:ascii="Times New Roman" w:eastAsia="Times New Roman" w:hAnsi="Times New Roman" w:cs="Times New Roman"/>
+                <w:sz w:val="26"/>
+                <w:szCs w:val="26"/>
+              </w:rPr>
+            </w:pPr>
+            <w:r>
+              <w:rPr>
+                <w:rFonts w:ascii="Times New Roman" w:eastAsia="Times New Roman" w:hAnsi="Times New Roman" w:cs="Times New Roman"/>
+                <w:sz w:val="26"/>
+                <w:szCs w:val="26"/>
+              </w:rPr>
+              <w:t>GET</w:t>
+            </w:r>
+          </w:p>
+        </w:tc>
+      </w:tr>
+      <w:tr>
+        <w:tc>
+          <w:tcPr>
+            <w:tcW w:w="0" w:type="auto"/>
+          </w:tcPr>
+          <w:p>
+            <w:pPr>
+              <w:spacing w:after="0" w:line="312" w:lineRule="auto"/>
+              <w:rPr>
+                <w:rFonts w:ascii="Times New Roman" w:eastAsia="Times New Roman" w:hAnsi="Times New Roman" w:cs="Times New Roman"/>
+                <w:sz w:val="26"/>
+                <w:szCs w:val="26"/>
+              </w:rPr>
+            </w:pPr>
+            <w:r>
+              <w:rPr>
+                <w:rFonts w:ascii="Times New Roman" w:eastAsia="Times New Roman" w:hAnsi="Times New Roman" w:cs="Times New Roman"/>
+                <w:sz w:val="26"/>
+                <w:szCs w:val="26"/>
+              </w:rPr>
+              <w:t>18</w:t>
+            </w:r>
+          </w:p>
+        </w:tc>
+        <w:tc>
+          <w:tcPr>
+            <w:tcW w:w="0" w:type="auto"/>
+          </w:tcPr>
+          <w:p>
+            <w:pPr>
+              <w:spacing w:after="0" w:line="312" w:lineRule="auto"/>
+              <w:rPr>
+                <w:rFonts w:ascii="Times New Roman" w:eastAsia="Times New Roman" w:hAnsi="Times New Roman" w:cs="Times New Roman"/>
+                <w:sz w:val="26"/>
+                <w:szCs w:val="26"/>
+              </w:rPr>
+            </w:pPr>
+            <w:r>
+              <w:rPr>
+                <w:rFonts w:ascii="Times New Roman" w:eastAsia="Times New Roman" w:hAnsi="Times New Roman" w:cs="Times New Roman"/>
+                <w:sz w:val="26"/>
+                <w:szCs w:val="26"/>
+              </w:rPr>
+              <w:t>/</w:t>
+            </w:r>
+            <w:proofErr w:type="spellStart"/>
+            <w:r>
+              <w:rPr>
+                <w:rFonts w:ascii="Times New Roman" w:eastAsia="Times New Roman" w:hAnsi="Times New Roman" w:cs="Times New Roman"/>
+                <w:sz w:val="26"/>
+                <w:szCs w:val="26"/>
+              </w:rPr>
+              <w:t>api</w:t>
+            </w:r>
+            <w:proofErr w:type="spellEnd"/>
+            <w:r>
+              <w:rPr>
+                <w:rFonts w:ascii="Times New Roman" w:eastAsia="Times New Roman" w:hAnsi="Times New Roman" w:cs="Times New Roman"/>
+                <w:sz w:val="26"/>
+                <w:szCs w:val="26"/>
+              </w:rPr>
+              <w:t>/</w:t>
+            </w:r>
+            <w:proofErr w:type="spellStart"/>
+            <w:r>
+              <w:rPr>
+                <w:rFonts w:ascii="Times New Roman" w:eastAsia="Times New Roman" w:hAnsi="Times New Roman" w:cs="Times New Roman"/>
+                <w:sz w:val="26"/>
+                <w:szCs w:val="26"/>
+              </w:rPr>
+              <w:t>monthlyreport</w:t>
+            </w:r>
+            <w:proofErr w:type="spellEnd"/>
+            <w:r>
+              <w:rPr>
+                <w:rFonts w:ascii="Times New Roman" w:eastAsia="Times New Roman" w:hAnsi="Times New Roman" w:cs="Times New Roman"/>
+                <w:sz w:val="26"/>
+                <w:szCs w:val="26"/>
+              </w:rPr>
+              <w:t>/</w:t>
+            </w:r>
+            <w:proofErr w:type="spellStart"/>
+            <w:r>
+              <w:rPr>
+                <w:rFonts w:ascii="Times New Roman" w:eastAsia="Times New Roman" w:hAnsi="Times New Roman" w:cs="Times New Roman"/>
+                <w:sz w:val="26"/>
+                <w:szCs w:val="26"/>
+              </w:rPr>
+              <w:t>monthlySummary</w:t>
+            </w:r>
+            <w:proofErr w:type="spellEnd"/>
+          </w:p>
+        </w:tc>
+        <w:tc>
+          <w:tcPr>
+            <w:tcW w:w="0" w:type="auto"/>
+          </w:tcPr>
+          <w:p>
+            <w:pPr>
+              <w:spacing w:after="0" w:line="312" w:lineRule="auto"/>
+              <w:rPr>
+                <w:rFonts w:ascii="Times New Roman" w:eastAsia="Times New Roman" w:hAnsi="Times New Roman" w:cs="Times New Roman"/>
+                <w:sz w:val="26"/>
+                <w:szCs w:val="26"/>
+              </w:rPr>
+            </w:pPr>
+            <w:r>
+              <w:rPr>
+                <w:rFonts w:ascii="Times New Roman" w:eastAsia="Times New Roman" w:hAnsi="Times New Roman" w:cs="Times New Roman"/>
+                <w:sz w:val="26"/>
+                <w:szCs w:val="26"/>
+              </w:rPr>
+              <w:t>Get overall summary for the month</w:t>
+            </w:r>
+          </w:p>
+        </w:tc>
+        <w:tc>
+          <w:tcPr>
+            <w:tcW w:w="0" w:type="auto"/>
+          </w:tcPr>
+          <w:p>
+            <w:pPr>
+              <w:spacing w:after="0" w:line="312" w:lineRule="auto"/>
+              <w:rPr>
+                <w:rFonts w:ascii="Times New Roman" w:eastAsia="Times New Roman" w:hAnsi="Times New Roman" w:cs="Times New Roman"/>
+                <w:sz w:val="26"/>
+                <w:szCs w:val="26"/>
+              </w:rPr>
+            </w:pPr>
+            <w:r>
+              <w:rPr>
+                <w:rFonts w:ascii="Times New Roman" w:eastAsia="Times New Roman" w:hAnsi="Times New Roman" w:cs="Times New Roman"/>
+                <w:sz w:val="26"/>
+                <w:szCs w:val="26"/>
+              </w:rPr>
+              <w:t>GET</w:t>
+            </w:r>
+          </w:p>
+        </w:tc>
+      </w:tr>
+    </w:tbl>
+    <w:p>
+      <w:pPr>
+        <w:pStyle w:val="Style25"/>
+        <w:numPr>
+          <w:ilvl w:val="0"/>
+          <w:numId w:val="0"/>
+        </w:numPr>
+      </w:pPr>
     </w:p>
     <w:p/>
     <w:p>
@@ -7287,7 +9744,6 @@
           <w:sz w:val="40"/>
           <w:szCs w:val="40"/>
         </w:rPr>
-        <w:lastRenderedPageBreak/>
         <w:t xml:space="preserve">CHAPTER V: </w:t>
       </w:r>
       <w:bookmarkEnd w:id="19"/>
@@ -7302,6 +9758,761 @@
       <w:bookmarkStart w:id="21" w:name="_heading=h.1ksv4uv" w:colFirst="0" w:colLast="0"/>
       <w:bookmarkEnd w:id="20"/>
       <w:bookmarkEnd w:id="21"/>
+    </w:p>
+    <w:p>
+      <w:pPr>
+        <w:spacing w:after="0" w:line="360" w:lineRule="auto"/>
+        <w:rPr>
+          <w:rFonts w:ascii="Times New Roman" w:eastAsia="Times New Roman" w:hAnsi="Times New Roman" w:cs="Times New Roman"/>
+          <w:sz w:val="24"/>
+          <w:szCs w:val="24"/>
+        </w:rPr>
+      </w:pPr>
+      <w:bookmarkStart w:id="22" w:name="_heading=h.3j2qqm3" w:colFirst="0" w:colLast="0"/>
+      <w:bookmarkEnd w:id="22"/>
+      <w:r>
+        <w:rPr>
+          <w:rFonts w:ascii="Times New Roman" w:eastAsia="Times New Roman" w:hAnsi="Times New Roman" w:cs="Times New Roman"/>
+          <w:sz w:val="24"/>
+          <w:szCs w:val="24"/>
+        </w:rPr>
+        <w:drawing>
+          <wp:inline distT="0" distB="0" distL="0" distR="0" wp14:anchorId="221F5A68" wp14:editId="2F5133A9">
+            <wp:extent cx="5274310" cy="2800985"/>
+            <wp:effectExtent l="0" t="0" r="2540" b="0"/>
+            <wp:docPr id="1234641826" name="Picture 1" descr="A login screen with blue and white text&#10;&#10;AI-generated content may be incorrect."/>
+            <wp:cNvGraphicFramePr>
+              <a:graphicFrameLocks xmlns:a="http://schemas.openxmlformats.org/drawingml/2006/main" noChangeAspect="1"/>
+            </wp:cNvGraphicFramePr>
+            <a:graphic xmlns:a="http://schemas.openxmlformats.org/drawingml/2006/main">
+              <a:graphicData uri="http://schemas.openxmlformats.org/drawingml/2006/picture">
+                <pic:pic xmlns:pic="http://schemas.openxmlformats.org/drawingml/2006/picture">
+                  <pic:nvPicPr>
+                    <pic:cNvPr id="1234641826" name="Picture 1" descr="A login screen with blue and white text&#10;&#10;AI-generated content may be incorrect."/>
+                    <pic:cNvPicPr/>
+                  </pic:nvPicPr>
+                  <pic:blipFill>
+                    <a:blip r:embed="rId13"/>
+                    <a:stretch>
+                      <a:fillRect/>
+                    </a:stretch>
+                  </pic:blipFill>
+                  <pic:spPr>
+                    <a:xfrm>
+                      <a:off x="0" y="0"/>
+                      <a:ext cx="5274310" cy="2800985"/>
+                    </a:xfrm>
+                    <a:prstGeom prst="rect">
+                      <a:avLst/>
+                    </a:prstGeom>
+                  </pic:spPr>
+                </pic:pic>
+              </a:graphicData>
+            </a:graphic>
+          </wp:inline>
+        </w:drawing>
+      </w:r>
+    </w:p>
+    <w:p>
+      <w:pPr>
+        <w:spacing w:after="0" w:line="360" w:lineRule="auto"/>
+        <w:jc w:val="center"/>
+        <w:rPr>
+          <w:rFonts w:ascii="Times New Roman" w:eastAsia="Times New Roman" w:hAnsi="Times New Roman" w:cs="Times New Roman"/>
+          <w:i/>
+          <w:iCs/>
+          <w:sz w:val="26"/>
+          <w:szCs w:val="26"/>
+        </w:rPr>
+      </w:pPr>
+      <w:r>
+        <w:rPr>
+          <w:rFonts w:ascii="Times New Roman" w:eastAsia="Times New Roman" w:hAnsi="Times New Roman" w:cs="Times New Roman"/>
+          <w:i/>
+          <w:iCs/>
+          <w:sz w:val="26"/>
+          <w:szCs w:val="26"/>
+        </w:rPr>
+        <w:t>Login page</w:t>
+      </w:r>
+    </w:p>
+    <w:p>
+      <w:pPr>
+        <w:spacing w:after="0" w:line="360" w:lineRule="auto"/>
+        <w:rPr>
+          <w:rFonts w:ascii="Times New Roman" w:eastAsia="Times New Roman" w:hAnsi="Times New Roman" w:cs="Times New Roman"/>
+          <w:sz w:val="24"/>
+          <w:szCs w:val="24"/>
+        </w:rPr>
+      </w:pPr>
+      <w:r>
+        <w:rPr>
+          <w:noProof/>
+        </w:rPr>
+        <w:lastRenderedPageBreak/>
+        <w:drawing>
+          <wp:inline distT="0" distB="0" distL="0" distR="0" wp14:anchorId="06E0E3A0" wp14:editId="219055C1">
+            <wp:extent cx="5274310" cy="2809240"/>
+            <wp:effectExtent l="0" t="0" r="2540" b="0"/>
+            <wp:docPr id="1901264317" name="Picture 1" descr="A screen shot of a login form&#10;&#10;AI-generated content may be incorrect."/>
+            <wp:cNvGraphicFramePr>
+              <a:graphicFrameLocks xmlns:a="http://schemas.openxmlformats.org/drawingml/2006/main" noChangeAspect="1"/>
+            </wp:cNvGraphicFramePr>
+            <a:graphic xmlns:a="http://schemas.openxmlformats.org/drawingml/2006/main">
+              <a:graphicData uri="http://schemas.openxmlformats.org/drawingml/2006/picture">
+                <pic:pic xmlns:pic="http://schemas.openxmlformats.org/drawingml/2006/picture">
+                  <pic:nvPicPr>
+                    <pic:cNvPr id="1901264317" name="Picture 1" descr="A screen shot of a login form&#10;&#10;AI-generated content may be incorrect."/>
+                    <pic:cNvPicPr/>
+                  </pic:nvPicPr>
+                  <pic:blipFill>
+                    <a:blip r:embed="rId14"/>
+                    <a:stretch>
+                      <a:fillRect/>
+                    </a:stretch>
+                  </pic:blipFill>
+                  <pic:spPr>
+                    <a:xfrm>
+                      <a:off x="0" y="0"/>
+                      <a:ext cx="5274310" cy="2809240"/>
+                    </a:xfrm>
+                    <a:prstGeom prst="rect">
+                      <a:avLst/>
+                    </a:prstGeom>
+                  </pic:spPr>
+                </pic:pic>
+              </a:graphicData>
+            </a:graphic>
+          </wp:inline>
+        </w:drawing>
+      </w:r>
+    </w:p>
+    <w:p>
+      <w:pPr>
+        <w:spacing w:after="0" w:line="360" w:lineRule="auto"/>
+        <w:jc w:val="center"/>
+        <w:rPr>
+          <w:rFonts w:ascii="Times New Roman" w:eastAsia="Times New Roman" w:hAnsi="Times New Roman" w:cs="Times New Roman"/>
+          <w:i/>
+          <w:iCs/>
+          <w:sz w:val="26"/>
+          <w:szCs w:val="26"/>
+        </w:rPr>
+      </w:pPr>
+      <w:r>
+        <w:rPr>
+          <w:rFonts w:ascii="Times New Roman" w:eastAsia="Times New Roman" w:hAnsi="Times New Roman" w:cs="Times New Roman"/>
+          <w:i/>
+          <w:iCs/>
+          <w:sz w:val="26"/>
+          <w:szCs w:val="26"/>
+        </w:rPr>
+        <w:t>Logout page</w:t>
+      </w:r>
+    </w:p>
+    <w:p>
+      <w:pPr>
+        <w:spacing w:after="0" w:line="360" w:lineRule="auto"/>
+        <w:rPr>
+          <w:rFonts w:ascii="Times New Roman" w:eastAsia="Times New Roman" w:hAnsi="Times New Roman" w:cs="Times New Roman"/>
+          <w:sz w:val="24"/>
+          <w:szCs w:val="24"/>
+        </w:rPr>
+      </w:pPr>
+      <w:r>
+        <w:rPr>
+          <w:rFonts w:ascii="Times New Roman" w:eastAsia="Times New Roman" w:hAnsi="Times New Roman" w:cs="Times New Roman"/>
+          <w:sz w:val="24"/>
+          <w:szCs w:val="24"/>
+        </w:rPr>
+        <w:drawing>
+          <wp:inline distT="0" distB="0" distL="0" distR="0" wp14:anchorId="1EAF67AD" wp14:editId="4D4085C4">
+            <wp:extent cx="5274310" cy="2823845"/>
+            <wp:effectExtent l="0" t="0" r="2540" b="0"/>
+            <wp:docPr id="1333308878" name="Picture 1" descr="A screenshot of a computer&#10;&#10;AI-generated content may be incorrect."/>
+            <wp:cNvGraphicFramePr>
+              <a:graphicFrameLocks xmlns:a="http://schemas.openxmlformats.org/drawingml/2006/main" noChangeAspect="1"/>
+            </wp:cNvGraphicFramePr>
+            <a:graphic xmlns:a="http://schemas.openxmlformats.org/drawingml/2006/main">
+              <a:graphicData uri="http://schemas.openxmlformats.org/drawingml/2006/picture">
+                <pic:pic xmlns:pic="http://schemas.openxmlformats.org/drawingml/2006/picture">
+                  <pic:nvPicPr>
+                    <pic:cNvPr id="1333308878" name="Picture 1" descr="A screenshot of a computer&#10;&#10;AI-generated content may be incorrect."/>
+                    <pic:cNvPicPr/>
+                  </pic:nvPicPr>
+                  <pic:blipFill>
+                    <a:blip r:embed="rId15"/>
+                    <a:stretch>
+                      <a:fillRect/>
+                    </a:stretch>
+                  </pic:blipFill>
+                  <pic:spPr>
+                    <a:xfrm>
+                      <a:off x="0" y="0"/>
+                      <a:ext cx="5274310" cy="2823845"/>
+                    </a:xfrm>
+                    <a:prstGeom prst="rect">
+                      <a:avLst/>
+                    </a:prstGeom>
+                  </pic:spPr>
+                </pic:pic>
+              </a:graphicData>
+            </a:graphic>
+          </wp:inline>
+        </w:drawing>
+      </w:r>
+    </w:p>
+    <w:p>
+      <w:pPr>
+        <w:spacing w:after="0" w:line="360" w:lineRule="auto"/>
+        <w:jc w:val="center"/>
+        <w:rPr>
+          <w:rFonts w:ascii="Times New Roman" w:eastAsia="Times New Roman" w:hAnsi="Times New Roman" w:cs="Times New Roman"/>
+          <w:sz w:val="24"/>
+          <w:szCs w:val="24"/>
+        </w:rPr>
+      </w:pPr>
+      <w:r>
+        <w:rPr>
+          <w:rFonts w:ascii="Times New Roman" w:eastAsia="Times New Roman" w:hAnsi="Times New Roman" w:cs="Times New Roman"/>
+          <w:i/>
+          <w:iCs/>
+          <w:sz w:val="26"/>
+          <w:szCs w:val="26"/>
+        </w:rPr>
+        <w:t>Dashboard page</w:t>
+      </w:r>
+    </w:p>
+    <w:p>
+      <w:pPr>
+        <w:spacing w:after="0" w:line="360" w:lineRule="auto"/>
+        <w:jc w:val="center"/>
+        <w:rPr>
+          <w:rFonts w:ascii="Times New Roman" w:eastAsia="Times New Roman" w:hAnsi="Times New Roman" w:cs="Times New Roman"/>
+          <w:sz w:val="24"/>
+          <w:szCs w:val="24"/>
+        </w:rPr>
+      </w:pPr>
+    </w:p>
+    <w:p>
+      <w:pPr>
+        <w:spacing w:after="0" w:line="360" w:lineRule="auto"/>
+        <w:jc w:val="center"/>
+        <w:rPr>
+          <w:rFonts w:ascii="Times New Roman" w:eastAsia="Times New Roman" w:hAnsi="Times New Roman" w:cs="Times New Roman"/>
+          <w:sz w:val="24"/>
+          <w:szCs w:val="24"/>
+        </w:rPr>
+      </w:pPr>
+    </w:p>
+    <w:p>
+      <w:pPr>
+        <w:spacing w:after="0" w:line="360" w:lineRule="auto"/>
+        <w:rPr>
+          <w:rFonts w:ascii="Times New Roman" w:eastAsia="Times New Roman" w:hAnsi="Times New Roman" w:cs="Times New Roman"/>
+          <w:i/>
+          <w:iCs/>
+          <w:sz w:val="26"/>
+          <w:szCs w:val="26"/>
+        </w:rPr>
+      </w:pPr>
+      <w:r>
+        <w:rPr>
+          <w:rFonts w:ascii="Times New Roman" w:eastAsia="Times New Roman" w:hAnsi="Times New Roman" w:cs="Times New Roman"/>
+          <w:sz w:val="24"/>
+          <w:szCs w:val="24"/>
+        </w:rPr>
+        <w:lastRenderedPageBreak/>
+        <w:drawing>
+          <wp:inline distT="0" distB="0" distL="0" distR="0" wp14:anchorId="173A9258" wp14:editId="79E5BABA">
+            <wp:extent cx="5274310" cy="2827655"/>
+            <wp:effectExtent l="0" t="0" r="2540" b="0"/>
+            <wp:docPr id="796675955" name="Picture 1" descr="A screenshot of a computer&#10;&#10;AI-generated content may be incorrect."/>
+            <wp:cNvGraphicFramePr>
+              <a:graphicFrameLocks xmlns:a="http://schemas.openxmlformats.org/drawingml/2006/main" noChangeAspect="1"/>
+            </wp:cNvGraphicFramePr>
+            <a:graphic xmlns:a="http://schemas.openxmlformats.org/drawingml/2006/main">
+              <a:graphicData uri="http://schemas.openxmlformats.org/drawingml/2006/picture">
+                <pic:pic xmlns:pic="http://schemas.openxmlformats.org/drawingml/2006/picture">
+                  <pic:nvPicPr>
+                    <pic:cNvPr id="796675955" name="Picture 1" descr="A screenshot of a computer&#10;&#10;AI-generated content may be incorrect."/>
+                    <pic:cNvPicPr/>
+                  </pic:nvPicPr>
+                  <pic:blipFill>
+                    <a:blip r:embed="rId16"/>
+                    <a:stretch>
+                      <a:fillRect/>
+                    </a:stretch>
+                  </pic:blipFill>
+                  <pic:spPr>
+                    <a:xfrm>
+                      <a:off x="0" y="0"/>
+                      <a:ext cx="5274310" cy="2827655"/>
+                    </a:xfrm>
+                    <a:prstGeom prst="rect">
+                      <a:avLst/>
+                    </a:prstGeom>
+                  </pic:spPr>
+                </pic:pic>
+              </a:graphicData>
+            </a:graphic>
+          </wp:inline>
+        </w:drawing>
+      </w:r>
+    </w:p>
+    <w:p>
+      <w:pPr>
+        <w:spacing w:after="0" w:line="360" w:lineRule="auto"/>
+        <w:jc w:val="center"/>
+        <w:rPr>
+          <w:rFonts w:ascii="Times New Roman" w:eastAsia="Times New Roman" w:hAnsi="Times New Roman" w:cs="Times New Roman"/>
+          <w:i/>
+          <w:iCs/>
+          <w:sz w:val="26"/>
+          <w:szCs w:val="26"/>
+        </w:rPr>
+      </w:pPr>
+      <w:r>
+        <w:rPr>
+          <w:rFonts w:ascii="Times New Roman" w:eastAsia="Times New Roman" w:hAnsi="Times New Roman" w:cs="Times New Roman"/>
+          <w:i/>
+          <w:iCs/>
+          <w:sz w:val="26"/>
+          <w:szCs w:val="26"/>
+        </w:rPr>
+        <w:t>New Transaction page</w:t>
+      </w:r>
+    </w:p>
+    <w:p>
+      <w:pPr>
+        <w:spacing w:after="0" w:line="360" w:lineRule="auto"/>
+        <w:jc w:val="center"/>
+        <w:rPr>
+          <w:rFonts w:ascii="Times New Roman" w:eastAsia="Times New Roman" w:hAnsi="Times New Roman" w:cs="Times New Roman"/>
+          <w:i/>
+          <w:iCs/>
+          <w:sz w:val="26"/>
+          <w:szCs w:val="26"/>
+        </w:rPr>
+      </w:pPr>
+      <w:r>
+        <w:rPr>
+          <w:rFonts w:ascii="Times New Roman" w:eastAsia="Times New Roman" w:hAnsi="Times New Roman" w:cs="Times New Roman"/>
+          <w:sz w:val="24"/>
+          <w:szCs w:val="24"/>
+        </w:rPr>
+        <w:drawing>
+          <wp:inline distT="0" distB="0" distL="0" distR="0" wp14:anchorId="2F4338DF" wp14:editId="500B192C">
+            <wp:extent cx="5274310" cy="2800985"/>
+            <wp:effectExtent l="0" t="0" r="2540" b="0"/>
+            <wp:docPr id="1367054163" name="Picture 1" descr="A screenshot of a computer&#10;&#10;AI-generated content may be incorrect."/>
+            <wp:cNvGraphicFramePr>
+              <a:graphicFrameLocks xmlns:a="http://schemas.openxmlformats.org/drawingml/2006/main" noChangeAspect="1"/>
+            </wp:cNvGraphicFramePr>
+            <a:graphic xmlns:a="http://schemas.openxmlformats.org/drawingml/2006/main">
+              <a:graphicData uri="http://schemas.openxmlformats.org/drawingml/2006/picture">
+                <pic:pic xmlns:pic="http://schemas.openxmlformats.org/drawingml/2006/picture">
+                  <pic:nvPicPr>
+                    <pic:cNvPr id="1367054163" name="Picture 1" descr="A screenshot of a computer&#10;&#10;AI-generated content may be incorrect."/>
+                    <pic:cNvPicPr/>
+                  </pic:nvPicPr>
+                  <pic:blipFill>
+                    <a:blip r:embed="rId17"/>
+                    <a:stretch>
+                      <a:fillRect/>
+                    </a:stretch>
+                  </pic:blipFill>
+                  <pic:spPr>
+                    <a:xfrm>
+                      <a:off x="0" y="0"/>
+                      <a:ext cx="5274310" cy="2800985"/>
+                    </a:xfrm>
+                    <a:prstGeom prst="rect">
+                      <a:avLst/>
+                    </a:prstGeom>
+                  </pic:spPr>
+                </pic:pic>
+              </a:graphicData>
+            </a:graphic>
+          </wp:inline>
+        </w:drawing>
+      </w:r>
+      <w:r>
+        <w:rPr>
+          <w:rFonts w:ascii="Times New Roman" w:eastAsia="Times New Roman" w:hAnsi="Times New Roman" w:cs="Times New Roman"/>
+          <w:i/>
+          <w:iCs/>
+          <w:sz w:val="26"/>
+          <w:szCs w:val="26"/>
+        </w:rPr>
+        <w:t>Transaction History page</w:t>
+      </w:r>
+    </w:p>
+    <w:p>
+      <w:pPr>
+        <w:spacing w:after="0" w:line="360" w:lineRule="auto"/>
+        <w:jc w:val="center"/>
+        <w:rPr>
+          <w:rFonts w:ascii="Times New Roman" w:eastAsia="Times New Roman" w:hAnsi="Times New Roman" w:cs="Times New Roman"/>
+          <w:i/>
+          <w:iCs/>
+          <w:sz w:val="26"/>
+          <w:szCs w:val="26"/>
+        </w:rPr>
+      </w:pPr>
+    </w:p>
+    <w:p>
+      <w:pPr>
+        <w:spacing w:after="0" w:line="360" w:lineRule="auto"/>
+        <w:jc w:val="center"/>
+        <w:rPr>
+          <w:rFonts w:ascii="Times New Roman" w:eastAsia="Times New Roman" w:hAnsi="Times New Roman" w:cs="Times New Roman"/>
+          <w:i/>
+          <w:iCs/>
+          <w:sz w:val="26"/>
+          <w:szCs w:val="26"/>
+        </w:rPr>
+      </w:pPr>
+    </w:p>
+    <w:p>
+      <w:pPr>
+        <w:spacing w:after="0" w:line="360" w:lineRule="auto"/>
+        <w:jc w:val="center"/>
+        <w:rPr>
+          <w:rFonts w:ascii="Times New Roman" w:eastAsia="Times New Roman" w:hAnsi="Times New Roman" w:cs="Times New Roman"/>
+          <w:i/>
+          <w:iCs/>
+          <w:sz w:val="26"/>
+          <w:szCs w:val="26"/>
+        </w:rPr>
+      </w:pPr>
+    </w:p>
+    <w:p>
+      <w:pPr>
+        <w:spacing w:after="0" w:line="360" w:lineRule="auto"/>
+        <w:jc w:val="center"/>
+        <w:rPr>
+          <w:rFonts w:ascii="Times New Roman" w:eastAsia="Times New Roman" w:hAnsi="Times New Roman" w:cs="Times New Roman"/>
+          <w:i/>
+          <w:iCs/>
+          <w:sz w:val="26"/>
+          <w:szCs w:val="26"/>
+        </w:rPr>
+      </w:pPr>
+      <w:r>
+        <w:rPr>
+          <w:rFonts w:ascii="Times New Roman" w:eastAsia="Times New Roman" w:hAnsi="Times New Roman" w:cs="Times New Roman"/>
+          <w:sz w:val="24"/>
+          <w:szCs w:val="24"/>
+        </w:rPr>
+        <w:lastRenderedPageBreak/>
+        <w:drawing>
+          <wp:inline distT="0" distB="0" distL="0" distR="0" wp14:anchorId="5D6F7F6A" wp14:editId="7419751C">
+            <wp:extent cx="5274310" cy="2811145"/>
+            <wp:effectExtent l="0" t="0" r="2540" b="8255"/>
+            <wp:docPr id="1301618637" name="Picture 1" descr="A screenshot of a computer&#10;&#10;AI-generated content may be incorrect."/>
+            <wp:cNvGraphicFramePr>
+              <a:graphicFrameLocks xmlns:a="http://schemas.openxmlformats.org/drawingml/2006/main" noChangeAspect="1"/>
+            </wp:cNvGraphicFramePr>
+            <a:graphic xmlns:a="http://schemas.openxmlformats.org/drawingml/2006/main">
+              <a:graphicData uri="http://schemas.openxmlformats.org/drawingml/2006/picture">
+                <pic:pic xmlns:pic="http://schemas.openxmlformats.org/drawingml/2006/picture">
+                  <pic:nvPicPr>
+                    <pic:cNvPr id="1301618637" name="Picture 1" descr="A screenshot of a computer&#10;&#10;AI-generated content may be incorrect."/>
+                    <pic:cNvPicPr/>
+                  </pic:nvPicPr>
+                  <pic:blipFill>
+                    <a:blip r:embed="rId18"/>
+                    <a:stretch>
+                      <a:fillRect/>
+                    </a:stretch>
+                  </pic:blipFill>
+                  <pic:spPr>
+                    <a:xfrm>
+                      <a:off x="0" y="0"/>
+                      <a:ext cx="5274310" cy="2811145"/>
+                    </a:xfrm>
+                    <a:prstGeom prst="rect">
+                      <a:avLst/>
+                    </a:prstGeom>
+                  </pic:spPr>
+                </pic:pic>
+              </a:graphicData>
+            </a:graphic>
+          </wp:inline>
+        </w:drawing>
+      </w:r>
+    </w:p>
+    <w:p>
+      <w:pPr>
+        <w:spacing w:after="0" w:line="360" w:lineRule="auto"/>
+        <w:jc w:val="center"/>
+        <w:rPr>
+          <w:rFonts w:ascii="Times New Roman" w:eastAsia="Times New Roman" w:hAnsi="Times New Roman" w:cs="Times New Roman"/>
+          <w:i/>
+          <w:iCs/>
+          <w:sz w:val="26"/>
+          <w:szCs w:val="26"/>
+        </w:rPr>
+      </w:pPr>
+      <w:r>
+        <w:rPr>
+          <w:rFonts w:ascii="Times New Roman" w:eastAsia="Times New Roman" w:hAnsi="Times New Roman" w:cs="Times New Roman"/>
+          <w:i/>
+          <w:iCs/>
+          <w:sz w:val="26"/>
+          <w:szCs w:val="26"/>
+        </w:rPr>
+        <w:t>Budget Management page</w:t>
+      </w:r>
+    </w:p>
+    <w:p>
+      <w:pPr>
+        <w:spacing w:after="0" w:line="360" w:lineRule="auto"/>
+        <w:jc w:val="center"/>
+        <w:rPr>
+          <w:rFonts w:ascii="Times New Roman" w:eastAsia="Times New Roman" w:hAnsi="Times New Roman" w:cs="Times New Roman"/>
+          <w:i/>
+          <w:iCs/>
+          <w:sz w:val="26"/>
+          <w:szCs w:val="26"/>
+        </w:rPr>
+      </w:pPr>
+      <w:r>
+        <w:rPr>
+          <w:rFonts w:ascii="Times New Roman" w:eastAsia="Times New Roman" w:hAnsi="Times New Roman" w:cs="Times New Roman"/>
+          <w:sz w:val="24"/>
+          <w:szCs w:val="24"/>
+        </w:rPr>
+        <w:drawing>
+          <wp:inline distT="0" distB="0" distL="0" distR="0" wp14:anchorId="030C2082" wp14:editId="005D7355">
+            <wp:extent cx="5274310" cy="2819400"/>
+            <wp:effectExtent l="0" t="0" r="2540" b="0"/>
+            <wp:docPr id="1118471496" name="Picture 1" descr="A graph on a white background&#10;&#10;AI-generated content may be incorrect."/>
+            <wp:cNvGraphicFramePr>
+              <a:graphicFrameLocks xmlns:a="http://schemas.openxmlformats.org/drawingml/2006/main" noChangeAspect="1"/>
+            </wp:cNvGraphicFramePr>
+            <a:graphic xmlns:a="http://schemas.openxmlformats.org/drawingml/2006/main">
+              <a:graphicData uri="http://schemas.openxmlformats.org/drawingml/2006/picture">
+                <pic:pic xmlns:pic="http://schemas.openxmlformats.org/drawingml/2006/picture">
+                  <pic:nvPicPr>
+                    <pic:cNvPr id="1118471496" name="Picture 1" descr="A graph on a white background&#10;&#10;AI-generated content may be incorrect."/>
+                    <pic:cNvPicPr/>
+                  </pic:nvPicPr>
+                  <pic:blipFill>
+                    <a:blip r:embed="rId19"/>
+                    <a:stretch>
+                      <a:fillRect/>
+                    </a:stretch>
+                  </pic:blipFill>
+                  <pic:spPr>
+                    <a:xfrm>
+                      <a:off x="0" y="0"/>
+                      <a:ext cx="5274310" cy="2819400"/>
+                    </a:xfrm>
+                    <a:prstGeom prst="rect">
+                      <a:avLst/>
+                    </a:prstGeom>
+                  </pic:spPr>
+                </pic:pic>
+              </a:graphicData>
+            </a:graphic>
+          </wp:inline>
+        </w:drawing>
+      </w:r>
+      <w:r>
+        <w:rPr>
+          <w:rFonts w:ascii="Times New Roman" w:eastAsia="Times New Roman" w:hAnsi="Times New Roman" w:cs="Times New Roman"/>
+          <w:i/>
+          <w:iCs/>
+          <w:sz w:val="26"/>
+          <w:szCs w:val="26"/>
+        </w:rPr>
+        <w:t>Visualized Chart page</w:t>
+      </w:r>
+    </w:p>
+    <w:p>
+      <w:pPr>
+        <w:spacing w:after="0" w:line="360" w:lineRule="auto"/>
+        <w:jc w:val="center"/>
+        <w:rPr>
+          <w:rFonts w:ascii="Times New Roman" w:eastAsia="Times New Roman" w:hAnsi="Times New Roman" w:cs="Times New Roman"/>
+          <w:i/>
+          <w:iCs/>
+          <w:sz w:val="26"/>
+          <w:szCs w:val="26"/>
+        </w:rPr>
+      </w:pPr>
+    </w:p>
+    <w:p>
+      <w:pPr>
+        <w:spacing w:after="0" w:line="360" w:lineRule="auto"/>
+        <w:jc w:val="center"/>
+        <w:rPr>
+          <w:rFonts w:ascii="Times New Roman" w:eastAsia="Times New Roman" w:hAnsi="Times New Roman" w:cs="Times New Roman"/>
+          <w:i/>
+          <w:iCs/>
+          <w:sz w:val="26"/>
+          <w:szCs w:val="26"/>
+        </w:rPr>
+      </w:pPr>
+    </w:p>
+    <w:p>
+      <w:pPr>
+        <w:spacing w:after="0" w:line="360" w:lineRule="auto"/>
+        <w:jc w:val="center"/>
+        <w:rPr>
+          <w:rFonts w:ascii="Times New Roman" w:eastAsia="Times New Roman" w:hAnsi="Times New Roman" w:cs="Times New Roman"/>
+          <w:i/>
+          <w:iCs/>
+          <w:sz w:val="26"/>
+          <w:szCs w:val="26"/>
+        </w:rPr>
+      </w:pPr>
+    </w:p>
+    <w:p>
+      <w:pPr>
+        <w:spacing w:after="0" w:line="360" w:lineRule="auto"/>
+        <w:jc w:val="center"/>
+        <w:rPr>
+          <w:rFonts w:ascii="Times New Roman" w:eastAsia="Times New Roman" w:hAnsi="Times New Roman" w:cs="Times New Roman"/>
+          <w:i/>
+          <w:iCs/>
+          <w:sz w:val="26"/>
+          <w:szCs w:val="26"/>
+        </w:rPr>
+      </w:pPr>
+    </w:p>
+    <w:p>
+      <w:pPr>
+        <w:spacing w:after="0" w:line="360" w:lineRule="auto"/>
+        <w:jc w:val="center"/>
+        <w:rPr>
+          <w:rFonts w:ascii="Times New Roman" w:eastAsia="Times New Roman" w:hAnsi="Times New Roman" w:cs="Times New Roman"/>
+          <w:i/>
+          <w:iCs/>
+          <w:sz w:val="26"/>
+          <w:szCs w:val="26"/>
+        </w:rPr>
+      </w:pPr>
+    </w:p>
+    <w:p>
+      <w:pPr>
+        <w:spacing w:after="0" w:line="360" w:lineRule="auto"/>
+        <w:jc w:val="center"/>
+        <w:rPr>
+          <w:rFonts w:ascii="Times New Roman" w:eastAsia="Times New Roman" w:hAnsi="Times New Roman" w:cs="Times New Roman"/>
+          <w:i/>
+          <w:iCs/>
+          <w:sz w:val="26"/>
+          <w:szCs w:val="26"/>
+        </w:rPr>
+      </w:pPr>
+    </w:p>
+    <w:p>
+      <w:pPr>
+        <w:spacing w:after="0" w:line="360" w:lineRule="auto"/>
+        <w:jc w:val="center"/>
+        <w:rPr>
+          <w:rFonts w:ascii="Times New Roman" w:eastAsia="Times New Roman" w:hAnsi="Times New Roman" w:cs="Times New Roman"/>
+          <w:i/>
+          <w:iCs/>
+          <w:sz w:val="24"/>
+          <w:szCs w:val="24"/>
+        </w:rPr>
+      </w:pPr>
+    </w:p>
+    <w:p>
+      <w:pPr>
+        <w:spacing w:after="0" w:line="360" w:lineRule="auto"/>
+        <w:jc w:val="center"/>
+        <w:rPr>
+          <w:rFonts w:ascii="Times New Roman" w:eastAsia="Times New Roman" w:hAnsi="Times New Roman" w:cs="Times New Roman"/>
+          <w:i/>
+          <w:iCs/>
+          <w:sz w:val="26"/>
+          <w:szCs w:val="26"/>
+        </w:rPr>
+      </w:pPr>
+      <w:r>
+        <w:rPr>
+          <w:rFonts w:ascii="Times New Roman" w:eastAsia="Times New Roman" w:hAnsi="Times New Roman" w:cs="Times New Roman"/>
+          <w:sz w:val="24"/>
+          <w:szCs w:val="24"/>
+        </w:rPr>
+        <w:lastRenderedPageBreak/>
+        <w:drawing>
+          <wp:inline distT="0" distB="0" distL="0" distR="0" wp14:anchorId="0B2CA85E" wp14:editId="2A9262F9">
+            <wp:extent cx="5274310" cy="2817495"/>
+            <wp:effectExtent l="0" t="0" r="2540" b="1905"/>
+            <wp:docPr id="644955270" name="Picture 1" descr="A screenshot of a computer&#10;&#10;AI-generated content may be incorrect."/>
+            <wp:cNvGraphicFramePr>
+              <a:graphicFrameLocks xmlns:a="http://schemas.openxmlformats.org/drawingml/2006/main" noChangeAspect="1"/>
+            </wp:cNvGraphicFramePr>
+            <a:graphic xmlns:a="http://schemas.openxmlformats.org/drawingml/2006/main">
+              <a:graphicData uri="http://schemas.openxmlformats.org/drawingml/2006/picture">
+                <pic:pic xmlns:pic="http://schemas.openxmlformats.org/drawingml/2006/picture">
+                  <pic:nvPicPr>
+                    <pic:cNvPr id="644955270" name="Picture 1" descr="A screenshot of a computer&#10;&#10;AI-generated content may be incorrect."/>
+                    <pic:cNvPicPr/>
+                  </pic:nvPicPr>
+                  <pic:blipFill>
+                    <a:blip r:embed="rId20"/>
+                    <a:stretch>
+                      <a:fillRect/>
+                    </a:stretch>
+                  </pic:blipFill>
+                  <pic:spPr>
+                    <a:xfrm>
+                      <a:off x="0" y="0"/>
+                      <a:ext cx="5274310" cy="2817495"/>
+                    </a:xfrm>
+                    <a:prstGeom prst="rect">
+                      <a:avLst/>
+                    </a:prstGeom>
+                  </pic:spPr>
+                </pic:pic>
+              </a:graphicData>
+            </a:graphic>
+          </wp:inline>
+        </w:drawing>
+      </w:r>
+    </w:p>
+    <w:p>
+      <w:pPr>
+        <w:spacing w:after="0" w:line="360" w:lineRule="auto"/>
+        <w:jc w:val="center"/>
+        <w:rPr>
+          <w:rFonts w:ascii="Times New Roman" w:eastAsia="Times New Roman" w:hAnsi="Times New Roman" w:cs="Times New Roman"/>
+          <w:i/>
+          <w:iCs/>
+          <w:sz w:val="26"/>
+          <w:szCs w:val="26"/>
+        </w:rPr>
+      </w:pPr>
+      <w:r>
+        <w:rPr>
+          <w:rFonts w:ascii="Times New Roman" w:eastAsia="Times New Roman" w:hAnsi="Times New Roman" w:cs="Times New Roman"/>
+          <w:i/>
+          <w:iCs/>
+          <w:sz w:val="26"/>
+          <w:szCs w:val="26"/>
+        </w:rPr>
+        <w:t>Category Management page</w:t>
+      </w:r>
+    </w:p>
+    <w:p>
+      <w:pPr>
+        <w:spacing w:after="0" w:line="360" w:lineRule="auto"/>
+        <w:jc w:val="center"/>
+        <w:rPr>
+          <w:rFonts w:ascii="Times New Roman" w:eastAsia="Times New Roman" w:hAnsi="Times New Roman" w:cs="Times New Roman"/>
+          <w:i/>
+          <w:iCs/>
+          <w:sz w:val="26"/>
+          <w:szCs w:val="26"/>
+        </w:rPr>
+      </w:pPr>
     </w:p>
     <w:p>
       <w:pPr>
@@ -7317,8 +10528,6 @@
           <w:szCs w:val="40"/>
         </w:rPr>
       </w:pPr>
-      <w:bookmarkStart w:id="22" w:name="_heading=h.3j2qqm3" w:colFirst="0" w:colLast="0"/>
-      <w:bookmarkEnd w:id="22"/>
       <w:r>
         <w:rPr>
           <w:rFonts w:ascii="Times New Roman" w:eastAsia="Times New Roman" w:hAnsi="Times New Roman" w:cs="Times New Roman"/>
@@ -7371,7 +10580,7 @@
           <w:sz w:val="24"/>
           <w:szCs w:val="24"/>
         </w:rPr>
-        <w:t>Key Features &amp; Screenshots</w:t>
+        <w:t>Backend Code Explanation</w:t>
       </w:r>
     </w:p>
     <w:p>
@@ -7383,24 +10592,6 @@
           <w:szCs w:val="24"/>
         </w:rPr>
       </w:pPr>
-    </w:p>
-    <w:p>
-      <w:pPr>
-        <w:spacing w:after="0" w:line="360" w:lineRule="auto"/>
-        <w:rPr>
-          <w:rFonts w:ascii="Times New Roman" w:eastAsia="Times New Roman" w:hAnsi="Times New Roman" w:cs="Times New Roman"/>
-          <w:sz w:val="24"/>
-          <w:szCs w:val="24"/>
-        </w:rPr>
-      </w:pPr>
-      <w:r>
-        <w:rPr>
-          <w:rFonts w:ascii="Times New Roman" w:eastAsia="Times New Roman" w:hAnsi="Times New Roman" w:cs="Times New Roman"/>
-          <w:sz w:val="24"/>
-          <w:szCs w:val="24"/>
-        </w:rPr>
-        <w:t>Backend Code Explanation</w:t>
-      </w:r>
     </w:p>
     <w:p>
       <w:pPr>
@@ -7471,30 +10662,27 @@
         <w:t>LIMITATIONS AND FUTURE WORK</w:t>
       </w:r>
     </w:p>
+    <w:p/>
     <w:p>
-      <w:bookmarkStart w:id="27" w:name="_GoBack"/>
+      <w:pPr>
+        <w:rPr>
+          <w:sz w:val="24"/>
+          <w:szCs w:val="24"/>
+        </w:rPr>
+      </w:pPr>
+      <w:bookmarkStart w:id="27" w:name="_heading=h.gnqsb0dvt91r" w:colFirst="0" w:colLast="0"/>
+      <w:bookmarkStart w:id="28" w:name="_heading=h.863yshdi2cu4" w:colFirst="0" w:colLast="0"/>
       <w:bookmarkEnd w:id="27"/>
+      <w:bookmarkEnd w:id="28"/>
     </w:p>
     <w:p>
       <w:pPr>
-        <w:rPr>
-          <w:sz w:val="24"/>
-          <w:szCs w:val="24"/>
-        </w:rPr>
-      </w:pPr>
-      <w:bookmarkStart w:id="28" w:name="_heading=h.gnqsb0dvt91r" w:colFirst="0" w:colLast="0"/>
-      <w:bookmarkStart w:id="29" w:name="_heading=h.863yshdi2cu4" w:colFirst="0" w:colLast="0"/>
-      <w:bookmarkEnd w:id="28"/>
-      <w:bookmarkEnd w:id="29"/>
-    </w:p>
-    <w:p>
-      <w:pPr>
         <w:pStyle w:val="Heading1"/>
         <w:spacing w:line="360" w:lineRule="auto"/>
       </w:pPr>
-      <w:bookmarkStart w:id="30" w:name="_heading=h.1y810tw" w:colFirst="0" w:colLast="0"/>
-      <w:bookmarkStart w:id="31" w:name="_Toc2433"/>
-      <w:bookmarkEnd w:id="30"/>
+      <w:bookmarkStart w:id="29" w:name="_heading=h.1y810tw" w:colFirst="0" w:colLast="0"/>
+      <w:bookmarkStart w:id="30" w:name="_Toc2433"/>
+      <w:bookmarkEnd w:id="29"/>
       <w:r>
         <w:rPr>
           <w:sz w:val="40"/>
@@ -7502,7 +10690,7 @@
         </w:rPr>
         <w:t>PART VIII: CONCLUSION</w:t>
       </w:r>
-      <w:bookmarkEnd w:id="31"/>
+      <w:bookmarkEnd w:id="30"/>
     </w:p>
     <w:p/>
     <w:p/>
@@ -7510,10 +10698,10 @@
     <w:p/>
     <w:p/>
     <w:sectPr>
-      <w:headerReference w:type="default" r:id="rId13"/>
-      <w:footerReference w:type="even" r:id="rId14"/>
-      <w:footerReference w:type="default" r:id="rId15"/>
-      <w:footerReference w:type="first" r:id="rId16"/>
+      <w:headerReference w:type="default" r:id="rId21"/>
+      <w:footerReference w:type="even" r:id="rId22"/>
+      <w:footerReference w:type="default" r:id="rId23"/>
+      <w:footerReference w:type="first" r:id="rId24"/>
       <w:pgSz w:w="11906" w:h="16838"/>
       <w:pgMar w:top="1440" w:right="1800" w:bottom="1440" w:left="1800" w:header="720" w:footer="720" w:gutter="0"/>
       <w:cols w:space="720"/>
@@ -7524,7 +10712,7 @@
 </file>
 
 <file path=word/endnotes.xml><?xml version="1.0" encoding="utf-8"?>
-<w:endnotes xmlns:wpc="http://schemas.microsoft.com/office/word/2010/wordprocessingCanvas" xmlns:cx="http://schemas.microsoft.com/office/drawing/2014/chartex" xmlns:cx1="http://schemas.microsoft.com/office/drawing/2015/9/8/chartex" xmlns:mc="http://schemas.openxmlformats.org/markup-compatibility/2006" xmlns:o="urn:schemas-microsoft-com:office:office" xmlns:r="http://schemas.openxmlformats.org/officeDocument/2006/relationships" xmlns:m="http://schemas.openxmlformats.org/officeDocument/2006/math" xmlns:v="urn:schemas-microsoft-com:vml" xmlns:wp14="http://schemas.microsoft.com/office/word/2010/wordprocessingDrawing" xmlns:wp="http://schemas.openxmlformats.org/drawingml/2006/wordprocessingDrawing" xmlns:w10="urn:schemas-microsoft-com:office:word" xmlns:w="http://schemas.openxmlformats.org/wordprocessingml/2006/main" xmlns:w14="http://schemas.microsoft.com/office/word/2010/wordml" xmlns:w15="http://schemas.microsoft.com/office/word/2012/wordml" xmlns:w16se="http://schemas.microsoft.com/office/word/2015/wordml/symex" xmlns:wpg="http://schemas.microsoft.com/office/word/2010/wordprocessingGroup" xmlns:wpi="http://schemas.microsoft.com/office/word/2010/wordprocessingInk" xmlns:wne="http://schemas.microsoft.com/office/word/2006/wordml" xmlns:wps="http://schemas.microsoft.com/office/word/2010/wordprocessingShape" mc:Ignorable="w14 w15 w16se wp14">
+<w:endnotes xmlns:wpc="http://schemas.microsoft.com/office/word/2010/wordprocessingCanvas" xmlns:cx="http://schemas.microsoft.com/office/drawing/2014/chartex" xmlns:cx1="http://schemas.microsoft.com/office/drawing/2015/9/8/chartex" xmlns:cx2="http://schemas.microsoft.com/office/drawing/2015/10/21/chartex" xmlns:cx3="http://schemas.microsoft.com/office/drawing/2016/5/9/chartex" xmlns:cx4="http://schemas.microsoft.com/office/drawing/2016/5/10/chartex" xmlns:cx5="http://schemas.microsoft.com/office/drawing/2016/5/11/chartex" xmlns:cx6="http://schemas.microsoft.com/office/drawing/2016/5/12/chartex" xmlns:cx7="http://schemas.microsoft.com/office/drawing/2016/5/13/chartex" xmlns:cx8="http://schemas.microsoft.com/office/drawing/2016/5/14/chartex" xmlns:mc="http://schemas.openxmlformats.org/markup-compatibility/2006" xmlns:aink="http://schemas.microsoft.com/office/drawing/2016/ink" xmlns:am3d="http://schemas.microsoft.com/office/drawing/2017/model3d" xmlns:o="urn:schemas-microsoft-com:office:office" xmlns:oel="http://schemas.microsoft.com/office/2019/extlst" xmlns:r="http://schemas.openxmlformats.org/officeDocument/2006/relationships" xmlns:m="http://schemas.openxmlformats.org/officeDocument/2006/math" xmlns:v="urn:schemas-microsoft-com:vml" xmlns:wp14="http://schemas.microsoft.com/office/word/2010/wordprocessingDrawing" xmlns:wp="http://schemas.openxmlformats.org/drawingml/2006/wordprocessingDrawing" xmlns:w10="urn:schemas-microsoft-com:office:word" xmlns:w="http://schemas.openxmlformats.org/wordprocessingml/2006/main" xmlns:w14="http://schemas.microsoft.com/office/word/2010/wordml" xmlns:w15="http://schemas.microsoft.com/office/word/2012/wordml" xmlns:w16cex="http://schemas.microsoft.com/office/word/2018/wordml/cex" xmlns:w16cid="http://schemas.microsoft.com/office/word/2016/wordml/cid" xmlns:w16="http://schemas.microsoft.com/office/word/2018/wordml" xmlns:w16du="http://schemas.microsoft.com/office/word/2023/wordml/word16du" xmlns:w16sdtdh="http://schemas.microsoft.com/office/word/2020/wordml/sdtdatahash" xmlns:w16sdtfl="http://schemas.microsoft.com/office/word/2024/wordml/sdtformatlock" xmlns:w16se="http://schemas.microsoft.com/office/word/2015/wordml/symex" xmlns:wpg="http://schemas.microsoft.com/office/word/2010/wordprocessingGroup" xmlns:wpi="http://schemas.microsoft.com/office/word/2010/wordprocessingInk" xmlns:wne="http://schemas.microsoft.com/office/word/2006/wordml" xmlns:wps="http://schemas.microsoft.com/office/word/2010/wordprocessingShape" mc:Ignorable="w14 w15 w16se w16cid w16 w16cex w16sdtdh w16sdtfl w16du wp14">
   <w:endnote w:type="separator" w:id="-1">
     <w:p>
       <w:pPr>
@@ -7549,7 +10737,7 @@
 </file>
 
 <file path=word/footer1.xml><?xml version="1.0" encoding="utf-8"?>
-<w:ftr xmlns:wpc="http://schemas.microsoft.com/office/word/2010/wordprocessingCanvas" xmlns:cx="http://schemas.microsoft.com/office/drawing/2014/chartex" xmlns:cx1="http://schemas.microsoft.com/office/drawing/2015/9/8/chartex" xmlns:mc="http://schemas.openxmlformats.org/markup-compatibility/2006" xmlns:o="urn:schemas-microsoft-com:office:office" xmlns:r="http://schemas.openxmlformats.org/officeDocument/2006/relationships" xmlns:m="http://schemas.openxmlformats.org/officeDocument/2006/math" xmlns:v="urn:schemas-microsoft-com:vml" xmlns:wp14="http://schemas.microsoft.com/office/word/2010/wordprocessingDrawing" xmlns:wp="http://schemas.openxmlformats.org/drawingml/2006/wordprocessingDrawing" xmlns:w10="urn:schemas-microsoft-com:office:word" xmlns:w="http://schemas.openxmlformats.org/wordprocessingml/2006/main" xmlns:w14="http://schemas.microsoft.com/office/word/2010/wordml" xmlns:w15="http://schemas.microsoft.com/office/word/2012/wordml" xmlns:w16se="http://schemas.microsoft.com/office/word/2015/wordml/symex" xmlns:wpg="http://schemas.microsoft.com/office/word/2010/wordprocessingGroup" xmlns:wpi="http://schemas.microsoft.com/office/word/2010/wordprocessingInk" xmlns:wne="http://schemas.microsoft.com/office/word/2006/wordml" xmlns:wps="http://schemas.microsoft.com/office/word/2010/wordprocessingShape" mc:Ignorable="w14 w15 w16se wp14">
+<w:ftr xmlns:wpc="http://schemas.microsoft.com/office/word/2010/wordprocessingCanvas" xmlns:cx="http://schemas.microsoft.com/office/drawing/2014/chartex" xmlns:cx1="http://schemas.microsoft.com/office/drawing/2015/9/8/chartex" xmlns:cx2="http://schemas.microsoft.com/office/drawing/2015/10/21/chartex" xmlns:cx3="http://schemas.microsoft.com/office/drawing/2016/5/9/chartex" xmlns:cx4="http://schemas.microsoft.com/office/drawing/2016/5/10/chartex" xmlns:cx5="http://schemas.microsoft.com/office/drawing/2016/5/11/chartex" xmlns:cx6="http://schemas.microsoft.com/office/drawing/2016/5/12/chartex" xmlns:cx7="http://schemas.microsoft.com/office/drawing/2016/5/13/chartex" xmlns:cx8="http://schemas.microsoft.com/office/drawing/2016/5/14/chartex" xmlns:mc="http://schemas.openxmlformats.org/markup-compatibility/2006" xmlns:aink="http://schemas.microsoft.com/office/drawing/2016/ink" xmlns:am3d="http://schemas.microsoft.com/office/drawing/2017/model3d" xmlns:o="urn:schemas-microsoft-com:office:office" xmlns:oel="http://schemas.microsoft.com/office/2019/extlst" xmlns:r="http://schemas.openxmlformats.org/officeDocument/2006/relationships" xmlns:m="http://schemas.openxmlformats.org/officeDocument/2006/math" xmlns:v="urn:schemas-microsoft-com:vml" xmlns:wp14="http://schemas.microsoft.com/office/word/2010/wordprocessingDrawing" xmlns:wp="http://schemas.openxmlformats.org/drawingml/2006/wordprocessingDrawing" xmlns:w10="urn:schemas-microsoft-com:office:word" xmlns:w="http://schemas.openxmlformats.org/wordprocessingml/2006/main" xmlns:w14="http://schemas.microsoft.com/office/word/2010/wordml" xmlns:w15="http://schemas.microsoft.com/office/word/2012/wordml" xmlns:w16cex="http://schemas.microsoft.com/office/word/2018/wordml/cex" xmlns:w16cid="http://schemas.microsoft.com/office/word/2016/wordml/cid" xmlns:w16="http://schemas.microsoft.com/office/word/2018/wordml" xmlns:w16du="http://schemas.microsoft.com/office/word/2023/wordml/word16du" xmlns:w16sdtdh="http://schemas.microsoft.com/office/word/2020/wordml/sdtdatahash" xmlns:w16sdtfl="http://schemas.microsoft.com/office/word/2024/wordml/sdtformatlock" xmlns:w16se="http://schemas.microsoft.com/office/word/2015/wordml/symex" xmlns:wpg="http://schemas.microsoft.com/office/word/2010/wordprocessingGroup" xmlns:wpi="http://schemas.microsoft.com/office/word/2010/wordprocessingInk" xmlns:wne="http://schemas.microsoft.com/office/word/2006/wordml" xmlns:wps="http://schemas.microsoft.com/office/word/2010/wordprocessingShape" mc:Ignorable="w14 w15 w16se w16cid w16 w16cex w16sdtdh w16sdtfl w16du wp14">
   <w:p>
     <w:pPr>
       <w:tabs>
@@ -7613,7 +10801,7 @@
 </file>
 
 <file path=word/footer2.xml><?xml version="1.0" encoding="utf-8"?>
-<w:ftr xmlns:wpc="http://schemas.microsoft.com/office/word/2010/wordprocessingCanvas" xmlns:cx="http://schemas.microsoft.com/office/drawing/2014/chartex" xmlns:cx1="http://schemas.microsoft.com/office/drawing/2015/9/8/chartex" xmlns:mc="http://schemas.openxmlformats.org/markup-compatibility/2006" xmlns:o="urn:schemas-microsoft-com:office:office" xmlns:r="http://schemas.openxmlformats.org/officeDocument/2006/relationships" xmlns:m="http://schemas.openxmlformats.org/officeDocument/2006/math" xmlns:v="urn:schemas-microsoft-com:vml" xmlns:wp14="http://schemas.microsoft.com/office/word/2010/wordprocessingDrawing" xmlns:wp="http://schemas.openxmlformats.org/drawingml/2006/wordprocessingDrawing" xmlns:w10="urn:schemas-microsoft-com:office:word" xmlns:w="http://schemas.openxmlformats.org/wordprocessingml/2006/main" xmlns:w14="http://schemas.microsoft.com/office/word/2010/wordml" xmlns:w15="http://schemas.microsoft.com/office/word/2012/wordml" xmlns:w16se="http://schemas.microsoft.com/office/word/2015/wordml/symex" xmlns:wpg="http://schemas.microsoft.com/office/word/2010/wordprocessingGroup" xmlns:wpi="http://schemas.microsoft.com/office/word/2010/wordprocessingInk" xmlns:wne="http://schemas.microsoft.com/office/word/2006/wordml" xmlns:wps="http://schemas.microsoft.com/office/word/2010/wordprocessingShape" mc:Ignorable="w14 w15 w16se wp14">
+<w:ftr xmlns:wpc="http://schemas.microsoft.com/office/word/2010/wordprocessingCanvas" xmlns:cx="http://schemas.microsoft.com/office/drawing/2014/chartex" xmlns:cx1="http://schemas.microsoft.com/office/drawing/2015/9/8/chartex" xmlns:cx2="http://schemas.microsoft.com/office/drawing/2015/10/21/chartex" xmlns:cx3="http://schemas.microsoft.com/office/drawing/2016/5/9/chartex" xmlns:cx4="http://schemas.microsoft.com/office/drawing/2016/5/10/chartex" xmlns:cx5="http://schemas.microsoft.com/office/drawing/2016/5/11/chartex" xmlns:cx6="http://schemas.microsoft.com/office/drawing/2016/5/12/chartex" xmlns:cx7="http://schemas.microsoft.com/office/drawing/2016/5/13/chartex" xmlns:cx8="http://schemas.microsoft.com/office/drawing/2016/5/14/chartex" xmlns:mc="http://schemas.openxmlformats.org/markup-compatibility/2006" xmlns:aink="http://schemas.microsoft.com/office/drawing/2016/ink" xmlns:am3d="http://schemas.microsoft.com/office/drawing/2017/model3d" xmlns:o="urn:schemas-microsoft-com:office:office" xmlns:oel="http://schemas.microsoft.com/office/2019/extlst" xmlns:r="http://schemas.openxmlformats.org/officeDocument/2006/relationships" xmlns:m="http://schemas.openxmlformats.org/officeDocument/2006/math" xmlns:v="urn:schemas-microsoft-com:vml" xmlns:wp14="http://schemas.microsoft.com/office/word/2010/wordprocessingDrawing" xmlns:wp="http://schemas.openxmlformats.org/drawingml/2006/wordprocessingDrawing" xmlns:w10="urn:schemas-microsoft-com:office:word" xmlns:w="http://schemas.openxmlformats.org/wordprocessingml/2006/main" xmlns:w14="http://schemas.microsoft.com/office/word/2010/wordml" xmlns:w15="http://schemas.microsoft.com/office/word/2012/wordml" xmlns:w16cex="http://schemas.microsoft.com/office/word/2018/wordml/cex" xmlns:w16cid="http://schemas.microsoft.com/office/word/2016/wordml/cid" xmlns:w16="http://schemas.microsoft.com/office/word/2018/wordml" xmlns:w16du="http://schemas.microsoft.com/office/word/2023/wordml/word16du" xmlns:w16sdtdh="http://schemas.microsoft.com/office/word/2020/wordml/sdtdatahash" xmlns:w16sdtfl="http://schemas.microsoft.com/office/word/2024/wordml/sdtformatlock" xmlns:w16se="http://schemas.microsoft.com/office/word/2015/wordml/symex" xmlns:wpg="http://schemas.microsoft.com/office/word/2010/wordprocessingGroup" xmlns:wpi="http://schemas.microsoft.com/office/word/2010/wordprocessingInk" xmlns:wne="http://schemas.microsoft.com/office/word/2006/wordml" xmlns:wps="http://schemas.microsoft.com/office/word/2010/wordprocessingShape" mc:Ignorable="w14 w15 w16se w16cid w16 w16cex w16sdtdh w16sdtfl w16du wp14">
   <w:p>
     <w:pPr>
       <w:tabs>
@@ -7704,7 +10892,7 @@
 </file>
 
 <file path=word/footer3.xml><?xml version="1.0" encoding="utf-8"?>
-<w:ftr xmlns:wpc="http://schemas.microsoft.com/office/word/2010/wordprocessingCanvas" xmlns:cx="http://schemas.microsoft.com/office/drawing/2014/chartex" xmlns:cx1="http://schemas.microsoft.com/office/drawing/2015/9/8/chartex" xmlns:mc="http://schemas.openxmlformats.org/markup-compatibility/2006" xmlns:o="urn:schemas-microsoft-com:office:office" xmlns:r="http://schemas.openxmlformats.org/officeDocument/2006/relationships" xmlns:m="http://schemas.openxmlformats.org/officeDocument/2006/math" xmlns:v="urn:schemas-microsoft-com:vml" xmlns:wp14="http://schemas.microsoft.com/office/word/2010/wordprocessingDrawing" xmlns:wp="http://schemas.openxmlformats.org/drawingml/2006/wordprocessingDrawing" xmlns:w10="urn:schemas-microsoft-com:office:word" xmlns:w="http://schemas.openxmlformats.org/wordprocessingml/2006/main" xmlns:w14="http://schemas.microsoft.com/office/word/2010/wordml" xmlns:w15="http://schemas.microsoft.com/office/word/2012/wordml" xmlns:w16se="http://schemas.microsoft.com/office/word/2015/wordml/symex" xmlns:wpg="http://schemas.microsoft.com/office/word/2010/wordprocessingGroup" xmlns:wpi="http://schemas.microsoft.com/office/word/2010/wordprocessingInk" xmlns:wne="http://schemas.microsoft.com/office/word/2006/wordml" xmlns:wps="http://schemas.microsoft.com/office/word/2010/wordprocessingShape" mc:Ignorable="w14 w15 w16se wp14">
+<w:ftr xmlns:wpc="http://schemas.microsoft.com/office/word/2010/wordprocessingCanvas" xmlns:cx="http://schemas.microsoft.com/office/drawing/2014/chartex" xmlns:cx1="http://schemas.microsoft.com/office/drawing/2015/9/8/chartex" xmlns:cx2="http://schemas.microsoft.com/office/drawing/2015/10/21/chartex" xmlns:cx3="http://schemas.microsoft.com/office/drawing/2016/5/9/chartex" xmlns:cx4="http://schemas.microsoft.com/office/drawing/2016/5/10/chartex" xmlns:cx5="http://schemas.microsoft.com/office/drawing/2016/5/11/chartex" xmlns:cx6="http://schemas.microsoft.com/office/drawing/2016/5/12/chartex" xmlns:cx7="http://schemas.microsoft.com/office/drawing/2016/5/13/chartex" xmlns:cx8="http://schemas.microsoft.com/office/drawing/2016/5/14/chartex" xmlns:mc="http://schemas.openxmlformats.org/markup-compatibility/2006" xmlns:aink="http://schemas.microsoft.com/office/drawing/2016/ink" xmlns:am3d="http://schemas.microsoft.com/office/drawing/2017/model3d" xmlns:o="urn:schemas-microsoft-com:office:office" xmlns:oel="http://schemas.microsoft.com/office/2019/extlst" xmlns:r="http://schemas.openxmlformats.org/officeDocument/2006/relationships" xmlns:m="http://schemas.openxmlformats.org/officeDocument/2006/math" xmlns:v="urn:schemas-microsoft-com:vml" xmlns:wp14="http://schemas.microsoft.com/office/word/2010/wordprocessingDrawing" xmlns:wp="http://schemas.openxmlformats.org/drawingml/2006/wordprocessingDrawing" xmlns:w10="urn:schemas-microsoft-com:office:word" xmlns:w="http://schemas.openxmlformats.org/wordprocessingml/2006/main" xmlns:w14="http://schemas.microsoft.com/office/word/2010/wordml" xmlns:w15="http://schemas.microsoft.com/office/word/2012/wordml" xmlns:w16cex="http://schemas.microsoft.com/office/word/2018/wordml/cex" xmlns:w16cid="http://schemas.microsoft.com/office/word/2016/wordml/cid" xmlns:w16="http://schemas.microsoft.com/office/word/2018/wordml" xmlns:w16du="http://schemas.microsoft.com/office/word/2023/wordml/word16du" xmlns:w16sdtdh="http://schemas.microsoft.com/office/word/2020/wordml/sdtdatahash" xmlns:w16sdtfl="http://schemas.microsoft.com/office/word/2024/wordml/sdtformatlock" xmlns:w16se="http://schemas.microsoft.com/office/word/2015/wordml/symex" xmlns:wpg="http://schemas.microsoft.com/office/word/2010/wordprocessingGroup" xmlns:wpi="http://schemas.microsoft.com/office/word/2010/wordprocessingInk" xmlns:wne="http://schemas.microsoft.com/office/word/2006/wordml" xmlns:wps="http://schemas.microsoft.com/office/word/2010/wordprocessingShape" mc:Ignorable="w14 w15 w16se w16cid w16 w16cex w16sdtdh w16sdtfl w16du wp14">
   <w:p>
     <w:pPr>
       <w:tabs>
@@ -7726,7 +10914,7 @@
 </file>
 
 <file path=word/footnotes.xml><?xml version="1.0" encoding="utf-8"?>
-<w:footnotes xmlns:wpc="http://schemas.microsoft.com/office/word/2010/wordprocessingCanvas" xmlns:cx="http://schemas.microsoft.com/office/drawing/2014/chartex" xmlns:cx1="http://schemas.microsoft.com/office/drawing/2015/9/8/chartex" xmlns:mc="http://schemas.openxmlformats.org/markup-compatibility/2006" xmlns:o="urn:schemas-microsoft-com:office:office" xmlns:r="http://schemas.openxmlformats.org/officeDocument/2006/relationships" xmlns:m="http://schemas.openxmlformats.org/officeDocument/2006/math" xmlns:v="urn:schemas-microsoft-com:vml" xmlns:wp14="http://schemas.microsoft.com/office/word/2010/wordprocessingDrawing" xmlns:wp="http://schemas.openxmlformats.org/drawingml/2006/wordprocessingDrawing" xmlns:w10="urn:schemas-microsoft-com:office:word" xmlns:w="http://schemas.openxmlformats.org/wordprocessingml/2006/main" xmlns:w14="http://schemas.microsoft.com/office/word/2010/wordml" xmlns:w15="http://schemas.microsoft.com/office/word/2012/wordml" xmlns:w16se="http://schemas.microsoft.com/office/word/2015/wordml/symex" xmlns:wpg="http://schemas.microsoft.com/office/word/2010/wordprocessingGroup" xmlns:wpi="http://schemas.microsoft.com/office/word/2010/wordprocessingInk" xmlns:wne="http://schemas.microsoft.com/office/word/2006/wordml" xmlns:wps="http://schemas.microsoft.com/office/word/2010/wordprocessingShape" mc:Ignorable="w14 w15 w16se wp14">
+<w:footnotes xmlns:wpc="http://schemas.microsoft.com/office/word/2010/wordprocessingCanvas" xmlns:cx="http://schemas.microsoft.com/office/drawing/2014/chartex" xmlns:cx1="http://schemas.microsoft.com/office/drawing/2015/9/8/chartex" xmlns:cx2="http://schemas.microsoft.com/office/drawing/2015/10/21/chartex" xmlns:cx3="http://schemas.microsoft.com/office/drawing/2016/5/9/chartex" xmlns:cx4="http://schemas.microsoft.com/office/drawing/2016/5/10/chartex" xmlns:cx5="http://schemas.microsoft.com/office/drawing/2016/5/11/chartex" xmlns:cx6="http://schemas.microsoft.com/office/drawing/2016/5/12/chartex" xmlns:cx7="http://schemas.microsoft.com/office/drawing/2016/5/13/chartex" xmlns:cx8="http://schemas.microsoft.com/office/drawing/2016/5/14/chartex" xmlns:mc="http://schemas.openxmlformats.org/markup-compatibility/2006" xmlns:aink="http://schemas.microsoft.com/office/drawing/2016/ink" xmlns:am3d="http://schemas.microsoft.com/office/drawing/2017/model3d" xmlns:o="urn:schemas-microsoft-com:office:office" xmlns:oel="http://schemas.microsoft.com/office/2019/extlst" xmlns:r="http://schemas.openxmlformats.org/officeDocument/2006/relationships" xmlns:m="http://schemas.openxmlformats.org/officeDocument/2006/math" xmlns:v="urn:schemas-microsoft-com:vml" xmlns:wp14="http://schemas.microsoft.com/office/word/2010/wordprocessingDrawing" xmlns:wp="http://schemas.openxmlformats.org/drawingml/2006/wordprocessingDrawing" xmlns:w10="urn:schemas-microsoft-com:office:word" xmlns:w="http://schemas.openxmlformats.org/wordprocessingml/2006/main" xmlns:w14="http://schemas.microsoft.com/office/word/2010/wordml" xmlns:w15="http://schemas.microsoft.com/office/word/2012/wordml" xmlns:w16cex="http://schemas.microsoft.com/office/word/2018/wordml/cex" xmlns:w16cid="http://schemas.microsoft.com/office/word/2016/wordml/cid" xmlns:w16="http://schemas.microsoft.com/office/word/2018/wordml" xmlns:w16du="http://schemas.microsoft.com/office/word/2023/wordml/word16du" xmlns:w16sdtdh="http://schemas.microsoft.com/office/word/2020/wordml/sdtdatahash" xmlns:w16sdtfl="http://schemas.microsoft.com/office/word/2024/wordml/sdtformatlock" xmlns:w16se="http://schemas.microsoft.com/office/word/2015/wordml/symex" xmlns:wpg="http://schemas.microsoft.com/office/word/2010/wordprocessingGroup" xmlns:wpi="http://schemas.microsoft.com/office/word/2010/wordprocessingInk" xmlns:wne="http://schemas.microsoft.com/office/word/2006/wordml" xmlns:wps="http://schemas.microsoft.com/office/word/2010/wordprocessingShape" mc:Ignorable="w14 w15 w16se w16cid w16 w16cex w16sdtdh w16sdtfl w16du wp14">
   <w:footnote w:type="separator" w:id="-1">
     <w:p>
       <w:pPr>
@@ -7751,13 +10939,13 @@
 </file>
 
 <file path=word/header1.xml><?xml version="1.0" encoding="utf-8"?>
-<w:hdr xmlns:wpc="http://schemas.microsoft.com/office/word/2010/wordprocessingCanvas" xmlns:cx="http://schemas.microsoft.com/office/drawing/2014/chartex" xmlns:cx1="http://schemas.microsoft.com/office/drawing/2015/9/8/chartex" xmlns:mc="http://schemas.openxmlformats.org/markup-compatibility/2006" xmlns:o="urn:schemas-microsoft-com:office:office" xmlns:r="http://schemas.openxmlformats.org/officeDocument/2006/relationships" xmlns:m="http://schemas.openxmlformats.org/officeDocument/2006/math" xmlns:v="urn:schemas-microsoft-com:vml" xmlns:wp14="http://schemas.microsoft.com/office/word/2010/wordprocessingDrawing" xmlns:wp="http://schemas.openxmlformats.org/drawingml/2006/wordprocessingDrawing" xmlns:w10="urn:schemas-microsoft-com:office:word" xmlns:w="http://schemas.openxmlformats.org/wordprocessingml/2006/main" xmlns:w14="http://schemas.microsoft.com/office/word/2010/wordml" xmlns:w15="http://schemas.microsoft.com/office/word/2012/wordml" xmlns:w16se="http://schemas.microsoft.com/office/word/2015/wordml/symex" xmlns:wpg="http://schemas.microsoft.com/office/word/2010/wordprocessingGroup" xmlns:wpi="http://schemas.microsoft.com/office/word/2010/wordprocessingInk" xmlns:wne="http://schemas.microsoft.com/office/word/2006/wordml" xmlns:wps="http://schemas.microsoft.com/office/word/2010/wordprocessingShape" mc:Ignorable="w14 w15 w16se wp14">
+<w:hdr xmlns:wpc="http://schemas.microsoft.com/office/word/2010/wordprocessingCanvas" xmlns:cx="http://schemas.microsoft.com/office/drawing/2014/chartex" xmlns:cx1="http://schemas.microsoft.com/office/drawing/2015/9/8/chartex" xmlns:cx2="http://schemas.microsoft.com/office/drawing/2015/10/21/chartex" xmlns:cx3="http://schemas.microsoft.com/office/drawing/2016/5/9/chartex" xmlns:cx4="http://schemas.microsoft.com/office/drawing/2016/5/10/chartex" xmlns:cx5="http://schemas.microsoft.com/office/drawing/2016/5/11/chartex" xmlns:cx6="http://schemas.microsoft.com/office/drawing/2016/5/12/chartex" xmlns:cx7="http://schemas.microsoft.com/office/drawing/2016/5/13/chartex" xmlns:cx8="http://schemas.microsoft.com/office/drawing/2016/5/14/chartex" xmlns:mc="http://schemas.openxmlformats.org/markup-compatibility/2006" xmlns:aink="http://schemas.microsoft.com/office/drawing/2016/ink" xmlns:am3d="http://schemas.microsoft.com/office/drawing/2017/model3d" xmlns:o="urn:schemas-microsoft-com:office:office" xmlns:oel="http://schemas.microsoft.com/office/2019/extlst" xmlns:r="http://schemas.openxmlformats.org/officeDocument/2006/relationships" xmlns:m="http://schemas.openxmlformats.org/officeDocument/2006/math" xmlns:v="urn:schemas-microsoft-com:vml" xmlns:wp14="http://schemas.microsoft.com/office/word/2010/wordprocessingDrawing" xmlns:wp="http://schemas.openxmlformats.org/drawingml/2006/wordprocessingDrawing" xmlns:w10="urn:schemas-microsoft-com:office:word" xmlns:w="http://schemas.openxmlformats.org/wordprocessingml/2006/main" xmlns:w14="http://schemas.microsoft.com/office/word/2010/wordml" xmlns:w15="http://schemas.microsoft.com/office/word/2012/wordml" xmlns:w16cex="http://schemas.microsoft.com/office/word/2018/wordml/cex" xmlns:w16cid="http://schemas.microsoft.com/office/word/2016/wordml/cid" xmlns:w16="http://schemas.microsoft.com/office/word/2018/wordml" xmlns:w16du="http://schemas.microsoft.com/office/word/2023/wordml/word16du" xmlns:w16sdtdh="http://schemas.microsoft.com/office/word/2020/wordml/sdtdatahash" xmlns:w16sdtfl="http://schemas.microsoft.com/office/word/2024/wordml/sdtformatlock" xmlns:w16se="http://schemas.microsoft.com/office/word/2015/wordml/symex" xmlns:wpg="http://schemas.microsoft.com/office/word/2010/wordprocessingGroup" xmlns:wpi="http://schemas.microsoft.com/office/word/2010/wordprocessingInk" xmlns:wne="http://schemas.microsoft.com/office/word/2006/wordml" xmlns:wps="http://schemas.microsoft.com/office/word/2010/wordprocessingShape" mc:Ignorable="w14 w15 w16se w16cid w16 w16cex w16sdtdh w16sdtfl w16du wp14">
   <w:p/>
 </w:hdr>
 </file>
 
 <file path=word/numbering.xml><?xml version="1.0" encoding="utf-8"?>
-<w:numbering xmlns:wpc="http://schemas.microsoft.com/office/word/2010/wordprocessingCanvas" xmlns:cx="http://schemas.microsoft.com/office/drawing/2014/chartex" xmlns:cx1="http://schemas.microsoft.com/office/drawing/2015/9/8/chartex" xmlns:mc="http://schemas.openxmlformats.org/markup-compatibility/2006" xmlns:o="urn:schemas-microsoft-com:office:office" xmlns:r="http://schemas.openxmlformats.org/officeDocument/2006/relationships" xmlns:m="http://schemas.openxmlformats.org/officeDocument/2006/math" xmlns:v="urn:schemas-microsoft-com:vml" xmlns:wp14="http://schemas.microsoft.com/office/word/2010/wordprocessingDrawing" xmlns:wp="http://schemas.openxmlformats.org/drawingml/2006/wordprocessingDrawing" xmlns:w10="urn:schemas-microsoft-com:office:word" xmlns:w="http://schemas.openxmlformats.org/wordprocessingml/2006/main" xmlns:w14="http://schemas.microsoft.com/office/word/2010/wordml" xmlns:w15="http://schemas.microsoft.com/office/word/2012/wordml" xmlns:w16se="http://schemas.microsoft.com/office/word/2015/wordml/symex" xmlns:wpg="http://schemas.microsoft.com/office/word/2010/wordprocessingGroup" xmlns:wpi="http://schemas.microsoft.com/office/word/2010/wordprocessingInk" xmlns:wne="http://schemas.microsoft.com/office/word/2006/wordml" xmlns:wps="http://schemas.microsoft.com/office/word/2010/wordprocessingShape" mc:Ignorable="w14 w15 w16se wp14">
+<w:numbering xmlns:wpc="http://schemas.microsoft.com/office/word/2010/wordprocessingCanvas" xmlns:cx="http://schemas.microsoft.com/office/drawing/2014/chartex" xmlns:cx1="http://schemas.microsoft.com/office/drawing/2015/9/8/chartex" xmlns:cx2="http://schemas.microsoft.com/office/drawing/2015/10/21/chartex" xmlns:cx3="http://schemas.microsoft.com/office/drawing/2016/5/9/chartex" xmlns:cx4="http://schemas.microsoft.com/office/drawing/2016/5/10/chartex" xmlns:cx5="http://schemas.microsoft.com/office/drawing/2016/5/11/chartex" xmlns:cx6="http://schemas.microsoft.com/office/drawing/2016/5/12/chartex" xmlns:cx7="http://schemas.microsoft.com/office/drawing/2016/5/13/chartex" xmlns:cx8="http://schemas.microsoft.com/office/drawing/2016/5/14/chartex" xmlns:mc="http://schemas.openxmlformats.org/markup-compatibility/2006" xmlns:aink="http://schemas.microsoft.com/office/drawing/2016/ink" xmlns:am3d="http://schemas.microsoft.com/office/drawing/2017/model3d" xmlns:o="urn:schemas-microsoft-com:office:office" xmlns:oel="http://schemas.microsoft.com/office/2019/extlst" xmlns:r="http://schemas.openxmlformats.org/officeDocument/2006/relationships" xmlns:m="http://schemas.openxmlformats.org/officeDocument/2006/math" xmlns:v="urn:schemas-microsoft-com:vml" xmlns:wp14="http://schemas.microsoft.com/office/word/2010/wordprocessingDrawing" xmlns:wp="http://schemas.openxmlformats.org/drawingml/2006/wordprocessingDrawing" xmlns:w10="urn:schemas-microsoft-com:office:word" xmlns:w="http://schemas.openxmlformats.org/wordprocessingml/2006/main" xmlns:w14="http://schemas.microsoft.com/office/word/2010/wordml" xmlns:w15="http://schemas.microsoft.com/office/word/2012/wordml" xmlns:w16cex="http://schemas.microsoft.com/office/word/2018/wordml/cex" xmlns:w16cid="http://schemas.microsoft.com/office/word/2016/wordml/cid" xmlns:w16="http://schemas.microsoft.com/office/word/2018/wordml" xmlns:w16du="http://schemas.microsoft.com/office/word/2023/wordml/word16du" xmlns:w16sdtdh="http://schemas.microsoft.com/office/word/2020/wordml/sdtdatahash" xmlns:w16sdtfl="http://schemas.microsoft.com/office/word/2024/wordml/sdtformatlock" xmlns:w16se="http://schemas.microsoft.com/office/word/2015/wordml/symex" xmlns:wpg="http://schemas.microsoft.com/office/word/2010/wordprocessingGroup" xmlns:wpi="http://schemas.microsoft.com/office/word/2010/wordprocessingInk" xmlns:wne="http://schemas.microsoft.com/office/word/2006/wordml" xmlns:wps="http://schemas.microsoft.com/office/word/2010/wordprocessingShape" mc:Ignorable="w14 w15 w16se w16cid w16 w16cex w16sdtdh w16sdtfl w16du wp14">
   <w:abstractNum w:abstractNumId="0" w15:restartNumberingAfterBreak="0">
     <w:nsid w:val="03562CC8"/>
     <w:multiLevelType w:val="multilevel"/>
@@ -11683,116 +14871,116 @@
       </w:rPr>
     </w:lvl>
   </w:abstractNum>
-  <w:num w:numId="1">
+  <w:num w:numId="1" w16cid:durableId="925262046">
     <w:abstractNumId w:val="15"/>
   </w:num>
-  <w:num w:numId="2">
+  <w:num w:numId="2" w16cid:durableId="1360428203">
     <w:abstractNumId w:val="0"/>
   </w:num>
-  <w:num w:numId="3">
+  <w:num w:numId="3" w16cid:durableId="937955144">
     <w:abstractNumId w:val="3"/>
   </w:num>
-  <w:num w:numId="4">
+  <w:num w:numId="4" w16cid:durableId="416899146">
     <w:abstractNumId w:val="9"/>
   </w:num>
-  <w:num w:numId="5">
+  <w:num w:numId="5" w16cid:durableId="978454779">
     <w:abstractNumId w:val="28"/>
   </w:num>
-  <w:num w:numId="6">
+  <w:num w:numId="6" w16cid:durableId="1131248055">
     <w:abstractNumId w:val="18"/>
   </w:num>
-  <w:num w:numId="7">
+  <w:num w:numId="7" w16cid:durableId="210852147">
     <w:abstractNumId w:val="17"/>
   </w:num>
-  <w:num w:numId="8">
+  <w:num w:numId="8" w16cid:durableId="1072042389">
     <w:abstractNumId w:val="25"/>
   </w:num>
-  <w:num w:numId="9">
+  <w:num w:numId="9" w16cid:durableId="1283343118">
     <w:abstractNumId w:val="23"/>
   </w:num>
-  <w:num w:numId="10">
+  <w:num w:numId="10" w16cid:durableId="1715471366">
     <w:abstractNumId w:val="22"/>
   </w:num>
-  <w:num w:numId="11">
+  <w:num w:numId="11" w16cid:durableId="1370910216">
     <w:abstractNumId w:val="5"/>
   </w:num>
-  <w:num w:numId="12">
+  <w:num w:numId="12" w16cid:durableId="1147554042">
     <w:abstractNumId w:val="16"/>
   </w:num>
-  <w:num w:numId="13">
+  <w:num w:numId="13" w16cid:durableId="1971789002">
     <w:abstractNumId w:val="8"/>
   </w:num>
-  <w:num w:numId="14">
+  <w:num w:numId="14" w16cid:durableId="97143905">
     <w:abstractNumId w:val="15"/>
   </w:num>
-  <w:num w:numId="15">
+  <w:num w:numId="15" w16cid:durableId="2068609090">
     <w:abstractNumId w:val="21"/>
   </w:num>
-  <w:num w:numId="16">
+  <w:num w:numId="16" w16cid:durableId="791093746">
     <w:abstractNumId w:val="15"/>
   </w:num>
-  <w:num w:numId="17">
+  <w:num w:numId="17" w16cid:durableId="1001392112">
     <w:abstractNumId w:val="15"/>
   </w:num>
-  <w:num w:numId="18">
+  <w:num w:numId="18" w16cid:durableId="1274702496">
     <w:abstractNumId w:val="30"/>
   </w:num>
-  <w:num w:numId="19">
+  <w:num w:numId="19" w16cid:durableId="892620025">
     <w:abstractNumId w:val="26"/>
   </w:num>
-  <w:num w:numId="20">
+  <w:num w:numId="20" w16cid:durableId="1362509929">
     <w:abstractNumId w:val="1"/>
   </w:num>
-  <w:num w:numId="21">
+  <w:num w:numId="21" w16cid:durableId="947278585">
     <w:abstractNumId w:val="14"/>
   </w:num>
-  <w:num w:numId="22">
+  <w:num w:numId="22" w16cid:durableId="1586575447">
     <w:abstractNumId w:val="2"/>
   </w:num>
-  <w:num w:numId="23">
+  <w:num w:numId="23" w16cid:durableId="1167868225">
     <w:abstractNumId w:val="31"/>
   </w:num>
-  <w:num w:numId="24">
+  <w:num w:numId="24" w16cid:durableId="179777756">
     <w:abstractNumId w:val="10"/>
   </w:num>
-  <w:num w:numId="25">
+  <w:num w:numId="25" w16cid:durableId="1760373607">
     <w:abstractNumId w:val="7"/>
   </w:num>
-  <w:num w:numId="26">
+  <w:num w:numId="26" w16cid:durableId="740909064">
     <w:abstractNumId w:val="19"/>
   </w:num>
-  <w:num w:numId="27">
+  <w:num w:numId="27" w16cid:durableId="207769455">
     <w:abstractNumId w:val="29"/>
   </w:num>
-  <w:num w:numId="28">
+  <w:num w:numId="28" w16cid:durableId="707611454">
     <w:abstractNumId w:val="11"/>
   </w:num>
-  <w:num w:numId="29">
+  <w:num w:numId="29" w16cid:durableId="135798340">
     <w:abstractNumId w:val="24"/>
   </w:num>
-  <w:num w:numId="30">
+  <w:num w:numId="30" w16cid:durableId="17783723">
     <w:abstractNumId w:val="27"/>
   </w:num>
-  <w:num w:numId="31">
+  <w:num w:numId="31" w16cid:durableId="73868173">
     <w:abstractNumId w:val="13"/>
   </w:num>
-  <w:num w:numId="32">
+  <w:num w:numId="32" w16cid:durableId="758410427">
     <w:abstractNumId w:val="4"/>
   </w:num>
-  <w:num w:numId="33">
+  <w:num w:numId="33" w16cid:durableId="1907451097">
     <w:abstractNumId w:val="12"/>
   </w:num>
-  <w:num w:numId="34">
+  <w:num w:numId="34" w16cid:durableId="751706447">
     <w:abstractNumId w:val="20"/>
   </w:num>
-  <w:num w:numId="35">
+  <w:num w:numId="35" w16cid:durableId="48724620">
     <w:abstractNumId w:val="6"/>
   </w:num>
 </w:numbering>
 </file>
 
 <file path=word/styles.xml><?xml version="1.0" encoding="utf-8"?>
-<w:styles xmlns:mc="http://schemas.openxmlformats.org/markup-compatibility/2006" xmlns:r="http://schemas.openxmlformats.org/officeDocument/2006/relationships" xmlns:w="http://schemas.openxmlformats.org/wordprocessingml/2006/main" xmlns:w14="http://schemas.microsoft.com/office/word/2010/wordml" xmlns:w15="http://schemas.microsoft.com/office/word/2012/wordml" xmlns:w16se="http://schemas.microsoft.com/office/word/2015/wordml/symex" mc:Ignorable="w14 w15 w16se">
+<w:styles xmlns:mc="http://schemas.openxmlformats.org/markup-compatibility/2006" xmlns:r="http://schemas.openxmlformats.org/officeDocument/2006/relationships" xmlns:w="http://schemas.openxmlformats.org/wordprocessingml/2006/main" xmlns:w14="http://schemas.microsoft.com/office/word/2010/wordml" xmlns:w15="http://schemas.microsoft.com/office/word/2012/wordml" xmlns:w16cex="http://schemas.microsoft.com/office/word/2018/wordml/cex" xmlns:w16cid="http://schemas.microsoft.com/office/word/2016/wordml/cid" xmlns:w16="http://schemas.microsoft.com/office/word/2018/wordml" xmlns:w16du="http://schemas.microsoft.com/office/word/2023/wordml/word16du" xmlns:w16sdtdh="http://schemas.microsoft.com/office/word/2020/wordml/sdtdatahash" xmlns:w16sdtfl="http://schemas.microsoft.com/office/word/2024/wordml/sdtformatlock" xmlns:w16se="http://schemas.microsoft.com/office/word/2015/wordml/symex" mc:Ignorable="w14 w15 w16se w16cid w16 w16cex w16sdtdh w16sdtfl w16du">
   <w:docDefaults>
     <w:rPrDefault>
       <w:rPr>
@@ -11802,7 +14990,7 @@
     </w:rPrDefault>
     <w:pPrDefault/>
   </w:docDefaults>
-  <w:latentStyles w:defLockedState="0" w:defUIPriority="99" w:defSemiHidden="0" w:defUnhideWhenUsed="0" w:defQFormat="0" w:count="371">
+  <w:latentStyles w:defLockedState="0" w:defUIPriority="99" w:defSemiHidden="0" w:defUnhideWhenUsed="0" w:defQFormat="0" w:count="376">
     <w:lsdException w:name="Normal" w:uiPriority="0" w:qFormat="1"/>
     <w:lsdException w:name="heading 1" w:uiPriority="0" w:qFormat="1"/>
     <w:lsdException w:name="heading 2" w:uiPriority="0" w:qFormat="1"/>
@@ -12171,6 +15359,11 @@
     <w:lsdException w:name="List Table 5 Dark Accent 6" w:uiPriority="50"/>
     <w:lsdException w:name="List Table 6 Colorful Accent 6" w:uiPriority="51"/>
     <w:lsdException w:name="List Table 7 Colorful Accent 6" w:uiPriority="52"/>
+    <w:lsdException w:name="Mention" w:semiHidden="1" w:unhideWhenUsed="1"/>
+    <w:lsdException w:name="Smart Hyperlink" w:semiHidden="1" w:unhideWhenUsed="1"/>
+    <w:lsdException w:name="Hashtag" w:semiHidden="1" w:unhideWhenUsed="1"/>
+    <w:lsdException w:name="Unresolved Mention" w:semiHidden="1" w:unhideWhenUsed="1"/>
+    <w:lsdException w:name="Smart Link" w:semiHidden="1" w:unhideWhenUsed="1"/>
   </w:latentStyles>
   <w:style w:type="paragraph" w:default="1" w:styleId="Normal">
     <w:name w:val="Normal"/>
@@ -14092,6 +17285,10 @@
 </file>
 
 <file path=customXml/item1.xml><?xml version="1.0" encoding="utf-8"?>
+<b:Sources xmlns:b="http://schemas.openxmlformats.org/officeDocument/2006/bibliography" xmlns="http://schemas.openxmlformats.org/officeDocument/2006/bibliography" SelectedStyle="\IEEE2006OfficeOnline.xsl" StyleName="IEEE" Version="2006"/>
+</file>
+
+<file path=customXml/item2.xml><?xml version="1.0" encoding="utf-8"?>
 <s:customData xmlns="http://www.wps.cn/officeDocument/2013/wpsCustomData" xmlns:s="http://www.wps.cn/officeDocument/2013/wpsCustomData">
   <customSectProps/>
   <customShpExts>
@@ -14100,22 +17297,18 @@
 </s:customData>
 </file>
 
-<file path=customXml/item2.xml><?xml version="1.0" encoding="utf-8"?>
-<b:Sources xmlns:b="http://schemas.openxmlformats.org/officeDocument/2006/bibliography" xmlns="http://schemas.openxmlformats.org/officeDocument/2006/bibliography" SelectedStyle="\IEEE2006OfficeOnline.xsl" StyleName="IEEE" Version="2006"/>
+<file path=customXml/itemProps1.xml><?xml version="1.0" encoding="utf-8"?>
+<ds:datastoreItem xmlns:ds="http://schemas.openxmlformats.org/officeDocument/2006/customXml" ds:itemID="{38ADE250-BDF2-41FA-9E76-52C198CCFEE9}">
+  <ds:schemaRefs>
+    <ds:schemaRef ds:uri="http://schemas.openxmlformats.org/officeDocument/2006/bibliography"/>
+  </ds:schemaRefs>
+</ds:datastoreItem>
 </file>
 
-<file path=customXml/itemProps1.xml><?xml version="1.0" encoding="utf-8"?>
+<file path=customXml/itemProps2.xml><?xml version="1.0" encoding="utf-8"?>
 <ds:datastoreItem xmlns:ds="http://schemas.openxmlformats.org/officeDocument/2006/customXml" ds:itemID="{B1977F7D-205B-4081-913C-38D41E755F92}">
   <ds:schemaRefs>
     <ds:schemaRef ds:uri="http://www.wps.cn/officeDocument/2013/wpsCustomData"/>
   </ds:schemaRefs>
 </ds:datastoreItem>
-</file>
-
-<file path=customXml/itemProps2.xml><?xml version="1.0" encoding="utf-8"?>
-<ds:datastoreItem xmlns:ds="http://schemas.openxmlformats.org/officeDocument/2006/customXml" ds:itemID="{38ADE250-BDF2-41FA-9E76-52C198CCFEE9}">
-  <ds:schemaRefs>
-    <ds:schemaRef ds:uri="http://schemas.openxmlformats.org/officeDocument/2006/bibliography"/>
-  </ds:schemaRefs>
-</ds:datastoreItem>
 </file>
</xml_diff>